<commit_message>
simulation part is done
</commit_message>
<xml_diff>
--- a/Reports/Complete Simulation Report.docx
+++ b/Reports/Complete Simulation Report.docx
@@ -12,6 +12,8 @@
           <w:lang w:val="en-US"/>
         </w:rPr>
       </w:pPr>
+      <w:bookmarkStart w:id="0" w:name="_Hlk182652813"/>
+      <w:bookmarkEnd w:id="0"/>
       <w:r>
         <w:rPr>
           <w:b/>
@@ -248,130 +250,45 @@
         <w:rPr>
           <w:lang w:val="en-US"/>
         </w:rPr>
-        <w:t>In this section our topology given in Figure X is modelled and simulated in MATLAB Simulink. Main purpose of the simulation is that to be able to detect maximum voltages and currents that components will be faced with and detect unwanted spikes or behaviours that circuit may exhibit. Based on the simulations appropriate component selections will be made.</w:t>
-      </w:r>
-      <w:r>
-        <w:rPr>
-          <w:lang w:val="en-US"/>
-        </w:rPr>
-        <w:t xml:space="preserve"> </w:t>
-      </w:r>
-      <w:r>
-        <w:rPr>
-          <w:lang w:val="en-US"/>
-        </w:rPr>
-        <w:t xml:space="preserve">For the calculation simplicity we decided to use </w:t>
-      </w:r>
-      <w:r>
-        <w:rPr>
-          <w:lang w:val="en-US"/>
-        </w:rPr>
-        <w:t>seperately excited</w:t>
-      </w:r>
-      <w:r>
-        <w:rPr>
-          <w:lang w:val="en-US"/>
-        </w:rPr>
-        <w:t xml:space="preserve"> DC motor.</w:t>
-      </w:r>
-    </w:p>
-    <w:p>
-      <w:pPr>
-        <w:rPr>
-          <w:lang w:val="en-US"/>
-        </w:rPr>
-      </w:pPr>
-      <w:r>
-        <w:rPr>
-          <w:lang w:val="en-US"/>
-        </w:rPr>
-        <w:t xml:space="preserve">In order to supress the armature reaction as much as possible in the real setup interpole windings are used. </w:t>
-      </w:r>
-      <w:r>
-        <w:rPr>
-          <w:lang w:val="en-US"/>
-        </w:rPr>
-        <w:t xml:space="preserve">Since DC motor is going to be armature controlled </w:t>
-      </w:r>
-      <w:r>
-        <w:rPr>
-          <w:lang w:val="en-US"/>
-        </w:rPr>
-        <w:t>motor is modelled as armature winding resistance and reactance series with interpole winding resistance and reactance.</w:t>
-      </w:r>
-    </w:p>
-    <w:p>
-      <w:pPr>
-        <w:rPr>
-          <w:lang w:val="en-US"/>
-        </w:rPr>
-      </w:pPr>
-      <w:r>
-        <w:rPr>
-          <w:lang w:val="en-US"/>
-        </w:rPr>
-        <w:t>Since the motor itself is a highly inductive load, it prevents voltage spikes and there is no need to use exernal inductance in the buck converter.</w:t>
-      </w:r>
-      <w:r>
-        <w:rPr>
-          <w:lang w:val="en-US"/>
-        </w:rPr>
-        <w:t xml:space="preserve"> Following simulation results are made when duty cycle of %80 and with the </w:t>
-      </w:r>
-      <w:r>
-        <w:rPr>
-          <w:lang w:val="en-US"/>
-        </w:rPr>
-        <w:t xml:space="preserve">switching </w:t>
-      </w:r>
-      <w:r>
-        <w:rPr>
-          <w:lang w:val="en-US"/>
-        </w:rPr>
-        <w:t>frequency of 3kHz a</w:t>
-      </w:r>
-      <w:r>
-        <w:rPr>
-          <w:lang w:val="en-US"/>
-        </w:rPr>
-        <w:t xml:space="preserve">nd </w:t>
-      </w:r>
-      <w:r>
-        <w:rPr>
-          <w:lang w:val="en-US"/>
-        </w:rPr>
-        <w:t xml:space="preserve">using </w:t>
-      </w:r>
-      <w:r>
-        <w:rPr>
-          <w:lang w:val="en-US"/>
-        </w:rPr>
-        <w:t>r</w:t>
-      </w:r>
-      <w:r>
-        <w:rPr>
-          <w:lang w:val="en-US"/>
-        </w:rPr>
-        <w:t xml:space="preserve">ated values </w:t>
-      </w:r>
-      <w:r>
-        <w:rPr>
-          <w:lang w:val="en-US"/>
-        </w:rPr>
-        <w:t>of the DC motor.</w:t>
-      </w:r>
-    </w:p>
-    <w:p>
-      <w:pPr>
-        <w:rPr>
-          <w:lang w:val="en-US"/>
-        </w:rPr>
-      </w:pPr>
-      <w:r>
-        <w:rPr>
-          <w:lang w:val="en-US"/>
-        </w:rPr>
-        <w:t xml:space="preserve">Furthermore while determining these critical values one must take some error margins into consideration due to positive and negative temperature coefficients, material imperfections and other parameters that are affected by operation conditions. </w:t>
+        <w:t>In this section, the</w:t>
+      </w:r>
+      <w:r>
+        <w:rPr>
+          <w:lang w:val="en-US"/>
+        </w:rPr>
+        <w:t xml:space="preserve"> selected</w:t>
+      </w:r>
+      <w:r>
+        <w:rPr>
+          <w:lang w:val="en-US"/>
+        </w:rPr>
+        <w:t xml:space="preserve"> topology shown in Figure X is modeled and simulated using MATLAB Simulink. The primary purpose of the simulation is to determine the maximum voltages and currents experienced by the components and identify any unwanted spikes or behaviors exhibited by the circuit. Based on these simulation results, appropriate component selections are made.</w:t>
+      </w:r>
+    </w:p>
+    <w:p>
+      <w:pPr>
+        <w:rPr>
+          <w:lang w:val="en-US"/>
+        </w:rPr>
+      </w:pPr>
+      <w:r>
+        <w:rPr>
+          <w:lang w:val="en-US"/>
+        </w:rPr>
+        <w:t>To simplify calculations, a separately excited DC motor is used. To suppress armature reaction in the real setup, interpole windings are employed. The DC motor, being armature-controlled, is modeled as a series combination of armature winding resistance, reactance, and interpole winding resistance and reactance. Due to the motor’s inherently inductive nature, voltage spikes are mitigated, eliminating the need for external inductance in the buck converter circuit.</w:t>
+      </w:r>
+    </w:p>
+    <w:p>
+      <w:pPr>
+        <w:rPr>
+          <w:lang w:val="en-US"/>
+        </w:rPr>
+      </w:pPr>
+      <w:r>
+        <w:rPr>
+          <w:lang w:val="en-US"/>
+        </w:rPr>
+        <w:t>The simulation results were generated with an 80% duty cycle, a switching frequency of 3 kHz, and the rated parameters of the DC motor. While determining the critical component values, error margins were considered to account for factors such as positive and negative temperature coefficients, material imperfections, and operational condition variances.</w:t>
       </w:r>
     </w:p>
     <w:p>
@@ -387,6 +304,7 @@
       </w:pPr>
       <w:r>
         <w:rPr>
+          <w:noProof/>
           <w:lang w:val="en-US"/>
         </w:rPr>
         <w:lastRenderedPageBreak/>
@@ -468,52 +386,41 @@
     </w:p>
     <w:p>
       <w:pPr>
-        <w:rPr>
-          <w:lang w:val="en-US"/>
-        </w:rPr>
-      </w:pPr>
-      <w:r>
-        <w:rPr>
-          <w:lang w:val="en-US"/>
-        </w:rPr>
-        <w:t xml:space="preserve">Current passing through diode in </w:t>
-      </w:r>
-      <w:r>
-        <w:rPr>
-          <w:lang w:val="en-US"/>
-        </w:rPr>
-        <w:t xml:space="preserve">the </w:t>
-      </w:r>
-      <w:r>
-        <w:rPr>
-          <w:lang w:val="en-US"/>
-        </w:rPr>
-        <w:t xml:space="preserve">three phase full wave rectifier circuit is given in the Figure X. </w:t>
-      </w:r>
-      <w:r>
-        <w:rPr>
-          <w:lang w:val="en-US"/>
-        </w:rPr>
-        <w:t xml:space="preserve"> It is observed that peak current reaches almost 27A from the Figure X below which is reasonable. </w:t>
-      </w:r>
-      <w:r>
-        <w:rPr>
-          <w:lang w:val="en-US"/>
-        </w:rPr>
-        <w:t xml:space="preserve">Therefore this diode should </w:t>
-      </w:r>
-      <w:r>
-        <w:rPr>
-          <w:lang w:val="en-US"/>
-        </w:rPr>
-        <w:t>withstand</w:t>
-      </w:r>
-      <w:r>
-        <w:rPr>
-          <w:lang w:val="en-US"/>
-        </w:rPr>
-        <w:t xml:space="preserve"> at least 27A plus an error margin value.</w:t>
-      </w:r>
+        <w:keepNext/>
+        <w:rPr>
+          <w:lang w:val="en-US"/>
+        </w:rPr>
+      </w:pPr>
+    </w:p>
+    <w:p>
+      <w:pPr>
+        <w:keepNext/>
+        <w:rPr>
+          <w:lang w:val="en-US"/>
+        </w:rPr>
+      </w:pPr>
+    </w:p>
+    <w:p>
+      <w:pPr>
+        <w:keepNext/>
+        <w:rPr>
+          <w:lang w:val="en-US"/>
+        </w:rPr>
+      </w:pPr>
+      <w:r>
+        <w:rPr>
+          <w:lang w:val="en-US"/>
+        </w:rPr>
+        <w:t>The current waveform through the diode in the three-phase full-wave rectifier circuit is illustrated in Figure X. The peak current is observed to reach approximately 27 A, as shown in the figure. Consequently, the selected diode must withstand at least 27 A, plus an error margin for safe operation.</w:t>
+      </w:r>
+    </w:p>
+    <w:p>
+      <w:pPr>
+        <w:keepNext/>
+        <w:rPr>
+          <w:lang w:val="en-US"/>
+        </w:rPr>
+      </w:pPr>
     </w:p>
     <w:p>
       <w:pPr>
@@ -615,6 +522,7 @@
     </w:p>
     <w:p>
       <w:pPr>
+        <w:keepNext/>
         <w:rPr>
           <w:noProof/>
           <w:lang w:val="en-US"/>
@@ -625,57 +533,18 @@
           <w:noProof/>
           <w:lang w:val="en-US"/>
         </w:rPr>
-        <w:t xml:space="preserve">Voltage across this diode is simulated in following Figure X . Since </w:t>
-      </w:r>
-      <w:r>
-        <w:rPr>
-          <w:lang w:val="en-US"/>
-        </w:rPr>
-        <w:t xml:space="preserve">it </w:t>
-      </w:r>
-      <w:r>
-        <w:rPr>
-          <w:lang w:val="en-US"/>
-        </w:rPr>
-        <w:t xml:space="preserve">is observed that </w:t>
-      </w:r>
-      <w:r>
-        <w:rPr>
-          <w:lang w:val="en-US"/>
-        </w:rPr>
-        <w:t xml:space="preserve">peak voltage </w:t>
-      </w:r>
-      <w:r>
-        <w:rPr>
-          <w:lang w:val="en-US"/>
-        </w:rPr>
-        <w:t xml:space="preserve">reaches almost </w:t>
-      </w:r>
-      <w:r>
-        <w:rPr>
-          <w:lang w:val="en-US"/>
-        </w:rPr>
-        <w:t xml:space="preserve">up to </w:t>
-      </w:r>
-      <w:r>
+        <w:lastRenderedPageBreak/>
+        <w:t>The voltage across this diode is shown in Figure X. The simulation indicates a peak reverse voltage of approximately 290 V. Therefore, the diode must be capable of blocking reverse voltages of at least 290 V, plus a reasonable error margin, to ensure reliable performance.</w:t>
+      </w:r>
+    </w:p>
+    <w:p>
+      <w:pPr>
+        <w:keepNext/>
         <w:rPr>
           <w:noProof/>
           <w:lang w:val="en-US"/>
         </w:rPr>
-        <w:t>290V</w:t>
-      </w:r>
-      <w:r>
-        <w:rPr>
-          <w:lang w:val="en-US"/>
-        </w:rPr>
-        <w:t xml:space="preserve"> from the Figure X</w:t>
-      </w:r>
-      <w:r>
-        <w:rPr>
-          <w:lang w:val="en-US"/>
-        </w:rPr>
-        <w:t xml:space="preserve"> , this diode must block revers voltages up to at least 290V plus an error margin value.</w:t>
-      </w:r>
+      </w:pPr>
     </w:p>
     <w:p>
       <w:pPr>
@@ -686,12 +555,11 @@
           <w:noProof/>
           <w:lang w:val="en-US"/>
         </w:rPr>
-        <w:lastRenderedPageBreak/>
         <w:drawing>
-          <wp:inline distT="0" distB="0" distL="0" distR="0" wp14:anchorId="68A50598" wp14:editId="7D42627A">
-            <wp:extent cx="5935980" cy="2865120"/>
-            <wp:effectExtent l="0" t="0" r="7620" b="0"/>
-            <wp:docPr id="908441685" name="Picture 1"/>
+          <wp:inline distT="0" distB="0" distL="0" distR="0" wp14:anchorId="0752EAB5" wp14:editId="1302D96E">
+            <wp:extent cx="5937250" cy="2863850"/>
+            <wp:effectExtent l="0" t="0" r="6350" b="0"/>
+            <wp:docPr id="720553474" name="Picture 8"/>
             <wp:cNvGraphicFramePr>
               <a:graphicFrameLocks xmlns:a="http://schemas.openxmlformats.org/drawingml/2006/main" noChangeAspect="1"/>
             </wp:cNvGraphicFramePr>
@@ -699,7 +567,7 @@
               <a:graphicData uri="http://schemas.openxmlformats.org/drawingml/2006/picture">
                 <pic:pic xmlns:pic="http://schemas.openxmlformats.org/drawingml/2006/picture">
                   <pic:nvPicPr>
-                    <pic:cNvPr id="0" name="Picture 7"/>
+                    <pic:cNvPr id="0" name="Picture 8"/>
                     <pic:cNvPicPr>
                       <a:picLocks noChangeAspect="1" noChangeArrowheads="1"/>
                     </pic:cNvPicPr>
@@ -720,7 +588,7 @@
                   <pic:spPr bwMode="auto">
                     <a:xfrm>
                       <a:off x="0" y="0"/>
-                      <a:ext cx="5935980" cy="2865120"/>
+                      <a:ext cx="5937250" cy="2863850"/>
                     </a:xfrm>
                     <a:prstGeom prst="rect">
                       <a:avLst/>
@@ -776,46 +644,29 @@
         <w:t>vs Time in Rectifier Circuit</w:t>
       </w:r>
     </w:p>
-    <w:p>
-      <w:r>
-        <w:t xml:space="preserve">Output voltage of the three phase rectifier circuit is shown in Figure X below. </w:t>
-      </w:r>
-      <w:r>
-        <w:t xml:space="preserve">Voltage waveform has a ripple of </w:t>
-      </w:r>
-      <w:r>
-        <w:rPr>
-          <w:lang w:val="en-US"/>
-        </w:rPr>
-        <w:t>%6</w:t>
-      </w:r>
-      <w:r>
-        <w:rPr>
-          <w:lang w:val="en-US"/>
-        </w:rPr>
-        <w:t xml:space="preserve"> which is acceptable for our design.</w:t>
-      </w:r>
-      <w:r>
-        <w:rPr>
-          <w:lang w:val="en-US"/>
-        </w:rPr>
-        <w:t xml:space="preserve"> </w:t>
-      </w:r>
-    </w:p>
+    <w:p/>
     <w:p>
       <w:pPr>
         <w:keepNext/>
       </w:pPr>
       <w:r>
+        <w:t>The output voltage of the three-phase rectifier circuit is shown in Figure X. The voltage waveform exhibits a ripple of approximately 6%, which is acceptable within the design parameters.</w:t>
+      </w:r>
+    </w:p>
+    <w:p>
+      <w:pPr>
+        <w:keepNext/>
+      </w:pPr>
+      <w:r>
         <w:rPr>
           <w:noProof/>
           <w:lang w:val="en-US"/>
         </w:rPr>
         <w:drawing>
-          <wp:inline distT="0" distB="0" distL="0" distR="0" wp14:anchorId="1E527424" wp14:editId="6F130036">
-            <wp:extent cx="5935980" cy="2796540"/>
-            <wp:effectExtent l="0" t="0" r="7620" b="3810"/>
-            <wp:docPr id="1576848194" name="Picture 2"/>
+          <wp:inline distT="0" distB="0" distL="0" distR="0" wp14:anchorId="6192C4EA" wp14:editId="569926CA">
+            <wp:extent cx="5937885" cy="2860675"/>
+            <wp:effectExtent l="0" t="0" r="5715" b="0"/>
+            <wp:docPr id="919174433" name="Picture 9"/>
             <wp:cNvGraphicFramePr>
               <a:graphicFrameLocks xmlns:a="http://schemas.openxmlformats.org/drawingml/2006/main" noChangeAspect="1"/>
             </wp:cNvGraphicFramePr>
@@ -823,7 +674,7 @@
               <a:graphicData uri="http://schemas.openxmlformats.org/drawingml/2006/picture">
                 <pic:pic xmlns:pic="http://schemas.openxmlformats.org/drawingml/2006/picture">
                   <pic:nvPicPr>
-                    <pic:cNvPr id="0" name="Picture 8"/>
+                    <pic:cNvPr id="0" name="Picture 9"/>
                     <pic:cNvPicPr>
                       <a:picLocks noChangeAspect="1" noChangeArrowheads="1"/>
                     </pic:cNvPicPr>
@@ -844,7 +695,7 @@
                   <pic:spPr bwMode="auto">
                     <a:xfrm>
                       <a:off x="0" y="0"/>
-                      <a:ext cx="5935980" cy="2796540"/>
+                      <a:ext cx="5937885" cy="2860675"/>
                     </a:xfrm>
                     <a:prstGeom prst="rect">
                       <a:avLst/>
@@ -905,6 +756,458 @@
     </w:p>
     <w:p>
       <w:pPr>
+        <w:keepNext/>
+        <w:rPr>
+          <w:lang w:val="en-US"/>
+        </w:rPr>
+      </w:pPr>
+      <w:r>
+        <w:rPr>
+          <w:lang w:val="en-US"/>
+        </w:rPr>
+        <w:lastRenderedPageBreak/>
+        <w:t>The current passing through the flyback diode in the buck converter circuit is illustrated in Figure X. Based on the results, this diode must handle a current of at least 23 A, with an added error margin to ensure operational safety.</w:t>
+      </w:r>
+    </w:p>
+    <w:p>
+      <w:pPr>
+        <w:keepNext/>
+      </w:pPr>
+      <w:r>
+        <w:rPr>
+          <w:noProof/>
+          <w:lang w:val="en-US"/>
+        </w:rPr>
+        <w:drawing>
+          <wp:inline distT="0" distB="0" distL="0" distR="0" wp14:anchorId="7CD98132" wp14:editId="24C0E7D4">
+            <wp:extent cx="5936615" cy="2860675"/>
+            <wp:effectExtent l="0" t="0" r="6985" b="0"/>
+            <wp:docPr id="2011402136" name="Picture 3"/>
+            <wp:cNvGraphicFramePr>
+              <a:graphicFrameLocks xmlns:a="http://schemas.openxmlformats.org/drawingml/2006/main" noChangeAspect="1"/>
+            </wp:cNvGraphicFramePr>
+            <a:graphic xmlns:a="http://schemas.openxmlformats.org/drawingml/2006/main">
+              <a:graphicData uri="http://schemas.openxmlformats.org/drawingml/2006/picture">
+                <pic:pic xmlns:pic="http://schemas.openxmlformats.org/drawingml/2006/picture">
+                  <pic:nvPicPr>
+                    <pic:cNvPr id="0" name="Picture 3"/>
+                    <pic:cNvPicPr>
+                      <a:picLocks noChangeAspect="1" noChangeArrowheads="1"/>
+                    </pic:cNvPicPr>
+                  </pic:nvPicPr>
+                  <pic:blipFill>
+                    <a:blip r:embed="rId14">
+                      <a:extLst>
+                        <a:ext uri="{28A0092B-C50C-407E-A947-70E740481C1C}">
+                          <a14:useLocalDpi xmlns:a14="http://schemas.microsoft.com/office/drawing/2010/main" val="0"/>
+                        </a:ext>
+                      </a:extLst>
+                    </a:blip>
+                    <a:srcRect/>
+                    <a:stretch>
+                      <a:fillRect/>
+                    </a:stretch>
+                  </pic:blipFill>
+                  <pic:spPr bwMode="auto">
+                    <a:xfrm>
+                      <a:off x="0" y="0"/>
+                      <a:ext cx="5936615" cy="2860675"/>
+                    </a:xfrm>
+                    <a:prstGeom prst="rect">
+                      <a:avLst/>
+                    </a:prstGeom>
+                    <a:noFill/>
+                    <a:ln>
+                      <a:noFill/>
+                    </a:ln>
+                  </pic:spPr>
+                </pic:pic>
+              </a:graphicData>
+            </a:graphic>
+          </wp:inline>
+        </w:drawing>
+      </w:r>
+    </w:p>
+    <w:p>
+      <w:pPr>
+        <w:pStyle w:val="Caption"/>
+        <w:jc w:val="center"/>
+      </w:pPr>
+      <w:r>
+        <w:t xml:space="preserve">Figure </w:t>
+      </w:r>
+      <w:r>
+        <w:fldChar w:fldCharType="begin"/>
+      </w:r>
+      <w:r>
+        <w:instrText xml:space="preserve"> SEQ Figure \* ARABIC </w:instrText>
+      </w:r>
+      <w:r>
+        <w:fldChar w:fldCharType="separate"/>
+      </w:r>
+      <w:r>
+        <w:rPr>
+          <w:noProof/>
+        </w:rPr>
+        <w:t>5</w:t>
+      </w:r>
+      <w:r>
+        <w:fldChar w:fldCharType="end"/>
+      </w:r>
+      <w:r>
+        <w:t xml:space="preserve"> : </w:t>
+      </w:r>
+      <w:r>
+        <w:t>Current Passing Through Buck Converter Flyback Diode vs Time</w:t>
+      </w:r>
+    </w:p>
+    <w:p>
+      <w:pPr>
+        <w:keepNext/>
+        <w:rPr>
+          <w:lang w:val="en-US"/>
+        </w:rPr>
+      </w:pPr>
+    </w:p>
+    <w:p>
+      <w:pPr>
+        <w:keepNext/>
+        <w:rPr>
+          <w:lang w:val="en-US"/>
+        </w:rPr>
+      </w:pPr>
+      <w:r>
+        <w:rPr>
+          <w:lang w:val="en-US"/>
+        </w:rPr>
+        <w:t>The voltage waveform across the flyback diode is shown in Figure X. The simulation indicates that the diode must block reverse voltages up to 285 V, plus a reasonable error margin, and safely operate under forward bias at the same voltage level.</w:t>
+      </w:r>
+    </w:p>
+    <w:p>
+      <w:pPr>
+        <w:keepNext/>
+      </w:pPr>
+      <w:r>
+        <w:rPr>
+          <w:noProof/>
+          <w:lang w:val="en-US"/>
+        </w:rPr>
+        <w:drawing>
+          <wp:inline distT="0" distB="0" distL="0" distR="0" wp14:anchorId="3CCACC1B" wp14:editId="102E7CD5">
+            <wp:extent cx="5937250" cy="2863850"/>
+            <wp:effectExtent l="0" t="0" r="6350" b="0"/>
+            <wp:docPr id="247954672" name="Picture 7"/>
+            <wp:cNvGraphicFramePr>
+              <a:graphicFrameLocks xmlns:a="http://schemas.openxmlformats.org/drawingml/2006/main" noChangeAspect="1"/>
+            </wp:cNvGraphicFramePr>
+            <a:graphic xmlns:a="http://schemas.openxmlformats.org/drawingml/2006/main">
+              <a:graphicData uri="http://schemas.openxmlformats.org/drawingml/2006/picture">
+                <pic:pic xmlns:pic="http://schemas.openxmlformats.org/drawingml/2006/picture">
+                  <pic:nvPicPr>
+                    <pic:cNvPr id="0" name="Picture 7"/>
+                    <pic:cNvPicPr>
+                      <a:picLocks noChangeAspect="1" noChangeArrowheads="1"/>
+                    </pic:cNvPicPr>
+                  </pic:nvPicPr>
+                  <pic:blipFill>
+                    <a:blip r:embed="rId15">
+                      <a:extLst>
+                        <a:ext uri="{28A0092B-C50C-407E-A947-70E740481C1C}">
+                          <a14:useLocalDpi xmlns:a14="http://schemas.microsoft.com/office/drawing/2010/main" val="0"/>
+                        </a:ext>
+                      </a:extLst>
+                    </a:blip>
+                    <a:srcRect/>
+                    <a:stretch>
+                      <a:fillRect/>
+                    </a:stretch>
+                  </pic:blipFill>
+                  <pic:spPr bwMode="auto">
+                    <a:xfrm>
+                      <a:off x="0" y="0"/>
+                      <a:ext cx="5937250" cy="2863850"/>
+                    </a:xfrm>
+                    <a:prstGeom prst="rect">
+                      <a:avLst/>
+                    </a:prstGeom>
+                    <a:noFill/>
+                    <a:ln>
+                      <a:noFill/>
+                    </a:ln>
+                  </pic:spPr>
+                </pic:pic>
+              </a:graphicData>
+            </a:graphic>
+          </wp:inline>
+        </w:drawing>
+      </w:r>
+    </w:p>
+    <w:p>
+      <w:pPr>
+        <w:pStyle w:val="Caption"/>
+        <w:jc w:val="center"/>
+        <w:rPr>
+          <w:lang w:val="en-US"/>
+        </w:rPr>
+      </w:pPr>
+      <w:r>
+        <w:t xml:space="preserve">Figure </w:t>
+      </w:r>
+      <w:r>
+        <w:fldChar w:fldCharType="begin"/>
+      </w:r>
+      <w:r>
+        <w:instrText xml:space="preserve"> SEQ Figure \* ARABIC </w:instrText>
+      </w:r>
+      <w:r>
+        <w:fldChar w:fldCharType="separate"/>
+      </w:r>
+      <w:r>
+        <w:rPr>
+          <w:noProof/>
+        </w:rPr>
+        <w:t>6</w:t>
+      </w:r>
+      <w:r>
+        <w:fldChar w:fldCharType="end"/>
+      </w:r>
+      <w:r>
+        <w:t xml:space="preserve"> : </w:t>
+      </w:r>
+      <w:r>
+        <w:t>Voltage Across Buck Converter Flyback Diode vs Time</w:t>
+      </w:r>
+    </w:p>
+    <w:p>
+      <w:pPr>
+        <w:rPr>
+          <w:lang w:val="en-US"/>
+        </w:rPr>
+      </w:pPr>
+      <w:r>
+        <w:rPr>
+          <w:lang w:val="en-US"/>
+        </w:rPr>
+        <w:lastRenderedPageBreak/>
+        <w:t>The current passing through the MOSFET or IGBT used for switching in the buck converter is shown in Figure X. The selected switching component must handle a current of at least 23 A, plus an error margin, at the specified switching frequency.</w:t>
+      </w:r>
+    </w:p>
+    <w:p>
+      <w:r>
+        <w:rPr>
+          <w:noProof/>
+          <w:lang w:val="en-US"/>
+        </w:rPr>
+        <w:drawing>
+          <wp:inline distT="0" distB="0" distL="0" distR="0" wp14:anchorId="7AE20651" wp14:editId="0EBE9ABD">
+            <wp:extent cx="5937250" cy="2863850"/>
+            <wp:effectExtent l="0" t="0" r="6350" b="0"/>
+            <wp:docPr id="982704814" name="Picture 4"/>
+            <wp:cNvGraphicFramePr>
+              <a:graphicFrameLocks xmlns:a="http://schemas.openxmlformats.org/drawingml/2006/main" noChangeAspect="1"/>
+            </wp:cNvGraphicFramePr>
+            <a:graphic xmlns:a="http://schemas.openxmlformats.org/drawingml/2006/main">
+              <a:graphicData uri="http://schemas.openxmlformats.org/drawingml/2006/picture">
+                <pic:pic xmlns:pic="http://schemas.openxmlformats.org/drawingml/2006/picture">
+                  <pic:nvPicPr>
+                    <pic:cNvPr id="0" name="Picture 4"/>
+                    <pic:cNvPicPr>
+                      <a:picLocks noChangeAspect="1" noChangeArrowheads="1"/>
+                    </pic:cNvPicPr>
+                  </pic:nvPicPr>
+                  <pic:blipFill>
+                    <a:blip r:embed="rId16">
+                      <a:extLst>
+                        <a:ext uri="{28A0092B-C50C-407E-A947-70E740481C1C}">
+                          <a14:useLocalDpi xmlns:a14="http://schemas.microsoft.com/office/drawing/2010/main" val="0"/>
+                        </a:ext>
+                      </a:extLst>
+                    </a:blip>
+                    <a:srcRect/>
+                    <a:stretch>
+                      <a:fillRect/>
+                    </a:stretch>
+                  </pic:blipFill>
+                  <pic:spPr bwMode="auto">
+                    <a:xfrm>
+                      <a:off x="0" y="0"/>
+                      <a:ext cx="5937250" cy="2863850"/>
+                    </a:xfrm>
+                    <a:prstGeom prst="rect">
+                      <a:avLst/>
+                    </a:prstGeom>
+                    <a:noFill/>
+                    <a:ln>
+                      <a:noFill/>
+                    </a:ln>
+                  </pic:spPr>
+                </pic:pic>
+              </a:graphicData>
+            </a:graphic>
+          </wp:inline>
+        </w:drawing>
+      </w:r>
+    </w:p>
+    <w:p>
+      <w:pPr>
+        <w:pStyle w:val="Caption"/>
+        <w:jc w:val="center"/>
+      </w:pPr>
+      <w:r>
+        <w:t xml:space="preserve">Figure </w:t>
+      </w:r>
+      <w:r>
+        <w:fldChar w:fldCharType="begin"/>
+      </w:r>
+      <w:r>
+        <w:instrText xml:space="preserve"> SEQ Figure \* ARABIC </w:instrText>
+      </w:r>
+      <w:r>
+        <w:fldChar w:fldCharType="separate"/>
+      </w:r>
+      <w:r>
+        <w:rPr>
+          <w:noProof/>
+        </w:rPr>
+        <w:t>7</w:t>
+      </w:r>
+      <w:r>
+        <w:fldChar w:fldCharType="end"/>
+      </w:r>
+      <w:r>
+        <w:t xml:space="preserve"> : </w:t>
+      </w:r>
+      <w:r>
+        <w:t xml:space="preserve">Current </w:t>
+      </w:r>
+      <w:r>
+        <w:t>Passing Through Mosfet</w:t>
+      </w:r>
+      <w:r>
+        <w:t>/IGBT</w:t>
+      </w:r>
+      <w:r>
+        <w:t xml:space="preserve"> vs Time</w:t>
+      </w:r>
+    </w:p>
+    <w:p/>
+    <w:p>
+      <w:pPr>
+        <w:keepNext/>
+        <w:rPr>
+          <w:lang w:val="en-US"/>
+        </w:rPr>
+      </w:pPr>
+      <w:r>
+        <w:rPr>
+          <w:lang w:val="en-US"/>
+        </w:rPr>
+        <w:t>The voltage measured across the MOSFET or IGBT terminals during switching is shown in Figure X. The simulation results indicate that the device must block reverse voltages around 290 V, plus an error margin, while supporting safe operation at these voltage levels and the specified switching frequency.</w:t>
+      </w:r>
+    </w:p>
+    <w:p>
+      <w:pPr>
+        <w:keepNext/>
+      </w:pPr>
+      <w:r>
+        <w:rPr>
+          <w:noProof/>
+          <w:lang w:val="en-US"/>
+        </w:rPr>
+        <w:drawing>
+          <wp:inline distT="0" distB="0" distL="0" distR="0" wp14:anchorId="5A139E64" wp14:editId="7DF1F7F8">
+            <wp:extent cx="5937250" cy="2794000"/>
+            <wp:effectExtent l="0" t="0" r="6350" b="6350"/>
+            <wp:docPr id="1663563113" name="Picture 6"/>
+            <wp:cNvGraphicFramePr>
+              <a:graphicFrameLocks xmlns:a="http://schemas.openxmlformats.org/drawingml/2006/main" noChangeAspect="1"/>
+            </wp:cNvGraphicFramePr>
+            <a:graphic xmlns:a="http://schemas.openxmlformats.org/drawingml/2006/main">
+              <a:graphicData uri="http://schemas.openxmlformats.org/drawingml/2006/picture">
+                <pic:pic xmlns:pic="http://schemas.openxmlformats.org/drawingml/2006/picture">
+                  <pic:nvPicPr>
+                    <pic:cNvPr id="0" name="Picture 6"/>
+                    <pic:cNvPicPr>
+                      <a:picLocks noChangeAspect="1" noChangeArrowheads="1"/>
+                    </pic:cNvPicPr>
+                  </pic:nvPicPr>
+                  <pic:blipFill>
+                    <a:blip r:embed="rId17">
+                      <a:extLst>
+                        <a:ext uri="{28A0092B-C50C-407E-A947-70E740481C1C}">
+                          <a14:useLocalDpi xmlns:a14="http://schemas.microsoft.com/office/drawing/2010/main" val="0"/>
+                        </a:ext>
+                      </a:extLst>
+                    </a:blip>
+                    <a:srcRect/>
+                    <a:stretch>
+                      <a:fillRect/>
+                    </a:stretch>
+                  </pic:blipFill>
+                  <pic:spPr bwMode="auto">
+                    <a:xfrm>
+                      <a:off x="0" y="0"/>
+                      <a:ext cx="5937250" cy="2794000"/>
+                    </a:xfrm>
+                    <a:prstGeom prst="rect">
+                      <a:avLst/>
+                    </a:prstGeom>
+                    <a:noFill/>
+                    <a:ln>
+                      <a:noFill/>
+                    </a:ln>
+                  </pic:spPr>
+                </pic:pic>
+              </a:graphicData>
+            </a:graphic>
+          </wp:inline>
+        </w:drawing>
+      </w:r>
+    </w:p>
+    <w:p>
+      <w:pPr>
+        <w:pStyle w:val="Caption"/>
+        <w:jc w:val="center"/>
+        <w:rPr>
+          <w:lang w:val="en-US"/>
+        </w:rPr>
+      </w:pPr>
+      <w:r>
+        <w:t xml:space="preserve">Figure </w:t>
+      </w:r>
+      <w:r>
+        <w:fldChar w:fldCharType="begin"/>
+      </w:r>
+      <w:r>
+        <w:instrText xml:space="preserve"> SEQ Figure \* ARABIC </w:instrText>
+      </w:r>
+      <w:r>
+        <w:fldChar w:fldCharType="separate"/>
+      </w:r>
+      <w:r>
+        <w:rPr>
+          <w:noProof/>
+        </w:rPr>
+        <w:t>8</w:t>
+      </w:r>
+      <w:r>
+        <w:fldChar w:fldCharType="end"/>
+      </w:r>
+      <w:r>
+        <w:t xml:space="preserve"> : Voltage Across</w:t>
+      </w:r>
+      <w:r>
+        <w:t xml:space="preserve"> Mosfet</w:t>
+      </w:r>
+      <w:r>
+        <w:t>/IGBT</w:t>
+      </w:r>
+      <w:r>
+        <w:t xml:space="preserve"> vs Time</w:t>
+      </w:r>
+    </w:p>
+    <w:p>
+      <w:pPr>
         <w:rPr>
           <w:lang w:val="en-US"/>
         </w:rPr>
@@ -970,7 +1273,7 @@
       </w:r>
     </w:p>
     <w:sectPr>
-      <w:footerReference w:type="default" r:id="rId14"/>
+      <w:footerReference w:type="default" r:id="rId18"/>
       <w:pgSz w:w="12240" w:h="15840"/>
       <w:pgMar w:top="1440" w:right="1440" w:bottom="1440" w:left="1440" w:header="708" w:footer="708" w:gutter="0"/>
       <w:cols w:space="708"/>
@@ -1875,6 +2178,7 @@
   <w:style w:type="character" w:default="1" w:styleId="DefaultParagraphFont">
     <w:name w:val="Default Paragraph Font"/>
     <w:uiPriority w:val="1"/>
+    <w:semiHidden/>
     <w:unhideWhenUsed/>
   </w:style>
   <w:style w:type="table" w:default="1" w:styleId="TableNormal">
@@ -2569,21 +2873,6 @@
 </file>
 
 <file path=customXml/item1.xml><?xml version="1.0" encoding="utf-8"?>
-<p:properties xmlns:p="http://schemas.microsoft.com/office/2006/metadata/properties" xmlns:xsi="http://www.w3.org/2001/XMLSchema-instance" xmlns:pc="http://schemas.microsoft.com/office/infopath/2007/PartnerControls">
-  <documentManagement/>
-</p:properties>
-</file>
-
-<file path=customXml/item2.xml><?xml version="1.0" encoding="utf-8"?>
-<?mso-contentType ?>
-<FormTemplates xmlns="http://schemas.microsoft.com/sharepoint/v3/contenttype/forms">
-  <Display>DocumentLibraryForm</Display>
-  <Edit>DocumentLibraryForm</Edit>
-  <New>DocumentLibraryForm</New>
-</FormTemplates>
-</file>
-
-<file path=customXml/item3.xml><?xml version="1.0" encoding="utf-8"?>
 <ct:contentTypeSchema xmlns:ct="http://schemas.microsoft.com/office/2006/metadata/contentType" xmlns:ma="http://schemas.microsoft.com/office/2006/metadata/properties/metaAttributes" ct:_="" ma:_="" ma:contentTypeName="Belge" ma:contentTypeID="0x010100A65CD6E084667C499D80F4857825760E" ma:contentTypeVersion="5" ma:contentTypeDescription="Yeni belge oluşturun." ma:contentTypeScope="" ma:versionID="36c98096898920306b647876bbdf6f35">
   <xsd:schema xmlns:xsd="http://www.w3.org/2001/XMLSchema" xmlns:xs="http://www.w3.org/2001/XMLSchema" xmlns:p="http://schemas.microsoft.com/office/2006/metadata/properties" xmlns:ns3="572e751a-7312-40b2-8dbf-d3263b79ae7a" targetNamespace="http://schemas.microsoft.com/office/2006/metadata/properties" ma:root="true" ma:fieldsID="6b56962de018a7827ba7d32ab6ef8f54" ns3:_="">
     <xsd:import namespace="572e751a-7312-40b2-8dbf-d3263b79ae7a"/>
@@ -2733,24 +3022,22 @@
 </ct:contentTypeSchema>
 </file>
 
-<file path=customXml/itemProps1.xml><?xml version="1.0" encoding="utf-8"?>
-<ds:datastoreItem xmlns:ds="http://schemas.openxmlformats.org/officeDocument/2006/customXml" ds:itemID="{E2894996-99A8-4048-8199-66A5204B4459}">
-  <ds:schemaRefs>
-    <ds:schemaRef ds:uri="http://schemas.microsoft.com/office/2006/metadata/properties"/>
-    <ds:schemaRef ds:uri="http://schemas.microsoft.com/office/infopath/2007/PartnerControls"/>
-  </ds:schemaRefs>
-</ds:datastoreItem>
+<file path=customXml/item2.xml><?xml version="1.0" encoding="utf-8"?>
+<?mso-contentType ?>
+<FormTemplates xmlns="http://schemas.microsoft.com/sharepoint/v3/contenttype/forms">
+  <Display>DocumentLibraryForm</Display>
+  <Edit>DocumentLibraryForm</Edit>
+  <New>DocumentLibraryForm</New>
+</FormTemplates>
 </file>
 
-<file path=customXml/itemProps2.xml><?xml version="1.0" encoding="utf-8"?>
-<ds:datastoreItem xmlns:ds="http://schemas.openxmlformats.org/officeDocument/2006/customXml" ds:itemID="{C1041D41-6DF2-4FF4-9C90-D6100DD230A2}">
-  <ds:schemaRefs>
-    <ds:schemaRef ds:uri="http://schemas.microsoft.com/sharepoint/v3/contenttype/forms"/>
-  </ds:schemaRefs>
-</ds:datastoreItem>
+<file path=customXml/item3.xml><?xml version="1.0" encoding="utf-8"?>
+<p:properties xmlns:p="http://schemas.microsoft.com/office/2006/metadata/properties" xmlns:xsi="http://www.w3.org/2001/XMLSchema-instance" xmlns:pc="http://schemas.microsoft.com/office/infopath/2007/PartnerControls">
+  <documentManagement/>
+</p:properties>
 </file>
 
-<file path=customXml/itemProps3.xml><?xml version="1.0" encoding="utf-8"?>
+<file path=customXml/itemProps1.xml><?xml version="1.0" encoding="utf-8"?>
 <ds:datastoreItem xmlns:ds="http://schemas.openxmlformats.org/officeDocument/2006/customXml" ds:itemID="{6A821943-24AD-4F12-8EAF-1E104D791C31}">
   <ds:schemaRefs>
     <ds:schemaRef ds:uri="http://schemas.microsoft.com/office/2006/metadata/contentType"/>
@@ -2766,4 +3053,21 @@
     <ds:schemaRef ds:uri="http://schemas.microsoft.com/internal/obd"/>
   </ds:schemaRefs>
 </ds:datastoreItem>
+</file>
+
+<file path=customXml/itemProps2.xml><?xml version="1.0" encoding="utf-8"?>
+<ds:datastoreItem xmlns:ds="http://schemas.openxmlformats.org/officeDocument/2006/customXml" ds:itemID="{C1041D41-6DF2-4FF4-9C90-D6100DD230A2}">
+  <ds:schemaRefs>
+    <ds:schemaRef ds:uri="http://schemas.microsoft.com/sharepoint/v3/contenttype/forms"/>
+  </ds:schemaRefs>
+</ds:datastoreItem>
+</file>
+
+<file path=customXml/itemProps3.xml><?xml version="1.0" encoding="utf-8"?>
+<ds:datastoreItem xmlns:ds="http://schemas.openxmlformats.org/officeDocument/2006/customXml" ds:itemID="{E2894996-99A8-4048-8199-66A5204B4459}">
+  <ds:schemaRefs>
+    <ds:schemaRef ds:uri="http://schemas.microsoft.com/office/2006/metadata/properties"/>
+    <ds:schemaRef ds:uri="http://schemas.microsoft.com/office/infopath/2007/PartnerControls"/>
+  </ds:schemaRefs>
+</ds:datastoreItem>
 </file>
</xml_diff>

<commit_message>
Topology selection and intro
</commit_message>
<xml_diff>
--- a/Reports/Complete Simulation Report.docx
+++ b/Reports/Complete Simulation Report.docx
@@ -1,10 +1,10 @@
 
 <file path=word/document.xml><?xml version="1.0" encoding="utf-8"?>
-<w:document xmlns:wpc="http://schemas.microsoft.com/office/word/2010/wordprocessingCanvas" xmlns:cx="http://schemas.microsoft.com/office/drawing/2014/chartex" xmlns:cx1="http://schemas.microsoft.com/office/drawing/2015/9/8/chartex" xmlns:cx2="http://schemas.microsoft.com/office/drawing/2015/10/21/chartex" xmlns:cx3="http://schemas.microsoft.com/office/drawing/2016/5/9/chartex" xmlns:cx4="http://schemas.microsoft.com/office/drawing/2016/5/10/chartex" xmlns:cx5="http://schemas.microsoft.com/office/drawing/2016/5/11/chartex" xmlns:cx6="http://schemas.microsoft.com/office/drawing/2016/5/12/chartex" xmlns:cx7="http://schemas.microsoft.com/office/drawing/2016/5/13/chartex" xmlns:cx8="http://schemas.microsoft.com/office/drawing/2016/5/14/chartex" xmlns:mc="http://schemas.openxmlformats.org/markup-compatibility/2006" xmlns:aink="http://schemas.microsoft.com/office/drawing/2016/ink" xmlns:am3d="http://schemas.microsoft.com/office/drawing/2017/model3d" xmlns:o="urn:schemas-microsoft-com:office:office" xmlns:oel="http://schemas.microsoft.com/office/2019/extlst" xmlns:r="http://schemas.openxmlformats.org/officeDocument/2006/relationships" xmlns:m="http://schemas.openxmlformats.org/officeDocument/2006/math" xmlns:v="urn:schemas-microsoft-com:vml" xmlns:wp14="http://schemas.microsoft.com/office/word/2010/wordprocessingDrawing" xmlns:wp="http://schemas.openxmlformats.org/drawingml/2006/wordprocessingDrawing" xmlns:w10="urn:schemas-microsoft-com:office:word" xmlns:w="http://schemas.openxmlformats.org/wordprocessingml/2006/main" xmlns:w14="http://schemas.microsoft.com/office/word/2010/wordml" xmlns:w15="http://schemas.microsoft.com/office/word/2012/wordml" xmlns:w16cex="http://schemas.microsoft.com/office/word/2018/wordml/cex" xmlns:w16cid="http://schemas.microsoft.com/office/word/2016/wordml/cid" xmlns:w16="http://schemas.microsoft.com/office/word/2018/wordml" xmlns:w16du="http://schemas.microsoft.com/office/word/2023/wordml/word16du" xmlns:w16sdtdh="http://schemas.microsoft.com/office/word/2020/wordml/sdtdatahash" xmlns:w16se="http://schemas.microsoft.com/office/word/2015/wordml/symex" xmlns:wpg="http://schemas.microsoft.com/office/word/2010/wordprocessingGroup" xmlns:wpi="http://schemas.microsoft.com/office/word/2010/wordprocessingInk" xmlns:wne="http://schemas.microsoft.com/office/word/2006/wordml" xmlns:wps="http://schemas.microsoft.com/office/word/2010/wordprocessingShape" mc:Ignorable="w14 w15 w16se w16cid w16 w16cex w16sdtdh w16du wp14">
+<w:document xmlns:wpc="http://schemas.microsoft.com/office/word/2010/wordprocessingCanvas" xmlns:mc="http://schemas.openxmlformats.org/markup-compatibility/2006" xmlns:o="urn:schemas-microsoft-com:office:office" xmlns:r="http://schemas.openxmlformats.org/officeDocument/2006/relationships" xmlns:m="http://schemas.openxmlformats.org/officeDocument/2006/math" xmlns:v="urn:schemas-microsoft-com:vml" xmlns:wp14="http://schemas.microsoft.com/office/word/2010/wordprocessingDrawing" xmlns:wp="http://schemas.openxmlformats.org/drawingml/2006/wordprocessingDrawing" xmlns:w10="urn:schemas-microsoft-com:office:word" xmlns:w="http://schemas.openxmlformats.org/wordprocessingml/2006/main" xmlns:w14="http://schemas.microsoft.com/office/word/2010/wordml" xmlns:w15="http://schemas.microsoft.com/office/word/2012/wordml" xmlns:wpg="http://schemas.microsoft.com/office/word/2010/wordprocessingGroup" xmlns:wpi="http://schemas.microsoft.com/office/word/2010/wordprocessingInk" xmlns:wne="http://schemas.microsoft.com/office/word/2006/wordml" xmlns:wps="http://schemas.microsoft.com/office/word/2010/wordprocessingShape" mc:Ignorable="w14 w15 wp14">
   <w:body>
     <w:p>
       <w:pPr>
-        <w:pStyle w:val="Title"/>
+        <w:pStyle w:val="KonuBal"/>
         <w:jc w:val="center"/>
         <w:rPr>
           <w:b/>
@@ -41,7 +41,7 @@
     </w:p>
     <w:p>
       <w:pPr>
-        <w:pStyle w:val="Title"/>
+        <w:pStyle w:val="KonuBal"/>
         <w:jc w:val="center"/>
         <w:rPr>
           <w:b/>
@@ -67,52 +67,118 @@
           <w:lang w:val="en-US"/>
         </w:rPr>
       </w:pPr>
+      <w:proofErr w:type="spellStart"/>
       <w:r>
         <w:rPr>
           <w:b/>
           <w:bCs/>
           <w:lang w:val="en-US"/>
         </w:rPr>
-        <w:t>Civan Serhat Çevik</w:t>
-      </w:r>
+        <w:t>Civan</w:t>
+      </w:r>
+      <w:proofErr w:type="spellEnd"/>
       <w:r>
         <w:rPr>
           <w:b/>
           <w:bCs/>
           <w:lang w:val="en-US"/>
         </w:rPr>
-        <w:tab/>
-      </w:r>
+        <w:t xml:space="preserve"> </w:t>
+      </w:r>
+      <w:proofErr w:type="spellStart"/>
       <w:r>
         <w:rPr>
           <w:b/>
           <w:bCs/>
           <w:lang w:val="en-US"/>
         </w:rPr>
-        <w:tab/>
-        <w:t>Yusuf Toprak Yıldıran</w:t>
-      </w:r>
+        <w:t>Serhat</w:t>
+      </w:r>
+      <w:proofErr w:type="spellEnd"/>
       <w:r>
         <w:rPr>
           <w:b/>
           <w:bCs/>
           <w:lang w:val="en-US"/>
         </w:rPr>
-        <w:tab/>
-      </w:r>
+        <w:t xml:space="preserve"> </w:t>
+      </w:r>
+      <w:proofErr w:type="spellStart"/>
       <w:r>
         <w:rPr>
           <w:b/>
           <w:bCs/>
           <w:lang w:val="en-US"/>
         </w:rPr>
+        <w:t>Çevik</w:t>
+      </w:r>
+      <w:proofErr w:type="spellEnd"/>
+      <w:r>
+        <w:rPr>
+          <w:b/>
+          <w:bCs/>
+          <w:lang w:val="en-US"/>
+        </w:rPr>
+        <w:tab/>
+      </w:r>
+      <w:r>
+        <w:rPr>
+          <w:b/>
+          <w:bCs/>
+          <w:lang w:val="en-US"/>
+        </w:rPr>
+        <w:tab/>
+        <w:t xml:space="preserve">Yusuf </w:t>
+      </w:r>
+      <w:proofErr w:type="spellStart"/>
+      <w:r>
+        <w:rPr>
+          <w:b/>
+          <w:bCs/>
+          <w:lang w:val="en-US"/>
+        </w:rPr>
+        <w:t>Toprak</w:t>
+      </w:r>
+      <w:proofErr w:type="spellEnd"/>
+      <w:r>
+        <w:rPr>
+          <w:b/>
+          <w:bCs/>
+          <w:lang w:val="en-US"/>
+        </w:rPr>
+        <w:t xml:space="preserve"> </w:t>
+      </w:r>
+      <w:proofErr w:type="spellStart"/>
+      <w:r>
+        <w:rPr>
+          <w:b/>
+          <w:bCs/>
+          <w:lang w:val="en-US"/>
+        </w:rPr>
+        <w:t>Yıldıran</w:t>
+      </w:r>
+      <w:proofErr w:type="spellEnd"/>
+      <w:r>
+        <w:rPr>
+          <w:b/>
+          <w:bCs/>
+          <w:lang w:val="en-US"/>
+        </w:rPr>
+        <w:tab/>
+      </w:r>
+      <w:r>
+        <w:rPr>
+          <w:b/>
+          <w:bCs/>
+          <w:lang w:val="en-US"/>
+        </w:rPr>
         <w:tab/>
         <w:t>Batuhan Elmas</w:t>
       </w:r>
     </w:p>
     <w:p>
       <w:pPr>
-        <w:pStyle w:val="Title"/>
+        <w:pStyle w:val="KonuBal"/>
         <w:numPr>
           <w:ilvl w:val="0"/>
           <w:numId w:val="1"/>
@@ -138,7 +204,55 @@
     </w:p>
     <w:p>
       <w:pPr>
-        <w:pStyle w:val="Title"/>
+        <w:rPr>
+          <w:lang w:val="en-US"/>
+        </w:rPr>
+      </w:pPr>
+      <w:r>
+        <w:rPr>
+          <w:lang w:val="en-US"/>
+        </w:rPr>
+        <w:t>The objective</w:t>
+      </w:r>
+      <w:r>
+        <w:rPr>
+          <w:lang w:val="en-US"/>
+        </w:rPr>
+        <w:t xml:space="preserve"> of this project is to design and implement a controlled rectifier in order to drive a DC motor. A controlled rectifier will be designed which can accept either single-phase or three-phase AC input from a grid and provide variable DC output through a </w:t>
+      </w:r>
+      <w:proofErr w:type="spellStart"/>
+      <w:r>
+        <w:rPr>
+          <w:lang w:val="en-US"/>
+        </w:rPr>
+        <w:t>variac</w:t>
+      </w:r>
+      <w:proofErr w:type="spellEnd"/>
+      <w:r>
+        <w:rPr>
+          <w:lang w:val="en-US"/>
+        </w:rPr>
+        <w:t>. The specified maximum output voltage of the rectifier is 180 V; however, the voltage should be controllable according to the operating requirements of the motor.</w:t>
+      </w:r>
+    </w:p>
+    <w:p>
+      <w:pPr>
+        <w:rPr>
+          <w:lang w:val="en-US"/>
+        </w:rPr>
+      </w:pPr>
+      <w:r>
+        <w:rPr>
+          <w:lang w:val="en-US"/>
+        </w:rPr>
+        <w:t>In the following pages, we provided information about the topologies we could choose. Then, we designed the circuit based on the topology we chose and simulated it with appropriate parameters. According to the simulation results, we selected the most suitable and efficient component for the project.</w:t>
+      </w:r>
+      <w:bookmarkStart w:id="1" w:name="_GoBack"/>
+      <w:bookmarkEnd w:id="1"/>
+    </w:p>
+    <w:p>
+      <w:pPr>
+        <w:pStyle w:val="KonuBal"/>
         <w:numPr>
           <w:ilvl w:val="0"/>
           <w:numId w:val="1"/>
@@ -164,59 +278,520 @@
     </w:p>
     <w:p>
       <w:pPr>
-        <w:pStyle w:val="ListParagraph"/>
+        <w:pStyle w:val="ListeParagraf"/>
         <w:numPr>
           <w:ilvl w:val="0"/>
-          <w:numId w:val="2"/>
+          <w:numId w:val="3"/>
         </w:numPr>
         <w:rPr>
-          <w:b/>
-          <w:bCs/>
-          <w:sz w:val="36"/>
-          <w:szCs w:val="36"/>
-          <w:lang w:val="en-US"/>
-        </w:rPr>
-      </w:pPr>
-      <w:r>
-        <w:rPr>
-          <w:b/>
-          <w:bCs/>
-          <w:sz w:val="36"/>
-          <w:szCs w:val="36"/>
-          <w:lang w:val="en-US"/>
-        </w:rPr>
-        <w:t>Rectifier Block</w:t>
-      </w:r>
-    </w:p>
-    <w:p>
-      <w:pPr>
-        <w:pStyle w:val="ListParagraph"/>
+          <w:lang w:val="en-US"/>
+        </w:rPr>
+      </w:pPr>
+      <w:r>
+        <w:rPr>
+          <w:lang w:val="en-US"/>
+        </w:rPr>
+        <w:t>Single-Phase Diode Rectifier + DC-DC Buck Converter</w:t>
+      </w:r>
+    </w:p>
+    <w:p>
+      <w:pPr>
+        <w:rPr>
+          <w:lang w:val="en-US"/>
+        </w:rPr>
+      </w:pPr>
+      <w:r>
+        <w:rPr>
+          <w:lang w:val="en-US"/>
+        </w:rPr>
+        <w:t>This was one of the topologies we considered for this project, but after our research we decided not to implement this topology due to the disadvantages we mentioned below.</w:t>
+      </w:r>
+    </w:p>
+    <w:p>
+      <w:pPr>
+        <w:rPr>
+          <w:lang w:val="en-US"/>
+        </w:rPr>
+      </w:pPr>
+      <w:r>
+        <w:rPr>
+          <w:lang w:val="en-US"/>
+        </w:rPr>
+        <w:tab/>
+        <w:t>A</w:t>
+      </w:r>
+      <w:r>
+        <w:rPr>
+          <w:lang w:val="en-US"/>
+        </w:rPr>
+        <w:t>dvantages:</w:t>
+      </w:r>
+    </w:p>
+    <w:p>
+      <w:pPr>
+        <w:pStyle w:val="ListeParagraf"/>
         <w:numPr>
           <w:ilvl w:val="0"/>
-          <w:numId w:val="2"/>
+          <w:numId w:val="4"/>
         </w:numPr>
         <w:rPr>
-          <w:b/>
-          <w:bCs/>
-          <w:sz w:val="36"/>
-          <w:szCs w:val="36"/>
-          <w:lang w:val="en-US"/>
-        </w:rPr>
-      </w:pPr>
-      <w:r>
-        <w:rPr>
-          <w:b/>
-          <w:bCs/>
-          <w:sz w:val="36"/>
-          <w:szCs w:val="36"/>
-          <w:lang w:val="en-US"/>
-        </w:rPr>
-        <w:t>DC/DC Conversion Block</w:t>
-      </w:r>
-    </w:p>
-    <w:p>
-      <w:pPr>
-        <w:pStyle w:val="Title"/>
+          <w:lang w:val="en-US"/>
+        </w:rPr>
+      </w:pPr>
+      <w:r>
+        <w:rPr>
+          <w:lang w:val="en-US"/>
+        </w:rPr>
+        <w:t>Simple design and widely used.</w:t>
+      </w:r>
+    </w:p>
+    <w:p>
+      <w:pPr>
+        <w:pStyle w:val="ListeParagraf"/>
+        <w:numPr>
+          <w:ilvl w:val="0"/>
+          <w:numId w:val="4"/>
+        </w:numPr>
+        <w:rPr>
+          <w:lang w:val="en-US"/>
+        </w:rPr>
+      </w:pPr>
+      <w:r>
+        <w:rPr>
+          <w:lang w:val="en-US"/>
+        </w:rPr>
+        <w:t>Lower cost since it requires only a diode bridge and a buck converter.</w:t>
+      </w:r>
+    </w:p>
+    <w:p>
+      <w:pPr>
+        <w:ind w:firstLine="720"/>
+        <w:rPr>
+          <w:lang w:val="en-US"/>
+        </w:rPr>
+      </w:pPr>
+      <w:r>
+        <w:rPr>
+          <w:lang w:val="en-US"/>
+        </w:rPr>
+        <w:t>Disadvantages</w:t>
+      </w:r>
+      <w:r>
+        <w:rPr>
+          <w:lang w:val="en-US"/>
+        </w:rPr>
+        <w:t>:</w:t>
+      </w:r>
+    </w:p>
+    <w:p>
+      <w:pPr>
+        <w:pStyle w:val="ListeParagraf"/>
+        <w:numPr>
+          <w:ilvl w:val="0"/>
+          <w:numId w:val="5"/>
+        </w:numPr>
+        <w:rPr>
+          <w:lang w:val="en-US"/>
+        </w:rPr>
+      </w:pPr>
+      <w:r>
+        <w:rPr>
+          <w:lang w:val="en-US"/>
+        </w:rPr>
+        <w:t>Limited power output compared to three-phase topologies.</w:t>
+      </w:r>
+    </w:p>
+    <w:p>
+      <w:pPr>
+        <w:pStyle w:val="ListeParagraf"/>
+        <w:numPr>
+          <w:ilvl w:val="0"/>
+          <w:numId w:val="5"/>
+        </w:numPr>
+        <w:rPr>
+          <w:lang w:val="en-US"/>
+        </w:rPr>
+      </w:pPr>
+      <w:r>
+        <w:rPr>
+          <w:lang w:val="en-US"/>
+        </w:rPr>
+        <w:t>Output ripple depends on the filter design and input frequency.</w:t>
+      </w:r>
+    </w:p>
+    <w:p>
+      <w:pPr>
+        <w:pStyle w:val="ListeParagraf"/>
+        <w:numPr>
+          <w:ilvl w:val="0"/>
+          <w:numId w:val="5"/>
+        </w:numPr>
+        <w:rPr>
+          <w:lang w:val="en-US"/>
+        </w:rPr>
+      </w:pPr>
+      <w:r>
+        <w:rPr>
+          <w:lang w:val="en-US"/>
+        </w:rPr>
+        <w:t>Efficiency may be lower due to high input ripple, requiring additional filtering.</w:t>
+      </w:r>
+    </w:p>
+    <w:p>
+      <w:pPr>
+        <w:pStyle w:val="ListeParagraf"/>
+        <w:rPr>
+          <w:lang w:val="en-US"/>
+        </w:rPr>
+      </w:pPr>
+    </w:p>
+    <w:p>
+      <w:pPr>
+        <w:pStyle w:val="ListeParagraf"/>
+        <w:numPr>
+          <w:ilvl w:val="0"/>
+          <w:numId w:val="3"/>
+        </w:numPr>
+        <w:rPr>
+          <w:lang w:val="en-US"/>
+        </w:rPr>
+      </w:pPr>
+      <w:r>
+        <w:t xml:space="preserve">Three-Phase Controlled </w:t>
+      </w:r>
+      <w:proofErr w:type="spellStart"/>
+      <w:r>
+        <w:t>Thyristor</w:t>
+      </w:r>
+      <w:proofErr w:type="spellEnd"/>
+      <w:r>
+        <w:t xml:space="preserve"> Rectifier</w:t>
+      </w:r>
+    </w:p>
+    <w:p>
+      <w:pPr>
+        <w:rPr>
+          <w:lang w:val="en-US"/>
+        </w:rPr>
+      </w:pPr>
+      <w:r>
+        <w:rPr>
+          <w:lang w:val="en-US"/>
+        </w:rPr>
+        <w:t xml:space="preserve">We initially decided to abandon this topology after careful consideration due to concerns about output ripple that we observed during our initial research. This issue, combined with the fact that the topology's disadvantages outweighed its advantages in our particular application, led us to conclude that it was not </w:t>
+      </w:r>
+      <w:r>
+        <w:rPr>
+          <w:lang w:val="en-US"/>
+        </w:rPr>
+        <w:t>the optimal choice for our project</w:t>
+      </w:r>
+      <w:r>
+        <w:rPr>
+          <w:lang w:val="en-US"/>
+        </w:rPr>
+        <w:t>.</w:t>
+      </w:r>
+    </w:p>
+    <w:p>
+      <w:pPr>
+        <w:pStyle w:val="ListeParagraf"/>
+        <w:rPr>
+          <w:lang w:val="en-US"/>
+        </w:rPr>
+      </w:pPr>
+      <w:r>
+        <w:rPr>
+          <w:lang w:val="en-US"/>
+        </w:rPr>
+        <w:t>Advantages:</w:t>
+      </w:r>
+    </w:p>
+    <w:p>
+      <w:pPr>
+        <w:pStyle w:val="ListeParagraf"/>
+        <w:numPr>
+          <w:ilvl w:val="0"/>
+          <w:numId w:val="8"/>
+        </w:numPr>
+        <w:rPr>
+          <w:lang w:val="en-US"/>
+        </w:rPr>
+      </w:pPr>
+      <w:r>
+        <w:rPr>
+          <w:lang w:val="en-US"/>
+        </w:rPr>
+        <w:t>Direct control of DC output voltage without the need for a DC-DC converter.</w:t>
+      </w:r>
+    </w:p>
+    <w:p>
+      <w:pPr>
+        <w:pStyle w:val="ListeParagraf"/>
+        <w:numPr>
+          <w:ilvl w:val="0"/>
+          <w:numId w:val="8"/>
+        </w:numPr>
+        <w:rPr>
+          <w:lang w:val="en-US"/>
+        </w:rPr>
+      </w:pPr>
+      <w:r>
+        <w:rPr>
+          <w:lang w:val="en-US"/>
+        </w:rPr>
+        <w:lastRenderedPageBreak/>
+        <w:t>Robust and efficient at high power levels.</w:t>
+      </w:r>
+    </w:p>
+    <w:p>
+      <w:pPr>
+        <w:pStyle w:val="ListeParagraf"/>
+        <w:rPr>
+          <w:lang w:val="en-US"/>
+        </w:rPr>
+      </w:pPr>
+    </w:p>
+    <w:p>
+      <w:pPr>
+        <w:pStyle w:val="ListeParagraf"/>
+        <w:rPr>
+          <w:lang w:val="en-US"/>
+        </w:rPr>
+      </w:pPr>
+      <w:r>
+        <w:rPr>
+          <w:lang w:val="en-US"/>
+        </w:rPr>
+        <w:t>Disadvantages</w:t>
+      </w:r>
+      <w:r>
+        <w:rPr>
+          <w:lang w:val="en-US"/>
+        </w:rPr>
+        <w:t>:</w:t>
+      </w:r>
+    </w:p>
+    <w:p>
+      <w:pPr>
+        <w:pStyle w:val="ListeParagraf"/>
+        <w:numPr>
+          <w:ilvl w:val="0"/>
+          <w:numId w:val="8"/>
+        </w:numPr>
+        <w:rPr>
+          <w:lang w:val="en-US"/>
+        </w:rPr>
+      </w:pPr>
+      <w:r>
+        <w:rPr>
+          <w:lang w:val="en-US"/>
+        </w:rPr>
+        <w:t>Requires complex gate control for the SCRs to adjust the output voltage.</w:t>
+      </w:r>
+    </w:p>
+    <w:p>
+      <w:pPr>
+        <w:pStyle w:val="ListeParagraf"/>
+        <w:numPr>
+          <w:ilvl w:val="0"/>
+          <w:numId w:val="8"/>
+        </w:numPr>
+        <w:rPr>
+          <w:lang w:val="en-US"/>
+        </w:rPr>
+      </w:pPr>
+      <w:r>
+        <w:rPr>
+          <w:lang w:val="en-US"/>
+        </w:rPr>
+        <w:t>Higher harmonic distortion on the AC side due to phase control.</w:t>
+      </w:r>
+    </w:p>
+    <w:p>
+      <w:pPr>
+        <w:pStyle w:val="ListeParagraf"/>
+        <w:numPr>
+          <w:ilvl w:val="0"/>
+          <w:numId w:val="8"/>
+        </w:numPr>
+        <w:rPr>
+          <w:lang w:val="en-US"/>
+        </w:rPr>
+      </w:pPr>
+      <w:r>
+        <w:rPr>
+          <w:lang w:val="en-US"/>
+        </w:rPr>
+        <w:t>Not suitable for applications where a very smooth DC output is needed (output ripple is dependent on the AC frequency and firing angle).</w:t>
+      </w:r>
+    </w:p>
+    <w:p>
+      <w:pPr>
+        <w:rPr>
+          <w:lang w:val="en-US"/>
+        </w:rPr>
+      </w:pPr>
+    </w:p>
+    <w:p>
+      <w:pPr>
+        <w:rPr>
+          <w:lang w:val="en-US"/>
+        </w:rPr>
+      </w:pPr>
+    </w:p>
+    <w:p>
+      <w:pPr>
+        <w:pStyle w:val="ListeParagraf"/>
+        <w:numPr>
+          <w:ilvl w:val="0"/>
+          <w:numId w:val="3"/>
+        </w:numPr>
+        <w:rPr>
+          <w:lang w:val="en-US"/>
+        </w:rPr>
+      </w:pPr>
+      <w:r>
+        <w:t>Three-Phase Diode Rectifier + DC-DC Buck Converter</w:t>
+      </w:r>
+    </w:p>
+    <w:p>
+      <w:pPr>
+        <w:pStyle w:val="ListeParagraf"/>
+      </w:pPr>
+    </w:p>
+    <w:p>
+      <w:pPr>
+        <w:rPr>
+          <w:lang w:val="en-US"/>
+        </w:rPr>
+      </w:pPr>
+      <w:r>
+        <w:rPr>
+          <w:lang w:val="en-US"/>
+        </w:rPr>
+        <w:t xml:space="preserve">For this project we decided to choose this topology since it </w:t>
+      </w:r>
+      <w:r>
+        <w:rPr>
+          <w:lang w:val="en-US"/>
+        </w:rPr>
+        <w:t xml:space="preserve">provides a simple solution and </w:t>
+      </w:r>
+      <w:r>
+        <w:rPr>
+          <w:lang w:val="en-US"/>
+        </w:rPr>
+        <w:t>cheaper compare</w:t>
+      </w:r>
+      <w:r>
+        <w:rPr>
+          <w:lang w:val="en-US"/>
+        </w:rPr>
+        <w:t>d to other topologies. Moreover, i</w:t>
+      </w:r>
+      <w:r>
+        <w:rPr>
+          <w:lang w:val="en-US"/>
+        </w:rPr>
+        <w:t>t is straightforward to implement, provides adjustable DC output, and has relatively low ripple on the DC bus</w:t>
+      </w:r>
+      <w:r>
+        <w:rPr>
+          <w:lang w:val="en-US"/>
+        </w:rPr>
+        <w:t>.</w:t>
+      </w:r>
+    </w:p>
+    <w:p>
+      <w:pPr>
+        <w:rPr>
+          <w:lang w:val="en-US"/>
+        </w:rPr>
+      </w:pPr>
+      <w:r>
+        <w:rPr>
+          <w:lang w:val="en-US"/>
+        </w:rPr>
+        <w:tab/>
+      </w:r>
+      <w:r>
+        <w:rPr>
+          <w:lang w:val="en-US"/>
+        </w:rPr>
+        <w:t>Advantages:</w:t>
+      </w:r>
+    </w:p>
+    <w:p>
+      <w:pPr>
+        <w:pStyle w:val="ListeParagraf"/>
+        <w:numPr>
+          <w:ilvl w:val="0"/>
+          <w:numId w:val="9"/>
+        </w:numPr>
+        <w:rPr>
+          <w:lang w:val="en-US"/>
+        </w:rPr>
+      </w:pPr>
+      <w:r>
+        <w:rPr>
+          <w:lang w:val="en-US"/>
+        </w:rPr>
+        <w:t>Higher power capability with three-phase input.</w:t>
+      </w:r>
+    </w:p>
+    <w:p>
+      <w:pPr>
+        <w:pStyle w:val="ListeParagraf"/>
+        <w:numPr>
+          <w:ilvl w:val="0"/>
+          <w:numId w:val="9"/>
+        </w:numPr>
+        <w:rPr>
+          <w:lang w:val="en-US"/>
+        </w:rPr>
+      </w:pPr>
+      <w:r>
+        <w:rPr>
+          <w:lang w:val="en-US"/>
+        </w:rPr>
+        <w:t>Lower input ripple compared to single-phase, resulting in smoother DC output.</w:t>
+      </w:r>
+    </w:p>
+    <w:p>
+      <w:pPr>
+        <w:pStyle w:val="ListeParagraf"/>
+        <w:numPr>
+          <w:ilvl w:val="0"/>
+          <w:numId w:val="9"/>
+        </w:numPr>
+        <w:rPr>
+          <w:lang w:val="en-US"/>
+        </w:rPr>
+      </w:pPr>
+      <w:r>
+        <w:rPr>
+          <w:lang w:val="en-US"/>
+        </w:rPr>
+        <w:t>Reduced filtering requirements due to lower ripple on the input DC bus.</w:t>
+      </w:r>
+    </w:p>
+    <w:p>
+      <w:pPr>
+        <w:rPr>
+          <w:lang w:val="en-US"/>
+        </w:rPr>
+      </w:pPr>
+      <w:r>
+        <w:rPr>
+          <w:lang w:val="en-US"/>
+        </w:rPr>
+        <w:t>However, in addition to these advantages, there are some disadvantages that may cause us problems: harmonic distortion, power factor, limited voltage control flexibility and due to buck converter side, efficiency. We made our simulation and component selection considering these disadvantages.</w:t>
+      </w:r>
+    </w:p>
+    <w:p>
+      <w:pPr>
+        <w:pStyle w:val="KonuBal"/>
         <w:numPr>
           <w:ilvl w:val="0"/>
           <w:numId w:val="1"/>
@@ -275,7 +850,49 @@
         <w:rPr>
           <w:lang w:val="en-US"/>
         </w:rPr>
-        <w:t>To simplify calculations, a separately excited DC motor is used. To suppress armature reaction in the real setup, interpole windings are employed. The DC motor, being armature-controlled, is modeled as a series combination of armature winding resistance, reactance, and interpole winding resistance and reactance. Due to the motor’s inherently inductive nature, voltage spikes are mitigated, eliminating the need for external inductance in the buck converter circuit.</w:t>
+        <w:t xml:space="preserve">To simplify calculations, a separately excited DC motor is used. To suppress armature reaction in the real setup, </w:t>
+      </w:r>
+      <w:proofErr w:type="spellStart"/>
+      <w:r>
+        <w:rPr>
+          <w:lang w:val="en-US"/>
+        </w:rPr>
+        <w:t>interpole</w:t>
+      </w:r>
+      <w:proofErr w:type="spellEnd"/>
+      <w:r>
+        <w:rPr>
+          <w:lang w:val="en-US"/>
+        </w:rPr>
+        <w:t xml:space="preserve"> windings are employed. The DC motor, being </w:t>
+      </w:r>
+      <w:proofErr w:type="gramStart"/>
+      <w:r>
+        <w:rPr>
+          <w:lang w:val="en-US"/>
+        </w:rPr>
+        <w:t>armature-controlled</w:t>
+      </w:r>
+      <w:proofErr w:type="gramEnd"/>
+      <w:r>
+        <w:rPr>
+          <w:lang w:val="en-US"/>
+        </w:rPr>
+        <w:t xml:space="preserve">, is modeled as a series combination of armature winding resistance, reactance, and </w:t>
+      </w:r>
+      <w:proofErr w:type="spellStart"/>
+      <w:r>
+        <w:rPr>
+          <w:lang w:val="en-US"/>
+        </w:rPr>
+        <w:t>interpole</w:t>
+      </w:r>
+      <w:proofErr w:type="spellEnd"/>
+      <w:r>
+        <w:rPr>
+          <w:lang w:val="en-US"/>
+        </w:rPr>
+        <w:t xml:space="preserve"> winding resistance and reactance. Due to the motor’s inherently inductive nature, voltage spikes are mitigated, eliminating the need for external inductance in the buck converter circuit.</w:t>
       </w:r>
     </w:p>
     <w:p>
@@ -305,9 +922,8 @@
       <w:r>
         <w:rPr>
           <w:noProof/>
-          <w:lang w:val="en-US"/>
-        </w:rPr>
-        <w:lastRenderedPageBreak/>
+          <w:lang w:eastAsia="en-GB"/>
+        </w:rPr>
         <w:drawing>
           <wp:inline distT="0" distB="0" distL="0" distR="0" wp14:anchorId="644D4C91" wp14:editId="740900B5">
             <wp:extent cx="5943600" cy="2262505"/>
@@ -347,7 +963,7 @@
     </w:p>
     <w:p>
       <w:pPr>
-        <w:pStyle w:val="Caption"/>
+        <w:pStyle w:val="ResimYazs"/>
         <w:jc w:val="center"/>
         <w:rPr>
           <w:noProof/>
@@ -411,7 +1027,21 @@
         <w:rPr>
           <w:lang w:val="en-US"/>
         </w:rPr>
-        <w:t>The current waveform through the diode in the three-phase full-wave rectifier circuit is illustrated in Figure X. The peak current is observed to reach approximately 27 A, as shown in the figure. Consequently, the selected diode must withstand at least 27 A, plus an error margin for safe operation.</w:t>
+        <w:t xml:space="preserve">The current waveform through the diode in the three-phase full-wave rectifier circuit is illustrated in Figure X. The peak current is observed to reach approximately 27 A, as shown in the figure. Consequently, the selected diode must withstand at least 27 </w:t>
+      </w:r>
+      <w:proofErr w:type="gramStart"/>
+      <w:r>
+        <w:rPr>
+          <w:lang w:val="en-US"/>
+        </w:rPr>
+        <w:t>A</w:t>
+      </w:r>
+      <w:proofErr w:type="gramEnd"/>
+      <w:r>
+        <w:rPr>
+          <w:lang w:val="en-US"/>
+        </w:rPr>
+        <w:t>, plus an error margin for safe operation.</w:t>
       </w:r>
     </w:p>
     <w:p>
@@ -429,7 +1059,7 @@
       <w:r>
         <w:rPr>
           <w:noProof/>
-          <w:lang w:val="en-US"/>
+          <w:lang w:eastAsia="en-GB"/>
         </w:rPr>
         <w:drawing>
           <wp:inline distT="0" distB="0" distL="0" distR="0" wp14:anchorId="63D11DC0" wp14:editId="686F4C07">
@@ -449,7 +1079,7 @@
                     </pic:cNvPicPr>
                   </pic:nvPicPr>
                   <pic:blipFill>
-                    <a:blip r:embed="rId11">
+                    <a:blip r:embed="rId11" cstate="print">
                       <a:extLst>
                         <a:ext uri="{28A0092B-C50C-407E-A947-70E740481C1C}">
                           <a14:useLocalDpi xmlns:a14="http://schemas.microsoft.com/office/drawing/2010/main" val="0"/>
@@ -483,7 +1113,7 @@
     </w:p>
     <w:p>
       <w:pPr>
-        <w:pStyle w:val="Caption"/>
+        <w:pStyle w:val="ResimYazs"/>
         <w:jc w:val="center"/>
         <w:rPr>
           <w:lang w:val="en-US"/>
@@ -533,8 +1163,15 @@
           <w:noProof/>
           <w:lang w:val="en-US"/>
         </w:rPr>
+        <w:t xml:space="preserve">The voltage across this diode is shown in Figure X. The simulation indicates a peak reverse voltage of approximately 290 V. Therefore, the diode must be capable of blocking </w:t>
+      </w:r>
+      <w:r>
+        <w:rPr>
+          <w:noProof/>
+          <w:lang w:val="en-US"/>
+        </w:rPr>
         <w:lastRenderedPageBreak/>
-        <w:t>The voltage across this diode is shown in Figure X. The simulation indicates a peak reverse voltage of approximately 290 V. Therefore, the diode must be capable of blocking reverse voltages of at least 290 V, plus a reasonable error margin, to ensure reliable performance.</w:t>
+        <w:t>reverse voltages of at least 290 V, plus a reasonable error margin, to ensure reliable performance.</w:t>
       </w:r>
     </w:p>
     <w:p>
@@ -553,7 +1190,7 @@
       <w:r>
         <w:rPr>
           <w:noProof/>
-          <w:lang w:val="en-US"/>
+          <w:lang w:eastAsia="en-GB"/>
         </w:rPr>
         <w:drawing>
           <wp:inline distT="0" distB="0" distL="0" distR="0" wp14:anchorId="0752EAB5" wp14:editId="1302D96E">
@@ -573,7 +1210,7 @@
                     </pic:cNvPicPr>
                   </pic:nvPicPr>
                   <pic:blipFill>
-                    <a:blip r:embed="rId12">
+                    <a:blip r:embed="rId12" cstate="print">
                       <a:extLst>
                         <a:ext uri="{28A0092B-C50C-407E-A947-70E740481C1C}">
                           <a14:useLocalDpi xmlns:a14="http://schemas.microsoft.com/office/drawing/2010/main" val="0"/>
@@ -607,7 +1244,7 @@
     </w:p>
     <w:p>
       <w:pPr>
-        <w:pStyle w:val="Caption"/>
+        <w:pStyle w:val="ResimYazs"/>
         <w:jc w:val="center"/>
       </w:pPr>
       <w:r>
@@ -660,7 +1297,7 @@
       <w:r>
         <w:rPr>
           <w:noProof/>
-          <w:lang w:val="en-US"/>
+          <w:lang w:eastAsia="en-GB"/>
         </w:rPr>
         <w:drawing>
           <wp:inline distT="0" distB="0" distL="0" distR="0" wp14:anchorId="6192C4EA" wp14:editId="569926CA">
@@ -680,7 +1317,7 @@
                     </pic:cNvPicPr>
                   </pic:nvPicPr>
                   <pic:blipFill>
-                    <a:blip r:embed="rId13">
+                    <a:blip r:embed="rId13" cstate="print">
                       <a:extLst>
                         <a:ext uri="{28A0092B-C50C-407E-A947-70E740481C1C}">
                           <a14:useLocalDpi xmlns:a14="http://schemas.microsoft.com/office/drawing/2010/main" val="0"/>
@@ -714,7 +1351,7 @@
     </w:p>
     <w:p>
       <w:pPr>
-        <w:pStyle w:val="Caption"/>
+        <w:pStyle w:val="ResimYazs"/>
         <w:jc w:val="center"/>
         <w:rPr>
           <w:lang w:val="en-US"/>
@@ -766,7 +1403,21 @@
           <w:lang w:val="en-US"/>
         </w:rPr>
         <w:lastRenderedPageBreak/>
-        <w:t>The current passing through the flyback diode in the buck converter circuit is illustrated in Figure X. Based on the results, this diode must handle a current of at least 23 A, with an added error margin to ensure operational safety.</w:t>
+        <w:t xml:space="preserve">The current passing through the </w:t>
+      </w:r>
+      <w:proofErr w:type="spellStart"/>
+      <w:r>
+        <w:rPr>
+          <w:lang w:val="en-US"/>
+        </w:rPr>
+        <w:t>flyback</w:t>
+      </w:r>
+      <w:proofErr w:type="spellEnd"/>
+      <w:r>
+        <w:rPr>
+          <w:lang w:val="en-US"/>
+        </w:rPr>
+        <w:t xml:space="preserve"> diode in the buck converter circuit is illustrated in Figure X. Based on the results, this diode must handle a current of at least 23 A, with an added error margin to ensure operational safety.</w:t>
       </w:r>
     </w:p>
     <w:p>
@@ -776,7 +1427,7 @@
       <w:r>
         <w:rPr>
           <w:noProof/>
-          <w:lang w:val="en-US"/>
+          <w:lang w:eastAsia="en-GB"/>
         </w:rPr>
         <w:drawing>
           <wp:inline distT="0" distB="0" distL="0" distR="0" wp14:anchorId="7CD98132" wp14:editId="24C0E7D4">
@@ -796,7 +1447,7 @@
                     </pic:cNvPicPr>
                   </pic:nvPicPr>
                   <pic:blipFill>
-                    <a:blip r:embed="rId14">
+                    <a:blip r:embed="rId14" cstate="print">
                       <a:extLst>
                         <a:ext uri="{28A0092B-C50C-407E-A947-70E740481C1C}">
                           <a14:useLocalDpi xmlns:a14="http://schemas.microsoft.com/office/drawing/2010/main" val="0"/>
@@ -830,7 +1481,7 @@
     </w:p>
     <w:p>
       <w:pPr>
-        <w:pStyle w:val="Caption"/>
+        <w:pStyle w:val="ResimYazs"/>
         <w:jc w:val="center"/>
       </w:pPr>
       <w:r>
@@ -858,7 +1509,23 @@
         <w:t xml:space="preserve"> : </w:t>
       </w:r>
       <w:r>
-        <w:t>Current Passing Through Buck Converter Flyback Diode vs Time</w:t>
+        <w:t xml:space="preserve">Current Passing </w:t>
+      </w:r>
+      <w:proofErr w:type="gramStart"/>
+      <w:r>
+        <w:t>Through</w:t>
+      </w:r>
+      <w:proofErr w:type="gramEnd"/>
+      <w:r>
+        <w:t xml:space="preserve"> Buck Converter </w:t>
+      </w:r>
+      <w:proofErr w:type="spellStart"/>
+      <w:r>
+        <w:t>Flyback</w:t>
+      </w:r>
+      <w:proofErr w:type="spellEnd"/>
+      <w:r>
+        <w:t xml:space="preserve"> Diode vs Time</w:t>
       </w:r>
     </w:p>
     <w:p>
@@ -880,7 +1547,21 @@
         <w:rPr>
           <w:lang w:val="en-US"/>
         </w:rPr>
-        <w:t>The voltage waveform across the flyback diode is shown in Figure X. The simulation indicates that the diode must block reverse voltages up to 285 V, plus a reasonable error margin, and safely operate under forward bias at the same voltage level.</w:t>
+        <w:t xml:space="preserve">The voltage waveform across the </w:t>
+      </w:r>
+      <w:proofErr w:type="spellStart"/>
+      <w:r>
+        <w:rPr>
+          <w:lang w:val="en-US"/>
+        </w:rPr>
+        <w:t>flyback</w:t>
+      </w:r>
+      <w:proofErr w:type="spellEnd"/>
+      <w:r>
+        <w:rPr>
+          <w:lang w:val="en-US"/>
+        </w:rPr>
+        <w:t xml:space="preserve"> diode is shown in Figure X. The simulation indicates that the diode must block reverse voltages up to 285 V, plus a reasonable error margin, and safely operate under forward bias at the same voltage level.</w:t>
       </w:r>
     </w:p>
     <w:p>
@@ -890,7 +1571,7 @@
       <w:r>
         <w:rPr>
           <w:noProof/>
-          <w:lang w:val="en-US"/>
+          <w:lang w:eastAsia="en-GB"/>
         </w:rPr>
         <w:drawing>
           <wp:inline distT="0" distB="0" distL="0" distR="0" wp14:anchorId="3CCACC1B" wp14:editId="102E7CD5">
@@ -910,7 +1591,7 @@
                     </pic:cNvPicPr>
                   </pic:nvPicPr>
                   <pic:blipFill>
-                    <a:blip r:embed="rId15">
+                    <a:blip r:embed="rId15" cstate="print">
                       <a:extLst>
                         <a:ext uri="{28A0092B-C50C-407E-A947-70E740481C1C}">
                           <a14:useLocalDpi xmlns:a14="http://schemas.microsoft.com/office/drawing/2010/main" val="0"/>
@@ -944,7 +1625,7 @@
     </w:p>
     <w:p>
       <w:pPr>
-        <w:pStyle w:val="Caption"/>
+        <w:pStyle w:val="ResimYazs"/>
         <w:jc w:val="center"/>
         <w:rPr>
           <w:lang w:val="en-US"/>
@@ -975,7 +1656,15 @@
         <w:t xml:space="preserve"> : </w:t>
       </w:r>
       <w:r>
-        <w:t>Voltage Across Buck Converter Flyback Diode vs Time</w:t>
+        <w:t xml:space="preserve">Voltage Across Buck Converter </w:t>
+      </w:r>
+      <w:proofErr w:type="spellStart"/>
+      <w:r>
+        <w:t>Flyback</w:t>
+      </w:r>
+      <w:proofErr w:type="spellEnd"/>
+      <w:r>
+        <w:t xml:space="preserve"> Diode vs Time</w:t>
       </w:r>
     </w:p>
     <w:p>
@@ -989,14 +1678,28 @@
           <w:lang w:val="en-US"/>
         </w:rPr>
         <w:lastRenderedPageBreak/>
-        <w:t>The current passing through the MOSFET or IGBT used for switching in the buck converter is shown in Figure X. The selected switching component must handle a current of at least 23 A, plus an error margin, at the specified switching frequency.</w:t>
+        <w:t xml:space="preserve">The current passing through the MOSFET or IGBT used for switching in the buck converter is shown in Figure X. The selected switching component must handle a current of at least 23 </w:t>
+      </w:r>
+      <w:proofErr w:type="gramStart"/>
+      <w:r>
+        <w:rPr>
+          <w:lang w:val="en-US"/>
+        </w:rPr>
+        <w:t>A</w:t>
+      </w:r>
+      <w:proofErr w:type="gramEnd"/>
+      <w:r>
+        <w:rPr>
+          <w:lang w:val="en-US"/>
+        </w:rPr>
+        <w:t>, plus an error margin, at the specified switching frequency.</w:t>
       </w:r>
     </w:p>
     <w:p>
       <w:r>
         <w:rPr>
           <w:noProof/>
-          <w:lang w:val="en-US"/>
+          <w:lang w:eastAsia="en-GB"/>
         </w:rPr>
         <w:drawing>
           <wp:inline distT="0" distB="0" distL="0" distR="0" wp14:anchorId="7AE20651" wp14:editId="0EBE9ABD">
@@ -1016,7 +1719,7 @@
                     </pic:cNvPicPr>
                   </pic:nvPicPr>
                   <pic:blipFill>
-                    <a:blip r:embed="rId16">
+                    <a:blip r:embed="rId16" cstate="print">
                       <a:extLst>
                         <a:ext uri="{28A0092B-C50C-407E-A947-70E740481C1C}">
                           <a14:useLocalDpi xmlns:a14="http://schemas.microsoft.com/office/drawing/2010/main" val="0"/>
@@ -1050,7 +1753,7 @@
     </w:p>
     <w:p>
       <w:pPr>
-        <w:pStyle w:val="Caption"/>
+        <w:pStyle w:val="ResimYazs"/>
         <w:jc w:val="center"/>
       </w:pPr>
       <w:r>
@@ -1081,8 +1784,21 @@
         <w:t xml:space="preserve">Current </w:t>
       </w:r>
       <w:r>
-        <w:t>Passing Through Mosfet</w:t>
-      </w:r>
+        <w:t xml:space="preserve">Passing </w:t>
+      </w:r>
+      <w:proofErr w:type="gramStart"/>
+      <w:r>
+        <w:t>Through</w:t>
+      </w:r>
+      <w:proofErr w:type="gramEnd"/>
+      <w:r>
+        <w:t xml:space="preserve"> </w:t>
+      </w:r>
+      <w:proofErr w:type="spellStart"/>
+      <w:r>
+        <w:t>Mosfet</w:t>
+      </w:r>
+      <w:proofErr w:type="spellEnd"/>
       <w:r>
         <w:t>/IGBT</w:t>
       </w:r>
@@ -1112,7 +1828,7 @@
       <w:r>
         <w:rPr>
           <w:noProof/>
-          <w:lang w:val="en-US"/>
+          <w:lang w:eastAsia="en-GB"/>
         </w:rPr>
         <w:drawing>
           <wp:inline distT="0" distB="0" distL="0" distR="0" wp14:anchorId="5A139E64" wp14:editId="7DF1F7F8">
@@ -1132,7 +1848,7 @@
                     </pic:cNvPicPr>
                   </pic:nvPicPr>
                   <pic:blipFill>
-                    <a:blip r:embed="rId17">
+                    <a:blip r:embed="rId17" cstate="print">
                       <a:extLst>
                         <a:ext uri="{28A0092B-C50C-407E-A947-70E740481C1C}">
                           <a14:useLocalDpi xmlns:a14="http://schemas.microsoft.com/office/drawing/2010/main" val="0"/>
@@ -1166,7 +1882,7 @@
     </w:p>
     <w:p>
       <w:pPr>
-        <w:pStyle w:val="Caption"/>
+        <w:pStyle w:val="ResimYazs"/>
         <w:jc w:val="center"/>
         <w:rPr>
           <w:lang w:val="en-US"/>
@@ -1197,8 +1913,13 @@
         <w:t xml:space="preserve"> : Voltage Across</w:t>
       </w:r>
       <w:r>
-        <w:t xml:space="preserve"> Mosfet</w:t>
-      </w:r>
+        <w:t xml:space="preserve"> </w:t>
+      </w:r>
+      <w:proofErr w:type="spellStart"/>
+      <w:r>
+        <w:t>Mosfet</w:t>
+      </w:r>
+      <w:proofErr w:type="spellEnd"/>
       <w:r>
         <w:t>/IGBT</w:t>
       </w:r>
@@ -1222,7 +1943,7 @@
     </w:p>
     <w:p>
       <w:pPr>
-        <w:pStyle w:val="Title"/>
+        <w:pStyle w:val="KonuBal"/>
         <w:numPr>
           <w:ilvl w:val="0"/>
           <w:numId w:val="1"/>
@@ -1248,7 +1969,7 @@
     </w:p>
     <w:p>
       <w:pPr>
-        <w:pStyle w:val="Title"/>
+        <w:pStyle w:val="KonuBal"/>
         <w:numPr>
           <w:ilvl w:val="0"/>
           <w:numId w:val="1"/>
@@ -1284,7 +2005,7 @@
 </file>
 
 <file path=word/endnotes.xml><?xml version="1.0" encoding="utf-8"?>
-<w:endnotes xmlns:wpc="http://schemas.microsoft.com/office/word/2010/wordprocessingCanvas" xmlns:cx="http://schemas.microsoft.com/office/drawing/2014/chartex" xmlns:cx1="http://schemas.microsoft.com/office/drawing/2015/9/8/chartex" xmlns:cx2="http://schemas.microsoft.com/office/drawing/2015/10/21/chartex" xmlns:cx3="http://schemas.microsoft.com/office/drawing/2016/5/9/chartex" xmlns:cx4="http://schemas.microsoft.com/office/drawing/2016/5/10/chartex" xmlns:cx5="http://schemas.microsoft.com/office/drawing/2016/5/11/chartex" xmlns:cx6="http://schemas.microsoft.com/office/drawing/2016/5/12/chartex" xmlns:cx7="http://schemas.microsoft.com/office/drawing/2016/5/13/chartex" xmlns:cx8="http://schemas.microsoft.com/office/drawing/2016/5/14/chartex" xmlns:mc="http://schemas.openxmlformats.org/markup-compatibility/2006" xmlns:aink="http://schemas.microsoft.com/office/drawing/2016/ink" xmlns:am3d="http://schemas.microsoft.com/office/drawing/2017/model3d" xmlns:o="urn:schemas-microsoft-com:office:office" xmlns:oel="http://schemas.microsoft.com/office/2019/extlst" xmlns:r="http://schemas.openxmlformats.org/officeDocument/2006/relationships" xmlns:m="http://schemas.openxmlformats.org/officeDocument/2006/math" xmlns:v="urn:schemas-microsoft-com:vml" xmlns:wp14="http://schemas.microsoft.com/office/word/2010/wordprocessingDrawing" xmlns:wp="http://schemas.openxmlformats.org/drawingml/2006/wordprocessingDrawing" xmlns:w10="urn:schemas-microsoft-com:office:word" xmlns:w="http://schemas.openxmlformats.org/wordprocessingml/2006/main" xmlns:w14="http://schemas.microsoft.com/office/word/2010/wordml" xmlns:w15="http://schemas.microsoft.com/office/word/2012/wordml" xmlns:w16cex="http://schemas.microsoft.com/office/word/2018/wordml/cex" xmlns:w16cid="http://schemas.microsoft.com/office/word/2016/wordml/cid" xmlns:w16="http://schemas.microsoft.com/office/word/2018/wordml" xmlns:w16du="http://schemas.microsoft.com/office/word/2023/wordml/word16du" xmlns:w16sdtdh="http://schemas.microsoft.com/office/word/2020/wordml/sdtdatahash" xmlns:w16se="http://schemas.microsoft.com/office/word/2015/wordml/symex" xmlns:wpg="http://schemas.microsoft.com/office/word/2010/wordprocessingGroup" xmlns:wpi="http://schemas.microsoft.com/office/word/2010/wordprocessingInk" xmlns:wne="http://schemas.microsoft.com/office/word/2006/wordml" xmlns:wps="http://schemas.microsoft.com/office/word/2010/wordprocessingShape" mc:Ignorable="w14 w15 w16se w16cid w16 w16cex w16sdtdh w16du wp14">
+<w:endnotes xmlns:wpc="http://schemas.microsoft.com/office/word/2010/wordprocessingCanvas" xmlns:mc="http://schemas.openxmlformats.org/markup-compatibility/2006" xmlns:o="urn:schemas-microsoft-com:office:office" xmlns:r="http://schemas.openxmlformats.org/officeDocument/2006/relationships" xmlns:m="http://schemas.openxmlformats.org/officeDocument/2006/math" xmlns:v="urn:schemas-microsoft-com:vml" xmlns:wp14="http://schemas.microsoft.com/office/word/2010/wordprocessingDrawing" xmlns:wp="http://schemas.openxmlformats.org/drawingml/2006/wordprocessingDrawing" xmlns:w10="urn:schemas-microsoft-com:office:word" xmlns:w="http://schemas.openxmlformats.org/wordprocessingml/2006/main" xmlns:w14="http://schemas.microsoft.com/office/word/2010/wordml" xmlns:w15="http://schemas.microsoft.com/office/word/2012/wordml" xmlns:wpg="http://schemas.microsoft.com/office/word/2010/wordprocessingGroup" xmlns:wpi="http://schemas.microsoft.com/office/word/2010/wordprocessingInk" xmlns:wne="http://schemas.microsoft.com/office/word/2006/wordml" xmlns:wps="http://schemas.microsoft.com/office/word/2010/wordprocessingShape" mc:Ignorable="w14 w15 wp14">
   <w:endnote w:type="separator" w:id="-1">
     <w:p>
       <w:pPr>
@@ -1309,7 +2030,7 @@
 </file>
 
 <file path=word/footer1.xml><?xml version="1.0" encoding="utf-8"?>
-<w:ftr xmlns:wpc="http://schemas.microsoft.com/office/word/2010/wordprocessingCanvas" xmlns:cx="http://schemas.microsoft.com/office/drawing/2014/chartex" xmlns:cx1="http://schemas.microsoft.com/office/drawing/2015/9/8/chartex" xmlns:cx2="http://schemas.microsoft.com/office/drawing/2015/10/21/chartex" xmlns:cx3="http://schemas.microsoft.com/office/drawing/2016/5/9/chartex" xmlns:cx4="http://schemas.microsoft.com/office/drawing/2016/5/10/chartex" xmlns:cx5="http://schemas.microsoft.com/office/drawing/2016/5/11/chartex" xmlns:cx6="http://schemas.microsoft.com/office/drawing/2016/5/12/chartex" xmlns:cx7="http://schemas.microsoft.com/office/drawing/2016/5/13/chartex" xmlns:cx8="http://schemas.microsoft.com/office/drawing/2016/5/14/chartex" xmlns:mc="http://schemas.openxmlformats.org/markup-compatibility/2006" xmlns:aink="http://schemas.microsoft.com/office/drawing/2016/ink" xmlns:am3d="http://schemas.microsoft.com/office/drawing/2017/model3d" xmlns:o="urn:schemas-microsoft-com:office:office" xmlns:oel="http://schemas.microsoft.com/office/2019/extlst" xmlns:r="http://schemas.openxmlformats.org/officeDocument/2006/relationships" xmlns:m="http://schemas.openxmlformats.org/officeDocument/2006/math" xmlns:v="urn:schemas-microsoft-com:vml" xmlns:wp14="http://schemas.microsoft.com/office/word/2010/wordprocessingDrawing" xmlns:wp="http://schemas.openxmlformats.org/drawingml/2006/wordprocessingDrawing" xmlns:w10="urn:schemas-microsoft-com:office:word" xmlns:w="http://schemas.openxmlformats.org/wordprocessingml/2006/main" xmlns:w14="http://schemas.microsoft.com/office/word/2010/wordml" xmlns:w15="http://schemas.microsoft.com/office/word/2012/wordml" xmlns:w16cex="http://schemas.microsoft.com/office/word/2018/wordml/cex" xmlns:w16cid="http://schemas.microsoft.com/office/word/2016/wordml/cid" xmlns:w16="http://schemas.microsoft.com/office/word/2018/wordml" xmlns:w16du="http://schemas.microsoft.com/office/word/2023/wordml/word16du" xmlns:w16sdtdh="http://schemas.microsoft.com/office/word/2020/wordml/sdtdatahash" xmlns:w16se="http://schemas.microsoft.com/office/word/2015/wordml/symex" xmlns:wpg="http://schemas.microsoft.com/office/word/2010/wordprocessingGroup" xmlns:wpi="http://schemas.microsoft.com/office/word/2010/wordprocessingInk" xmlns:wne="http://schemas.microsoft.com/office/word/2006/wordml" xmlns:wps="http://schemas.microsoft.com/office/word/2010/wordprocessingShape" mc:Ignorable="w14 w15 w16se w16cid w16 w16cex w16sdtdh w16du wp14">
+<w:ftr xmlns:wpc="http://schemas.microsoft.com/office/word/2010/wordprocessingCanvas" xmlns:mc="http://schemas.openxmlformats.org/markup-compatibility/2006" xmlns:o="urn:schemas-microsoft-com:office:office" xmlns:r="http://schemas.openxmlformats.org/officeDocument/2006/relationships" xmlns:m="http://schemas.openxmlformats.org/officeDocument/2006/math" xmlns:v="urn:schemas-microsoft-com:vml" xmlns:wp14="http://schemas.microsoft.com/office/word/2010/wordprocessingDrawing" xmlns:wp="http://schemas.openxmlformats.org/drawingml/2006/wordprocessingDrawing" xmlns:w10="urn:schemas-microsoft-com:office:word" xmlns:w="http://schemas.openxmlformats.org/wordprocessingml/2006/main" xmlns:w14="http://schemas.microsoft.com/office/word/2010/wordml" xmlns:w15="http://schemas.microsoft.com/office/word/2012/wordml" xmlns:wpg="http://schemas.microsoft.com/office/word/2010/wordprocessingGroup" xmlns:wpi="http://schemas.microsoft.com/office/word/2010/wordprocessingInk" xmlns:wne="http://schemas.microsoft.com/office/word/2006/wordml" xmlns:wps="http://schemas.microsoft.com/office/word/2010/wordprocessingShape" mc:Ignorable="w14 w15 wp14">
   <w:sdt>
     <w:sdtPr>
       <w:id w:val="341135780"/>
@@ -1326,7 +2047,7 @@
     <w:sdtContent>
       <w:p>
         <w:pPr>
-          <w:pStyle w:val="Footer"/>
+          <w:pStyle w:val="Altbilgi"/>
           <w:jc w:val="center"/>
         </w:pPr>
         <w:r>
@@ -1342,7 +2063,7 @@
           <w:rPr>
             <w:noProof/>
           </w:rPr>
-          <w:t>2</w:t>
+          <w:t>7</w:t>
         </w:r>
         <w:r>
           <w:rPr>
@@ -1355,14 +2076,14 @@
   </w:sdt>
   <w:p>
     <w:pPr>
-      <w:pStyle w:val="Footer"/>
+      <w:pStyle w:val="Altbilgi"/>
     </w:pPr>
   </w:p>
 </w:ftr>
 </file>
 
 <file path=word/footnotes.xml><?xml version="1.0" encoding="utf-8"?>
-<w:footnotes xmlns:wpc="http://schemas.microsoft.com/office/word/2010/wordprocessingCanvas" xmlns:cx="http://schemas.microsoft.com/office/drawing/2014/chartex" xmlns:cx1="http://schemas.microsoft.com/office/drawing/2015/9/8/chartex" xmlns:cx2="http://schemas.microsoft.com/office/drawing/2015/10/21/chartex" xmlns:cx3="http://schemas.microsoft.com/office/drawing/2016/5/9/chartex" xmlns:cx4="http://schemas.microsoft.com/office/drawing/2016/5/10/chartex" xmlns:cx5="http://schemas.microsoft.com/office/drawing/2016/5/11/chartex" xmlns:cx6="http://schemas.microsoft.com/office/drawing/2016/5/12/chartex" xmlns:cx7="http://schemas.microsoft.com/office/drawing/2016/5/13/chartex" xmlns:cx8="http://schemas.microsoft.com/office/drawing/2016/5/14/chartex" xmlns:mc="http://schemas.openxmlformats.org/markup-compatibility/2006" xmlns:aink="http://schemas.microsoft.com/office/drawing/2016/ink" xmlns:am3d="http://schemas.microsoft.com/office/drawing/2017/model3d" xmlns:o="urn:schemas-microsoft-com:office:office" xmlns:oel="http://schemas.microsoft.com/office/2019/extlst" xmlns:r="http://schemas.openxmlformats.org/officeDocument/2006/relationships" xmlns:m="http://schemas.openxmlformats.org/officeDocument/2006/math" xmlns:v="urn:schemas-microsoft-com:vml" xmlns:wp14="http://schemas.microsoft.com/office/word/2010/wordprocessingDrawing" xmlns:wp="http://schemas.openxmlformats.org/drawingml/2006/wordprocessingDrawing" xmlns:w10="urn:schemas-microsoft-com:office:word" xmlns:w="http://schemas.openxmlformats.org/wordprocessingml/2006/main" xmlns:w14="http://schemas.microsoft.com/office/word/2010/wordml" xmlns:w15="http://schemas.microsoft.com/office/word/2012/wordml" xmlns:w16cex="http://schemas.microsoft.com/office/word/2018/wordml/cex" xmlns:w16cid="http://schemas.microsoft.com/office/word/2016/wordml/cid" xmlns:w16="http://schemas.microsoft.com/office/word/2018/wordml" xmlns:w16du="http://schemas.microsoft.com/office/word/2023/wordml/word16du" xmlns:w16sdtdh="http://schemas.microsoft.com/office/word/2020/wordml/sdtdatahash" xmlns:w16se="http://schemas.microsoft.com/office/word/2015/wordml/symex" xmlns:wpg="http://schemas.microsoft.com/office/word/2010/wordprocessingGroup" xmlns:wpi="http://schemas.microsoft.com/office/word/2010/wordprocessingInk" xmlns:wne="http://schemas.microsoft.com/office/word/2006/wordml" xmlns:wps="http://schemas.microsoft.com/office/word/2010/wordprocessingShape" mc:Ignorable="w14 w15 w16se w16cid w16 w16cex w16sdtdh w16du wp14">
+<w:footnotes xmlns:wpc="http://schemas.microsoft.com/office/word/2010/wordprocessingCanvas" xmlns:mc="http://schemas.openxmlformats.org/markup-compatibility/2006" xmlns:o="urn:schemas-microsoft-com:office:office" xmlns:r="http://schemas.openxmlformats.org/officeDocument/2006/relationships" xmlns:m="http://schemas.openxmlformats.org/officeDocument/2006/math" xmlns:v="urn:schemas-microsoft-com:vml" xmlns:wp14="http://schemas.microsoft.com/office/word/2010/wordprocessingDrawing" xmlns:wp="http://schemas.openxmlformats.org/drawingml/2006/wordprocessingDrawing" xmlns:w10="urn:schemas-microsoft-com:office:word" xmlns:w="http://schemas.openxmlformats.org/wordprocessingml/2006/main" xmlns:w14="http://schemas.microsoft.com/office/word/2010/wordml" xmlns:w15="http://schemas.microsoft.com/office/word/2012/wordml" xmlns:wpg="http://schemas.microsoft.com/office/word/2010/wordprocessingGroup" xmlns:wpi="http://schemas.microsoft.com/office/word/2010/wordprocessingInk" xmlns:wne="http://schemas.microsoft.com/office/word/2006/wordml" xmlns:wps="http://schemas.microsoft.com/office/word/2010/wordprocessingShape" mc:Ignorable="w14 w15 wp14">
   <w:footnote w:type="separator" w:id="-1">
     <w:p>
       <w:pPr>
@@ -1387,8 +2108,662 @@
 </file>
 
 <file path=word/numbering.xml><?xml version="1.0" encoding="utf-8"?>
-<w:numbering xmlns:wpc="http://schemas.microsoft.com/office/word/2010/wordprocessingCanvas" xmlns:cx="http://schemas.microsoft.com/office/drawing/2014/chartex" xmlns:cx1="http://schemas.microsoft.com/office/drawing/2015/9/8/chartex" xmlns:cx2="http://schemas.microsoft.com/office/drawing/2015/10/21/chartex" xmlns:cx3="http://schemas.microsoft.com/office/drawing/2016/5/9/chartex" xmlns:cx4="http://schemas.microsoft.com/office/drawing/2016/5/10/chartex" xmlns:cx5="http://schemas.microsoft.com/office/drawing/2016/5/11/chartex" xmlns:cx6="http://schemas.microsoft.com/office/drawing/2016/5/12/chartex" xmlns:cx7="http://schemas.microsoft.com/office/drawing/2016/5/13/chartex" xmlns:cx8="http://schemas.microsoft.com/office/drawing/2016/5/14/chartex" xmlns:mc="http://schemas.openxmlformats.org/markup-compatibility/2006" xmlns:aink="http://schemas.microsoft.com/office/drawing/2016/ink" xmlns:am3d="http://schemas.microsoft.com/office/drawing/2017/model3d" xmlns:o="urn:schemas-microsoft-com:office:office" xmlns:oel="http://schemas.microsoft.com/office/2019/extlst" xmlns:r="http://schemas.openxmlformats.org/officeDocument/2006/relationships" xmlns:m="http://schemas.openxmlformats.org/officeDocument/2006/math" xmlns:v="urn:schemas-microsoft-com:vml" xmlns:wp14="http://schemas.microsoft.com/office/word/2010/wordprocessingDrawing" xmlns:wp="http://schemas.openxmlformats.org/drawingml/2006/wordprocessingDrawing" xmlns:w10="urn:schemas-microsoft-com:office:word" xmlns:w="http://schemas.openxmlformats.org/wordprocessingml/2006/main" xmlns:w14="http://schemas.microsoft.com/office/word/2010/wordml" xmlns:w15="http://schemas.microsoft.com/office/word/2012/wordml" xmlns:w16cex="http://schemas.microsoft.com/office/word/2018/wordml/cex" xmlns:w16cid="http://schemas.microsoft.com/office/word/2016/wordml/cid" xmlns:w16="http://schemas.microsoft.com/office/word/2018/wordml" xmlns:w16du="http://schemas.microsoft.com/office/word/2023/wordml/word16du" xmlns:w16sdtdh="http://schemas.microsoft.com/office/word/2020/wordml/sdtdatahash" xmlns:w16se="http://schemas.microsoft.com/office/word/2015/wordml/symex" xmlns:wpg="http://schemas.microsoft.com/office/word/2010/wordprocessingGroup" xmlns:wpi="http://schemas.microsoft.com/office/word/2010/wordprocessingInk" xmlns:wne="http://schemas.microsoft.com/office/word/2006/wordml" xmlns:wps="http://schemas.microsoft.com/office/word/2010/wordprocessingShape" mc:Ignorable="w14 w15 w16se w16cid w16 w16cex w16sdtdh w16du wp14">
+<w:numbering xmlns:wpc="http://schemas.microsoft.com/office/word/2010/wordprocessingCanvas" xmlns:mc="http://schemas.openxmlformats.org/markup-compatibility/2006" xmlns:o="urn:schemas-microsoft-com:office:office" xmlns:r="http://schemas.openxmlformats.org/officeDocument/2006/relationships" xmlns:m="http://schemas.openxmlformats.org/officeDocument/2006/math" xmlns:v="urn:schemas-microsoft-com:vml" xmlns:wp14="http://schemas.microsoft.com/office/word/2010/wordprocessingDrawing" xmlns:wp="http://schemas.openxmlformats.org/drawingml/2006/wordprocessingDrawing" xmlns:w10="urn:schemas-microsoft-com:office:word" xmlns:w="http://schemas.openxmlformats.org/wordprocessingml/2006/main" xmlns:w14="http://schemas.microsoft.com/office/word/2010/wordml" xmlns:w15="http://schemas.microsoft.com/office/word/2012/wordml" xmlns:wpg="http://schemas.microsoft.com/office/word/2010/wordprocessingGroup" xmlns:wpi="http://schemas.microsoft.com/office/word/2010/wordprocessingInk" xmlns:wne="http://schemas.microsoft.com/office/word/2006/wordml" xmlns:wps="http://schemas.microsoft.com/office/word/2010/wordprocessingShape" mc:Ignorable="w14 w15 wp14">
   <w:abstractNum w:abstractNumId="0" w15:restartNumberingAfterBreak="0">
+    <w:nsid w:val="0C750BE0"/>
+    <w:multiLevelType w:val="hybridMultilevel"/>
+    <w:tmpl w:val="41BE747E"/>
+    <w:lvl w:ilvl="0" w:tplc="08090001">
+      <w:start w:val="1"/>
+      <w:numFmt w:val="bullet"/>
+      <w:lvlText w:val=""/>
+      <w:lvlJc w:val="left"/>
+      <w:pPr>
+        <w:ind w:left="720" w:hanging="360"/>
+      </w:pPr>
+      <w:rPr>
+        <w:rFonts w:ascii="Symbol" w:hAnsi="Symbol" w:hint="default"/>
+      </w:rPr>
+    </w:lvl>
+    <w:lvl w:ilvl="1" w:tplc="08090003" w:tentative="1">
+      <w:start w:val="1"/>
+      <w:numFmt w:val="bullet"/>
+      <w:lvlText w:val="o"/>
+      <w:lvlJc w:val="left"/>
+      <w:pPr>
+        <w:ind w:left="1440" w:hanging="360"/>
+      </w:pPr>
+      <w:rPr>
+        <w:rFonts w:ascii="Courier New" w:hAnsi="Courier New" w:cs="Courier New" w:hint="default"/>
+      </w:rPr>
+    </w:lvl>
+    <w:lvl w:ilvl="2" w:tplc="08090005" w:tentative="1">
+      <w:start w:val="1"/>
+      <w:numFmt w:val="bullet"/>
+      <w:lvlText w:val=""/>
+      <w:lvlJc w:val="left"/>
+      <w:pPr>
+        <w:ind w:left="2160" w:hanging="360"/>
+      </w:pPr>
+      <w:rPr>
+        <w:rFonts w:ascii="Wingdings" w:hAnsi="Wingdings" w:hint="default"/>
+      </w:rPr>
+    </w:lvl>
+    <w:lvl w:ilvl="3" w:tplc="08090001" w:tentative="1">
+      <w:start w:val="1"/>
+      <w:numFmt w:val="bullet"/>
+      <w:lvlText w:val=""/>
+      <w:lvlJc w:val="left"/>
+      <w:pPr>
+        <w:ind w:left="2880" w:hanging="360"/>
+      </w:pPr>
+      <w:rPr>
+        <w:rFonts w:ascii="Symbol" w:hAnsi="Symbol" w:hint="default"/>
+      </w:rPr>
+    </w:lvl>
+    <w:lvl w:ilvl="4" w:tplc="08090003" w:tentative="1">
+      <w:start w:val="1"/>
+      <w:numFmt w:val="bullet"/>
+      <w:lvlText w:val="o"/>
+      <w:lvlJc w:val="left"/>
+      <w:pPr>
+        <w:ind w:left="3600" w:hanging="360"/>
+      </w:pPr>
+      <w:rPr>
+        <w:rFonts w:ascii="Courier New" w:hAnsi="Courier New" w:cs="Courier New" w:hint="default"/>
+      </w:rPr>
+    </w:lvl>
+    <w:lvl w:ilvl="5" w:tplc="08090005" w:tentative="1">
+      <w:start w:val="1"/>
+      <w:numFmt w:val="bullet"/>
+      <w:lvlText w:val=""/>
+      <w:lvlJc w:val="left"/>
+      <w:pPr>
+        <w:ind w:left="4320" w:hanging="360"/>
+      </w:pPr>
+      <w:rPr>
+        <w:rFonts w:ascii="Wingdings" w:hAnsi="Wingdings" w:hint="default"/>
+      </w:rPr>
+    </w:lvl>
+    <w:lvl w:ilvl="6" w:tplc="08090001" w:tentative="1">
+      <w:start w:val="1"/>
+      <w:numFmt w:val="bullet"/>
+      <w:lvlText w:val=""/>
+      <w:lvlJc w:val="left"/>
+      <w:pPr>
+        <w:ind w:left="5040" w:hanging="360"/>
+      </w:pPr>
+      <w:rPr>
+        <w:rFonts w:ascii="Symbol" w:hAnsi="Symbol" w:hint="default"/>
+      </w:rPr>
+    </w:lvl>
+    <w:lvl w:ilvl="7" w:tplc="08090003" w:tentative="1">
+      <w:start w:val="1"/>
+      <w:numFmt w:val="bullet"/>
+      <w:lvlText w:val="o"/>
+      <w:lvlJc w:val="left"/>
+      <w:pPr>
+        <w:ind w:left="5760" w:hanging="360"/>
+      </w:pPr>
+      <w:rPr>
+        <w:rFonts w:ascii="Courier New" w:hAnsi="Courier New" w:cs="Courier New" w:hint="default"/>
+      </w:rPr>
+    </w:lvl>
+    <w:lvl w:ilvl="8" w:tplc="08090005" w:tentative="1">
+      <w:start w:val="1"/>
+      <w:numFmt w:val="bullet"/>
+      <w:lvlText w:val=""/>
+      <w:lvlJc w:val="left"/>
+      <w:pPr>
+        <w:ind w:left="6480" w:hanging="360"/>
+      </w:pPr>
+      <w:rPr>
+        <w:rFonts w:ascii="Wingdings" w:hAnsi="Wingdings" w:hint="default"/>
+      </w:rPr>
+    </w:lvl>
+  </w:abstractNum>
+  <w:abstractNum w:abstractNumId="1" w15:restartNumberingAfterBreak="0">
+    <w:nsid w:val="39B33EF9"/>
+    <w:multiLevelType w:val="hybridMultilevel"/>
+    <w:tmpl w:val="306CF1F0"/>
+    <w:lvl w:ilvl="0" w:tplc="08090001">
+      <w:start w:val="1"/>
+      <w:numFmt w:val="bullet"/>
+      <w:lvlText w:val=""/>
+      <w:lvlJc w:val="left"/>
+      <w:pPr>
+        <w:ind w:left="720" w:hanging="360"/>
+      </w:pPr>
+      <w:rPr>
+        <w:rFonts w:ascii="Symbol" w:hAnsi="Symbol" w:hint="default"/>
+      </w:rPr>
+    </w:lvl>
+    <w:lvl w:ilvl="1" w:tplc="08090003" w:tentative="1">
+      <w:start w:val="1"/>
+      <w:numFmt w:val="bullet"/>
+      <w:lvlText w:val="o"/>
+      <w:lvlJc w:val="left"/>
+      <w:pPr>
+        <w:ind w:left="1440" w:hanging="360"/>
+      </w:pPr>
+      <w:rPr>
+        <w:rFonts w:ascii="Courier New" w:hAnsi="Courier New" w:cs="Courier New" w:hint="default"/>
+      </w:rPr>
+    </w:lvl>
+    <w:lvl w:ilvl="2" w:tplc="08090005" w:tentative="1">
+      <w:start w:val="1"/>
+      <w:numFmt w:val="bullet"/>
+      <w:lvlText w:val=""/>
+      <w:lvlJc w:val="left"/>
+      <w:pPr>
+        <w:ind w:left="2160" w:hanging="360"/>
+      </w:pPr>
+      <w:rPr>
+        <w:rFonts w:ascii="Wingdings" w:hAnsi="Wingdings" w:hint="default"/>
+      </w:rPr>
+    </w:lvl>
+    <w:lvl w:ilvl="3" w:tplc="08090001" w:tentative="1">
+      <w:start w:val="1"/>
+      <w:numFmt w:val="bullet"/>
+      <w:lvlText w:val=""/>
+      <w:lvlJc w:val="left"/>
+      <w:pPr>
+        <w:ind w:left="2880" w:hanging="360"/>
+      </w:pPr>
+      <w:rPr>
+        <w:rFonts w:ascii="Symbol" w:hAnsi="Symbol" w:hint="default"/>
+      </w:rPr>
+    </w:lvl>
+    <w:lvl w:ilvl="4" w:tplc="08090003" w:tentative="1">
+      <w:start w:val="1"/>
+      <w:numFmt w:val="bullet"/>
+      <w:lvlText w:val="o"/>
+      <w:lvlJc w:val="left"/>
+      <w:pPr>
+        <w:ind w:left="3600" w:hanging="360"/>
+      </w:pPr>
+      <w:rPr>
+        <w:rFonts w:ascii="Courier New" w:hAnsi="Courier New" w:cs="Courier New" w:hint="default"/>
+      </w:rPr>
+    </w:lvl>
+    <w:lvl w:ilvl="5" w:tplc="08090005" w:tentative="1">
+      <w:start w:val="1"/>
+      <w:numFmt w:val="bullet"/>
+      <w:lvlText w:val=""/>
+      <w:lvlJc w:val="left"/>
+      <w:pPr>
+        <w:ind w:left="4320" w:hanging="360"/>
+      </w:pPr>
+      <w:rPr>
+        <w:rFonts w:ascii="Wingdings" w:hAnsi="Wingdings" w:hint="default"/>
+      </w:rPr>
+    </w:lvl>
+    <w:lvl w:ilvl="6" w:tplc="08090001" w:tentative="1">
+      <w:start w:val="1"/>
+      <w:numFmt w:val="bullet"/>
+      <w:lvlText w:val=""/>
+      <w:lvlJc w:val="left"/>
+      <w:pPr>
+        <w:ind w:left="5040" w:hanging="360"/>
+      </w:pPr>
+      <w:rPr>
+        <w:rFonts w:ascii="Symbol" w:hAnsi="Symbol" w:hint="default"/>
+      </w:rPr>
+    </w:lvl>
+    <w:lvl w:ilvl="7" w:tplc="08090003" w:tentative="1">
+      <w:start w:val="1"/>
+      <w:numFmt w:val="bullet"/>
+      <w:lvlText w:val="o"/>
+      <w:lvlJc w:val="left"/>
+      <w:pPr>
+        <w:ind w:left="5760" w:hanging="360"/>
+      </w:pPr>
+      <w:rPr>
+        <w:rFonts w:ascii="Courier New" w:hAnsi="Courier New" w:cs="Courier New" w:hint="default"/>
+      </w:rPr>
+    </w:lvl>
+    <w:lvl w:ilvl="8" w:tplc="08090005" w:tentative="1">
+      <w:start w:val="1"/>
+      <w:numFmt w:val="bullet"/>
+      <w:lvlText w:val=""/>
+      <w:lvlJc w:val="left"/>
+      <w:pPr>
+        <w:ind w:left="6480" w:hanging="360"/>
+      </w:pPr>
+      <w:rPr>
+        <w:rFonts w:ascii="Wingdings" w:hAnsi="Wingdings" w:hint="default"/>
+      </w:rPr>
+    </w:lvl>
+  </w:abstractNum>
+  <w:abstractNum w:abstractNumId="2" w15:restartNumberingAfterBreak="0">
+    <w:nsid w:val="39C915E6"/>
+    <w:multiLevelType w:val="hybridMultilevel"/>
+    <w:tmpl w:val="D8E67C8A"/>
+    <w:lvl w:ilvl="0" w:tplc="08090001">
+      <w:start w:val="1"/>
+      <w:numFmt w:val="bullet"/>
+      <w:lvlText w:val=""/>
+      <w:lvlJc w:val="left"/>
+      <w:pPr>
+        <w:ind w:left="1440" w:hanging="360"/>
+      </w:pPr>
+      <w:rPr>
+        <w:rFonts w:ascii="Symbol" w:hAnsi="Symbol" w:hint="default"/>
+      </w:rPr>
+    </w:lvl>
+    <w:lvl w:ilvl="1" w:tplc="08090003" w:tentative="1">
+      <w:start w:val="1"/>
+      <w:numFmt w:val="bullet"/>
+      <w:lvlText w:val="o"/>
+      <w:lvlJc w:val="left"/>
+      <w:pPr>
+        <w:ind w:left="2160" w:hanging="360"/>
+      </w:pPr>
+      <w:rPr>
+        <w:rFonts w:ascii="Courier New" w:hAnsi="Courier New" w:cs="Courier New" w:hint="default"/>
+      </w:rPr>
+    </w:lvl>
+    <w:lvl w:ilvl="2" w:tplc="08090005" w:tentative="1">
+      <w:start w:val="1"/>
+      <w:numFmt w:val="bullet"/>
+      <w:lvlText w:val=""/>
+      <w:lvlJc w:val="left"/>
+      <w:pPr>
+        <w:ind w:left="2880" w:hanging="360"/>
+      </w:pPr>
+      <w:rPr>
+        <w:rFonts w:ascii="Wingdings" w:hAnsi="Wingdings" w:hint="default"/>
+      </w:rPr>
+    </w:lvl>
+    <w:lvl w:ilvl="3" w:tplc="08090001" w:tentative="1">
+      <w:start w:val="1"/>
+      <w:numFmt w:val="bullet"/>
+      <w:lvlText w:val=""/>
+      <w:lvlJc w:val="left"/>
+      <w:pPr>
+        <w:ind w:left="3600" w:hanging="360"/>
+      </w:pPr>
+      <w:rPr>
+        <w:rFonts w:ascii="Symbol" w:hAnsi="Symbol" w:hint="default"/>
+      </w:rPr>
+    </w:lvl>
+    <w:lvl w:ilvl="4" w:tplc="08090003" w:tentative="1">
+      <w:start w:val="1"/>
+      <w:numFmt w:val="bullet"/>
+      <w:lvlText w:val="o"/>
+      <w:lvlJc w:val="left"/>
+      <w:pPr>
+        <w:ind w:left="4320" w:hanging="360"/>
+      </w:pPr>
+      <w:rPr>
+        <w:rFonts w:ascii="Courier New" w:hAnsi="Courier New" w:cs="Courier New" w:hint="default"/>
+      </w:rPr>
+    </w:lvl>
+    <w:lvl w:ilvl="5" w:tplc="08090005" w:tentative="1">
+      <w:start w:val="1"/>
+      <w:numFmt w:val="bullet"/>
+      <w:lvlText w:val=""/>
+      <w:lvlJc w:val="left"/>
+      <w:pPr>
+        <w:ind w:left="5040" w:hanging="360"/>
+      </w:pPr>
+      <w:rPr>
+        <w:rFonts w:ascii="Wingdings" w:hAnsi="Wingdings" w:hint="default"/>
+      </w:rPr>
+    </w:lvl>
+    <w:lvl w:ilvl="6" w:tplc="08090001" w:tentative="1">
+      <w:start w:val="1"/>
+      <w:numFmt w:val="bullet"/>
+      <w:lvlText w:val=""/>
+      <w:lvlJc w:val="left"/>
+      <w:pPr>
+        <w:ind w:left="5760" w:hanging="360"/>
+      </w:pPr>
+      <w:rPr>
+        <w:rFonts w:ascii="Symbol" w:hAnsi="Symbol" w:hint="default"/>
+      </w:rPr>
+    </w:lvl>
+    <w:lvl w:ilvl="7" w:tplc="08090003" w:tentative="1">
+      <w:start w:val="1"/>
+      <w:numFmt w:val="bullet"/>
+      <w:lvlText w:val="o"/>
+      <w:lvlJc w:val="left"/>
+      <w:pPr>
+        <w:ind w:left="6480" w:hanging="360"/>
+      </w:pPr>
+      <w:rPr>
+        <w:rFonts w:ascii="Courier New" w:hAnsi="Courier New" w:cs="Courier New" w:hint="default"/>
+      </w:rPr>
+    </w:lvl>
+    <w:lvl w:ilvl="8" w:tplc="08090005" w:tentative="1">
+      <w:start w:val="1"/>
+      <w:numFmt w:val="bullet"/>
+      <w:lvlText w:val=""/>
+      <w:lvlJc w:val="left"/>
+      <w:pPr>
+        <w:ind w:left="7200" w:hanging="360"/>
+      </w:pPr>
+      <w:rPr>
+        <w:rFonts w:ascii="Wingdings" w:hAnsi="Wingdings" w:hint="default"/>
+      </w:rPr>
+    </w:lvl>
+  </w:abstractNum>
+  <w:abstractNum w:abstractNumId="3" w15:restartNumberingAfterBreak="0">
+    <w:nsid w:val="3BFB3A41"/>
+    <w:multiLevelType w:val="hybridMultilevel"/>
+    <w:tmpl w:val="E7C4D070"/>
+    <w:lvl w:ilvl="0" w:tplc="08090017">
+      <w:start w:val="1"/>
+      <w:numFmt w:val="lowerLetter"/>
+      <w:lvlText w:val="%1)"/>
+      <w:lvlJc w:val="left"/>
+      <w:pPr>
+        <w:ind w:left="720" w:hanging="360"/>
+      </w:pPr>
+      <w:rPr>
+        <w:rFonts w:hint="default"/>
+      </w:rPr>
+    </w:lvl>
+    <w:lvl w:ilvl="1" w:tplc="08090019" w:tentative="1">
+      <w:start w:val="1"/>
+      <w:numFmt w:val="lowerLetter"/>
+      <w:lvlText w:val="%2."/>
+      <w:lvlJc w:val="left"/>
+      <w:pPr>
+        <w:ind w:left="1440" w:hanging="360"/>
+      </w:pPr>
+    </w:lvl>
+    <w:lvl w:ilvl="2" w:tplc="0809001B" w:tentative="1">
+      <w:start w:val="1"/>
+      <w:numFmt w:val="lowerRoman"/>
+      <w:lvlText w:val="%3."/>
+      <w:lvlJc w:val="right"/>
+      <w:pPr>
+        <w:ind w:left="2160" w:hanging="180"/>
+      </w:pPr>
+    </w:lvl>
+    <w:lvl w:ilvl="3" w:tplc="0809000F" w:tentative="1">
+      <w:start w:val="1"/>
+      <w:numFmt w:val="decimal"/>
+      <w:lvlText w:val="%4."/>
+      <w:lvlJc w:val="left"/>
+      <w:pPr>
+        <w:ind w:left="2880" w:hanging="360"/>
+      </w:pPr>
+    </w:lvl>
+    <w:lvl w:ilvl="4" w:tplc="08090019" w:tentative="1">
+      <w:start w:val="1"/>
+      <w:numFmt w:val="lowerLetter"/>
+      <w:lvlText w:val="%5."/>
+      <w:lvlJc w:val="left"/>
+      <w:pPr>
+        <w:ind w:left="3600" w:hanging="360"/>
+      </w:pPr>
+    </w:lvl>
+    <w:lvl w:ilvl="5" w:tplc="0809001B" w:tentative="1">
+      <w:start w:val="1"/>
+      <w:numFmt w:val="lowerRoman"/>
+      <w:lvlText w:val="%6."/>
+      <w:lvlJc w:val="right"/>
+      <w:pPr>
+        <w:ind w:left="4320" w:hanging="180"/>
+      </w:pPr>
+    </w:lvl>
+    <w:lvl w:ilvl="6" w:tplc="0809000F" w:tentative="1">
+      <w:start w:val="1"/>
+      <w:numFmt w:val="decimal"/>
+      <w:lvlText w:val="%7."/>
+      <w:lvlJc w:val="left"/>
+      <w:pPr>
+        <w:ind w:left="5040" w:hanging="360"/>
+      </w:pPr>
+    </w:lvl>
+    <w:lvl w:ilvl="7" w:tplc="08090019" w:tentative="1">
+      <w:start w:val="1"/>
+      <w:numFmt w:val="lowerLetter"/>
+      <w:lvlText w:val="%8."/>
+      <w:lvlJc w:val="left"/>
+      <w:pPr>
+        <w:ind w:left="5760" w:hanging="360"/>
+      </w:pPr>
+    </w:lvl>
+    <w:lvl w:ilvl="8" w:tplc="0809001B" w:tentative="1">
+      <w:start w:val="1"/>
+      <w:numFmt w:val="lowerRoman"/>
+      <w:lvlText w:val="%9."/>
+      <w:lvlJc w:val="right"/>
+      <w:pPr>
+        <w:ind w:left="6480" w:hanging="180"/>
+      </w:pPr>
+    </w:lvl>
+  </w:abstractNum>
+  <w:abstractNum w:abstractNumId="4" w15:restartNumberingAfterBreak="0">
+    <w:nsid w:val="41615C5D"/>
+    <w:multiLevelType w:val="hybridMultilevel"/>
+    <w:tmpl w:val="8FF2CFC8"/>
+    <w:lvl w:ilvl="0" w:tplc="08090001">
+      <w:start w:val="1"/>
+      <w:numFmt w:val="bullet"/>
+      <w:lvlText w:val=""/>
+      <w:lvlJc w:val="left"/>
+      <w:pPr>
+        <w:ind w:left="720" w:hanging="360"/>
+      </w:pPr>
+      <w:rPr>
+        <w:rFonts w:ascii="Symbol" w:hAnsi="Symbol" w:hint="default"/>
+      </w:rPr>
+    </w:lvl>
+    <w:lvl w:ilvl="1" w:tplc="08090003" w:tentative="1">
+      <w:start w:val="1"/>
+      <w:numFmt w:val="bullet"/>
+      <w:lvlText w:val="o"/>
+      <w:lvlJc w:val="left"/>
+      <w:pPr>
+        <w:ind w:left="1440" w:hanging="360"/>
+      </w:pPr>
+      <w:rPr>
+        <w:rFonts w:ascii="Courier New" w:hAnsi="Courier New" w:cs="Courier New" w:hint="default"/>
+      </w:rPr>
+    </w:lvl>
+    <w:lvl w:ilvl="2" w:tplc="08090005" w:tentative="1">
+      <w:start w:val="1"/>
+      <w:numFmt w:val="bullet"/>
+      <w:lvlText w:val=""/>
+      <w:lvlJc w:val="left"/>
+      <w:pPr>
+        <w:ind w:left="2160" w:hanging="360"/>
+      </w:pPr>
+      <w:rPr>
+        <w:rFonts w:ascii="Wingdings" w:hAnsi="Wingdings" w:hint="default"/>
+      </w:rPr>
+    </w:lvl>
+    <w:lvl w:ilvl="3" w:tplc="08090001" w:tentative="1">
+      <w:start w:val="1"/>
+      <w:numFmt w:val="bullet"/>
+      <w:lvlText w:val=""/>
+      <w:lvlJc w:val="left"/>
+      <w:pPr>
+        <w:ind w:left="2880" w:hanging="360"/>
+      </w:pPr>
+      <w:rPr>
+        <w:rFonts w:ascii="Symbol" w:hAnsi="Symbol" w:hint="default"/>
+      </w:rPr>
+    </w:lvl>
+    <w:lvl w:ilvl="4" w:tplc="08090003" w:tentative="1">
+      <w:start w:val="1"/>
+      <w:numFmt w:val="bullet"/>
+      <w:lvlText w:val="o"/>
+      <w:lvlJc w:val="left"/>
+      <w:pPr>
+        <w:ind w:left="3600" w:hanging="360"/>
+      </w:pPr>
+      <w:rPr>
+        <w:rFonts w:ascii="Courier New" w:hAnsi="Courier New" w:cs="Courier New" w:hint="default"/>
+      </w:rPr>
+    </w:lvl>
+    <w:lvl w:ilvl="5" w:tplc="08090005" w:tentative="1">
+      <w:start w:val="1"/>
+      <w:numFmt w:val="bullet"/>
+      <w:lvlText w:val=""/>
+      <w:lvlJc w:val="left"/>
+      <w:pPr>
+        <w:ind w:left="4320" w:hanging="360"/>
+      </w:pPr>
+      <w:rPr>
+        <w:rFonts w:ascii="Wingdings" w:hAnsi="Wingdings" w:hint="default"/>
+      </w:rPr>
+    </w:lvl>
+    <w:lvl w:ilvl="6" w:tplc="08090001" w:tentative="1">
+      <w:start w:val="1"/>
+      <w:numFmt w:val="bullet"/>
+      <w:lvlText w:val=""/>
+      <w:lvlJc w:val="left"/>
+      <w:pPr>
+        <w:ind w:left="5040" w:hanging="360"/>
+      </w:pPr>
+      <w:rPr>
+        <w:rFonts w:ascii="Symbol" w:hAnsi="Symbol" w:hint="default"/>
+      </w:rPr>
+    </w:lvl>
+    <w:lvl w:ilvl="7" w:tplc="08090003" w:tentative="1">
+      <w:start w:val="1"/>
+      <w:numFmt w:val="bullet"/>
+      <w:lvlText w:val="o"/>
+      <w:lvlJc w:val="left"/>
+      <w:pPr>
+        <w:ind w:left="5760" w:hanging="360"/>
+      </w:pPr>
+      <w:rPr>
+        <w:rFonts w:ascii="Courier New" w:hAnsi="Courier New" w:cs="Courier New" w:hint="default"/>
+      </w:rPr>
+    </w:lvl>
+    <w:lvl w:ilvl="8" w:tplc="08090005" w:tentative="1">
+      <w:start w:val="1"/>
+      <w:numFmt w:val="bullet"/>
+      <w:lvlText w:val=""/>
+      <w:lvlJc w:val="left"/>
+      <w:pPr>
+        <w:ind w:left="6480" w:hanging="360"/>
+      </w:pPr>
+      <w:rPr>
+        <w:rFonts w:ascii="Wingdings" w:hAnsi="Wingdings" w:hint="default"/>
+      </w:rPr>
+    </w:lvl>
+  </w:abstractNum>
+  <w:abstractNum w:abstractNumId="5" w15:restartNumberingAfterBreak="0">
+    <w:nsid w:val="4CDF4037"/>
+    <w:multiLevelType w:val="hybridMultilevel"/>
+    <w:tmpl w:val="68003DB0"/>
+    <w:lvl w:ilvl="0" w:tplc="08090001">
+      <w:start w:val="1"/>
+      <w:numFmt w:val="bullet"/>
+      <w:lvlText w:val=""/>
+      <w:lvlJc w:val="left"/>
+      <w:pPr>
+        <w:ind w:left="1440" w:hanging="360"/>
+      </w:pPr>
+      <w:rPr>
+        <w:rFonts w:ascii="Symbol" w:hAnsi="Symbol" w:hint="default"/>
+      </w:rPr>
+    </w:lvl>
+    <w:lvl w:ilvl="1" w:tplc="08090003" w:tentative="1">
+      <w:start w:val="1"/>
+      <w:numFmt w:val="bullet"/>
+      <w:lvlText w:val="o"/>
+      <w:lvlJc w:val="left"/>
+      <w:pPr>
+        <w:ind w:left="2160" w:hanging="360"/>
+      </w:pPr>
+      <w:rPr>
+        <w:rFonts w:ascii="Courier New" w:hAnsi="Courier New" w:cs="Courier New" w:hint="default"/>
+      </w:rPr>
+    </w:lvl>
+    <w:lvl w:ilvl="2" w:tplc="08090005" w:tentative="1">
+      <w:start w:val="1"/>
+      <w:numFmt w:val="bullet"/>
+      <w:lvlText w:val=""/>
+      <w:lvlJc w:val="left"/>
+      <w:pPr>
+        <w:ind w:left="2880" w:hanging="360"/>
+      </w:pPr>
+      <w:rPr>
+        <w:rFonts w:ascii="Wingdings" w:hAnsi="Wingdings" w:hint="default"/>
+      </w:rPr>
+    </w:lvl>
+    <w:lvl w:ilvl="3" w:tplc="08090001" w:tentative="1">
+      <w:start w:val="1"/>
+      <w:numFmt w:val="bullet"/>
+      <w:lvlText w:val=""/>
+      <w:lvlJc w:val="left"/>
+      <w:pPr>
+        <w:ind w:left="3600" w:hanging="360"/>
+      </w:pPr>
+      <w:rPr>
+        <w:rFonts w:ascii="Symbol" w:hAnsi="Symbol" w:hint="default"/>
+      </w:rPr>
+    </w:lvl>
+    <w:lvl w:ilvl="4" w:tplc="08090003" w:tentative="1">
+      <w:start w:val="1"/>
+      <w:numFmt w:val="bullet"/>
+      <w:lvlText w:val="o"/>
+      <w:lvlJc w:val="left"/>
+      <w:pPr>
+        <w:ind w:left="4320" w:hanging="360"/>
+      </w:pPr>
+      <w:rPr>
+        <w:rFonts w:ascii="Courier New" w:hAnsi="Courier New" w:cs="Courier New" w:hint="default"/>
+      </w:rPr>
+    </w:lvl>
+    <w:lvl w:ilvl="5" w:tplc="08090005" w:tentative="1">
+      <w:start w:val="1"/>
+      <w:numFmt w:val="bullet"/>
+      <w:lvlText w:val=""/>
+      <w:lvlJc w:val="left"/>
+      <w:pPr>
+        <w:ind w:left="5040" w:hanging="360"/>
+      </w:pPr>
+      <w:rPr>
+        <w:rFonts w:ascii="Wingdings" w:hAnsi="Wingdings" w:hint="default"/>
+      </w:rPr>
+    </w:lvl>
+    <w:lvl w:ilvl="6" w:tplc="08090001" w:tentative="1">
+      <w:start w:val="1"/>
+      <w:numFmt w:val="bullet"/>
+      <w:lvlText w:val=""/>
+      <w:lvlJc w:val="left"/>
+      <w:pPr>
+        <w:ind w:left="5760" w:hanging="360"/>
+      </w:pPr>
+      <w:rPr>
+        <w:rFonts w:ascii="Symbol" w:hAnsi="Symbol" w:hint="default"/>
+      </w:rPr>
+    </w:lvl>
+    <w:lvl w:ilvl="7" w:tplc="08090003" w:tentative="1">
+      <w:start w:val="1"/>
+      <w:numFmt w:val="bullet"/>
+      <w:lvlText w:val="o"/>
+      <w:lvlJc w:val="left"/>
+      <w:pPr>
+        <w:ind w:left="6480" w:hanging="360"/>
+      </w:pPr>
+      <w:rPr>
+        <w:rFonts w:ascii="Courier New" w:hAnsi="Courier New" w:cs="Courier New" w:hint="default"/>
+      </w:rPr>
+    </w:lvl>
+    <w:lvl w:ilvl="8" w:tplc="08090005" w:tentative="1">
+      <w:start w:val="1"/>
+      <w:numFmt w:val="bullet"/>
+      <w:lvlText w:val=""/>
+      <w:lvlJc w:val="left"/>
+      <w:pPr>
+        <w:ind w:left="7200" w:hanging="360"/>
+      </w:pPr>
+      <w:rPr>
+        <w:rFonts w:ascii="Wingdings" w:hAnsi="Wingdings" w:hint="default"/>
+      </w:rPr>
+    </w:lvl>
+  </w:abstractNum>
+  <w:abstractNum w:abstractNumId="6" w15:restartNumberingAfterBreak="0">
     <w:nsid w:val="4D1F56C2"/>
     <w:multiLevelType w:val="hybridMultilevel"/>
     <w:tmpl w:val="48C6607C"/>
@@ -1474,7 +2849,120 @@
       </w:pPr>
     </w:lvl>
   </w:abstractNum>
-  <w:abstractNum w:abstractNumId="1" w15:restartNumberingAfterBreak="0">
+  <w:abstractNum w:abstractNumId="7" w15:restartNumberingAfterBreak="0">
+    <w:nsid w:val="65180D47"/>
+    <w:multiLevelType w:val="hybridMultilevel"/>
+    <w:tmpl w:val="A89293F2"/>
+    <w:lvl w:ilvl="0" w:tplc="08090001">
+      <w:start w:val="1"/>
+      <w:numFmt w:val="bullet"/>
+      <w:lvlText w:val=""/>
+      <w:lvlJc w:val="left"/>
+      <w:pPr>
+        <w:ind w:left="720" w:hanging="360"/>
+      </w:pPr>
+      <w:rPr>
+        <w:rFonts w:ascii="Symbol" w:hAnsi="Symbol" w:hint="default"/>
+      </w:rPr>
+    </w:lvl>
+    <w:lvl w:ilvl="1" w:tplc="08090003" w:tentative="1">
+      <w:start w:val="1"/>
+      <w:numFmt w:val="bullet"/>
+      <w:lvlText w:val="o"/>
+      <w:lvlJc w:val="left"/>
+      <w:pPr>
+        <w:ind w:left="1440" w:hanging="360"/>
+      </w:pPr>
+      <w:rPr>
+        <w:rFonts w:ascii="Courier New" w:hAnsi="Courier New" w:cs="Courier New" w:hint="default"/>
+      </w:rPr>
+    </w:lvl>
+    <w:lvl w:ilvl="2" w:tplc="08090005" w:tentative="1">
+      <w:start w:val="1"/>
+      <w:numFmt w:val="bullet"/>
+      <w:lvlText w:val=""/>
+      <w:lvlJc w:val="left"/>
+      <w:pPr>
+        <w:ind w:left="2160" w:hanging="360"/>
+      </w:pPr>
+      <w:rPr>
+        <w:rFonts w:ascii="Wingdings" w:hAnsi="Wingdings" w:hint="default"/>
+      </w:rPr>
+    </w:lvl>
+    <w:lvl w:ilvl="3" w:tplc="08090001" w:tentative="1">
+      <w:start w:val="1"/>
+      <w:numFmt w:val="bullet"/>
+      <w:lvlText w:val=""/>
+      <w:lvlJc w:val="left"/>
+      <w:pPr>
+        <w:ind w:left="2880" w:hanging="360"/>
+      </w:pPr>
+      <w:rPr>
+        <w:rFonts w:ascii="Symbol" w:hAnsi="Symbol" w:hint="default"/>
+      </w:rPr>
+    </w:lvl>
+    <w:lvl w:ilvl="4" w:tplc="08090003" w:tentative="1">
+      <w:start w:val="1"/>
+      <w:numFmt w:val="bullet"/>
+      <w:lvlText w:val="o"/>
+      <w:lvlJc w:val="left"/>
+      <w:pPr>
+        <w:ind w:left="3600" w:hanging="360"/>
+      </w:pPr>
+      <w:rPr>
+        <w:rFonts w:ascii="Courier New" w:hAnsi="Courier New" w:cs="Courier New" w:hint="default"/>
+      </w:rPr>
+    </w:lvl>
+    <w:lvl w:ilvl="5" w:tplc="08090005" w:tentative="1">
+      <w:start w:val="1"/>
+      <w:numFmt w:val="bullet"/>
+      <w:lvlText w:val=""/>
+      <w:lvlJc w:val="left"/>
+      <w:pPr>
+        <w:ind w:left="4320" w:hanging="360"/>
+      </w:pPr>
+      <w:rPr>
+        <w:rFonts w:ascii="Wingdings" w:hAnsi="Wingdings" w:hint="default"/>
+      </w:rPr>
+    </w:lvl>
+    <w:lvl w:ilvl="6" w:tplc="08090001" w:tentative="1">
+      <w:start w:val="1"/>
+      <w:numFmt w:val="bullet"/>
+      <w:lvlText w:val=""/>
+      <w:lvlJc w:val="left"/>
+      <w:pPr>
+        <w:ind w:left="5040" w:hanging="360"/>
+      </w:pPr>
+      <w:rPr>
+        <w:rFonts w:ascii="Symbol" w:hAnsi="Symbol" w:hint="default"/>
+      </w:rPr>
+    </w:lvl>
+    <w:lvl w:ilvl="7" w:tplc="08090003" w:tentative="1">
+      <w:start w:val="1"/>
+      <w:numFmt w:val="bullet"/>
+      <w:lvlText w:val="o"/>
+      <w:lvlJc w:val="left"/>
+      <w:pPr>
+        <w:ind w:left="5760" w:hanging="360"/>
+      </w:pPr>
+      <w:rPr>
+        <w:rFonts w:ascii="Courier New" w:hAnsi="Courier New" w:cs="Courier New" w:hint="default"/>
+      </w:rPr>
+    </w:lvl>
+    <w:lvl w:ilvl="8" w:tplc="08090005" w:tentative="1">
+      <w:start w:val="1"/>
+      <w:numFmt w:val="bullet"/>
+      <w:lvlText w:val=""/>
+      <w:lvlJc w:val="left"/>
+      <w:pPr>
+        <w:ind w:left="6480" w:hanging="360"/>
+      </w:pPr>
+      <w:rPr>
+        <w:rFonts w:ascii="Wingdings" w:hAnsi="Wingdings" w:hint="default"/>
+      </w:rPr>
+    </w:lvl>
+  </w:abstractNum>
+  <w:abstractNum w:abstractNumId="8" w15:restartNumberingAfterBreak="0">
     <w:nsid w:val="74DB43EE"/>
     <w:multiLevelType w:val="hybridMultilevel"/>
     <w:tmpl w:val="73CAA3F6"/>
@@ -1563,17 +3051,38 @@
       </w:pPr>
     </w:lvl>
   </w:abstractNum>
-  <w:num w:numId="1" w16cid:durableId="2118206933">
+  <w:num w:numId="1">
+    <w:abstractNumId w:val="6"/>
+  </w:num>
+  <w:num w:numId="2">
+    <w:abstractNumId w:val="8"/>
+  </w:num>
+  <w:num w:numId="3">
+    <w:abstractNumId w:val="3"/>
+  </w:num>
+  <w:num w:numId="4">
     <w:abstractNumId w:val="0"/>
   </w:num>
-  <w:num w:numId="2" w16cid:durableId="1687946541">
+  <w:num w:numId="5">
     <w:abstractNumId w:val="1"/>
+  </w:num>
+  <w:num w:numId="6">
+    <w:abstractNumId w:val="2"/>
+  </w:num>
+  <w:num w:numId="7">
+    <w:abstractNumId w:val="5"/>
+  </w:num>
+  <w:num w:numId="8">
+    <w:abstractNumId w:val="4"/>
+  </w:num>
+  <w:num w:numId="9">
+    <w:abstractNumId w:val="7"/>
   </w:num>
 </w:numbering>
 </file>
 
 <file path=word/styles.xml><?xml version="1.0" encoding="utf-8"?>
-<w:styles xmlns:mc="http://schemas.openxmlformats.org/markup-compatibility/2006" xmlns:r="http://schemas.openxmlformats.org/officeDocument/2006/relationships" xmlns:w="http://schemas.openxmlformats.org/wordprocessingml/2006/main" xmlns:w14="http://schemas.microsoft.com/office/word/2010/wordml" xmlns:w15="http://schemas.microsoft.com/office/word/2012/wordml" xmlns:w16cex="http://schemas.microsoft.com/office/word/2018/wordml/cex" xmlns:w16cid="http://schemas.microsoft.com/office/word/2016/wordml/cid" xmlns:w16="http://schemas.microsoft.com/office/word/2018/wordml" xmlns:w16du="http://schemas.microsoft.com/office/word/2023/wordml/word16du" xmlns:w16sdtdh="http://schemas.microsoft.com/office/word/2020/wordml/sdtdatahash" xmlns:w16se="http://schemas.microsoft.com/office/word/2015/wordml/symex" mc:Ignorable="w14 w15 w16se w16cid w16 w16cex w16sdtdh w16du">
+<w:styles xmlns:mc="http://schemas.openxmlformats.org/markup-compatibility/2006" xmlns:r="http://schemas.openxmlformats.org/officeDocument/2006/relationships" xmlns:w="http://schemas.openxmlformats.org/wordprocessingml/2006/main" xmlns:w14="http://schemas.microsoft.com/office/word/2010/wordml" xmlns:w15="http://schemas.microsoft.com/office/word/2012/wordml" mc:Ignorable="w14 w15">
   <w:docDefaults>
     <w:rPrDefault>
       <w:rPr>
@@ -1591,7 +3100,7 @@
       </w:pPr>
     </w:pPrDefault>
   </w:docDefaults>
-  <w:latentStyles w:defLockedState="0" w:defUIPriority="99" w:defSemiHidden="0" w:defUnhideWhenUsed="0" w:defQFormat="0" w:count="376">
+  <w:latentStyles w:defLockedState="0" w:defUIPriority="99" w:defSemiHidden="0" w:defUnhideWhenUsed="0" w:defQFormat="0" w:count="371">
     <w:lsdException w:name="Normal" w:uiPriority="0" w:qFormat="1"/>
     <w:lsdException w:name="heading 1" w:uiPriority="9" w:qFormat="1"/>
     <w:lsdException w:name="heading 2" w:semiHidden="1" w:uiPriority="9" w:unhideWhenUsed="1" w:qFormat="1"/>
@@ -1963,24 +3472,19 @@
     <w:lsdException w:name="List Table 5 Dark Accent 6" w:uiPriority="50"/>
     <w:lsdException w:name="List Table 6 Colorful Accent 6" w:uiPriority="51"/>
     <w:lsdException w:name="List Table 7 Colorful Accent 6" w:uiPriority="52"/>
-    <w:lsdException w:name="Mention" w:semiHidden="1" w:unhideWhenUsed="1"/>
-    <w:lsdException w:name="Smart Hyperlink" w:semiHidden="1" w:unhideWhenUsed="1"/>
-    <w:lsdException w:name="Hashtag" w:semiHidden="1" w:unhideWhenUsed="1"/>
-    <w:lsdException w:name="Unresolved Mention" w:semiHidden="1" w:unhideWhenUsed="1"/>
-    <w:lsdException w:name="Smart Link" w:semiHidden="1" w:unhideWhenUsed="1"/>
   </w:latentStyles>
   <w:style w:type="paragraph" w:default="1" w:styleId="Normal">
     <w:name w:val="Normal"/>
     <w:qFormat/>
     <w:rPr>
-      <w:lang w:val="tr-TR"/>
+      <w:lang w:val="en-GB"/>
     </w:rPr>
   </w:style>
-  <w:style w:type="paragraph" w:styleId="Heading1">
+  <w:style w:type="paragraph" w:styleId="Balk1">
     <w:name w:val="heading 1"/>
     <w:basedOn w:val="Normal"/>
     <w:next w:val="Normal"/>
-    <w:link w:val="Heading1Char"/>
+    <w:link w:val="Balk1Char"/>
     <w:uiPriority w:val="9"/>
     <w:qFormat/>
     <w:rsid w:val="00306519"/>
@@ -1997,11 +3501,11 @@
       <w:szCs w:val="40"/>
     </w:rPr>
   </w:style>
-  <w:style w:type="paragraph" w:styleId="Heading2">
+  <w:style w:type="paragraph" w:styleId="Balk2">
     <w:name w:val="heading 2"/>
     <w:basedOn w:val="Normal"/>
     <w:next w:val="Normal"/>
-    <w:link w:val="Heading2Char"/>
+    <w:link w:val="Balk2Char"/>
     <w:uiPriority w:val="9"/>
     <w:semiHidden/>
     <w:unhideWhenUsed/>
@@ -2020,11 +3524,11 @@
       <w:szCs w:val="32"/>
     </w:rPr>
   </w:style>
-  <w:style w:type="paragraph" w:styleId="Heading3">
+  <w:style w:type="paragraph" w:styleId="Balk3">
     <w:name w:val="heading 3"/>
     <w:basedOn w:val="Normal"/>
     <w:next w:val="Normal"/>
-    <w:link w:val="Heading3Char"/>
+    <w:link w:val="Balk3Char"/>
     <w:uiPriority w:val="9"/>
     <w:semiHidden/>
     <w:unhideWhenUsed/>
@@ -2043,11 +3547,11 @@
       <w:szCs w:val="28"/>
     </w:rPr>
   </w:style>
-  <w:style w:type="paragraph" w:styleId="Heading4">
+  <w:style w:type="paragraph" w:styleId="Balk4">
     <w:name w:val="heading 4"/>
     <w:basedOn w:val="Normal"/>
     <w:next w:val="Normal"/>
-    <w:link w:val="Heading4Char"/>
+    <w:link w:val="Balk4Char"/>
     <w:uiPriority w:val="9"/>
     <w:semiHidden/>
     <w:unhideWhenUsed/>
@@ -2066,11 +3570,11 @@
       <w:color w:val="0F4761" w:themeColor="accent1" w:themeShade="BF"/>
     </w:rPr>
   </w:style>
-  <w:style w:type="paragraph" w:styleId="Heading5">
+  <w:style w:type="paragraph" w:styleId="Balk5">
     <w:name w:val="heading 5"/>
     <w:basedOn w:val="Normal"/>
     <w:next w:val="Normal"/>
-    <w:link w:val="Heading5Char"/>
+    <w:link w:val="Balk5Char"/>
     <w:uiPriority w:val="9"/>
     <w:semiHidden/>
     <w:unhideWhenUsed/>
@@ -2087,11 +3591,11 @@
       <w:color w:val="0F4761" w:themeColor="accent1" w:themeShade="BF"/>
     </w:rPr>
   </w:style>
-  <w:style w:type="paragraph" w:styleId="Heading6">
+  <w:style w:type="paragraph" w:styleId="Balk6">
     <w:name w:val="heading 6"/>
     <w:basedOn w:val="Normal"/>
     <w:next w:val="Normal"/>
-    <w:link w:val="Heading6Char"/>
+    <w:link w:val="Balk6Char"/>
     <w:uiPriority w:val="9"/>
     <w:semiHidden/>
     <w:unhideWhenUsed/>
@@ -2110,11 +3614,11 @@
       <w:color w:val="595959" w:themeColor="text1" w:themeTint="A6"/>
     </w:rPr>
   </w:style>
-  <w:style w:type="paragraph" w:styleId="Heading7">
+  <w:style w:type="paragraph" w:styleId="Balk7">
     <w:name w:val="heading 7"/>
     <w:basedOn w:val="Normal"/>
     <w:next w:val="Normal"/>
-    <w:link w:val="Heading7Char"/>
+    <w:link w:val="Balk7Char"/>
     <w:uiPriority w:val="9"/>
     <w:semiHidden/>
     <w:unhideWhenUsed/>
@@ -2131,11 +3635,11 @@
       <w:color w:val="595959" w:themeColor="text1" w:themeTint="A6"/>
     </w:rPr>
   </w:style>
-  <w:style w:type="paragraph" w:styleId="Heading8">
+  <w:style w:type="paragraph" w:styleId="Balk8">
     <w:name w:val="heading 8"/>
     <w:basedOn w:val="Normal"/>
     <w:next w:val="Normal"/>
-    <w:link w:val="Heading8Char"/>
+    <w:link w:val="Balk8Char"/>
     <w:uiPriority w:val="9"/>
     <w:semiHidden/>
     <w:unhideWhenUsed/>
@@ -2154,11 +3658,11 @@
       <w:color w:val="272727" w:themeColor="text1" w:themeTint="D8"/>
     </w:rPr>
   </w:style>
-  <w:style w:type="paragraph" w:styleId="Heading9">
+  <w:style w:type="paragraph" w:styleId="Balk9">
     <w:name w:val="heading 9"/>
     <w:basedOn w:val="Normal"/>
     <w:next w:val="Normal"/>
-    <w:link w:val="Heading9Char"/>
+    <w:link w:val="Balk9Char"/>
     <w:uiPriority w:val="9"/>
     <w:semiHidden/>
     <w:unhideWhenUsed/>
@@ -2175,13 +3679,13 @@
       <w:color w:val="272727" w:themeColor="text1" w:themeTint="D8"/>
     </w:rPr>
   </w:style>
-  <w:style w:type="character" w:default="1" w:styleId="DefaultParagraphFont">
+  <w:style w:type="character" w:default="1" w:styleId="VarsaylanParagrafYazTipi">
     <w:name w:val="Default Paragraph Font"/>
     <w:uiPriority w:val="1"/>
     <w:semiHidden/>
     <w:unhideWhenUsed/>
   </w:style>
-  <w:style w:type="table" w:default="1" w:styleId="TableNormal">
+  <w:style w:type="table" w:default="1" w:styleId="NormalTablo">
     <w:name w:val="Normal Table"/>
     <w:uiPriority w:val="99"/>
     <w:semiHidden/>
@@ -2196,16 +3700,16 @@
       </w:tblCellMar>
     </w:tblPr>
   </w:style>
-  <w:style w:type="numbering" w:default="1" w:styleId="NoList">
+  <w:style w:type="numbering" w:default="1" w:styleId="ListeYok">
     <w:name w:val="No List"/>
     <w:uiPriority w:val="99"/>
     <w:semiHidden/>
     <w:unhideWhenUsed/>
   </w:style>
-  <w:style w:type="character" w:customStyle="1" w:styleId="Heading1Char">
-    <w:name w:val="Heading 1 Char"/>
-    <w:basedOn w:val="DefaultParagraphFont"/>
-    <w:link w:val="Heading1"/>
+  <w:style w:type="character" w:customStyle="1" w:styleId="Balk1Char">
+    <w:name w:val="Başlık 1 Char"/>
+    <w:basedOn w:val="VarsaylanParagrafYazTipi"/>
+    <w:link w:val="Balk1"/>
     <w:uiPriority w:val="9"/>
     <w:rsid w:val="00306519"/>
     <w:rPr>
@@ -2216,10 +3720,10 @@
       <w:lang w:val="tr-TR"/>
     </w:rPr>
   </w:style>
-  <w:style w:type="character" w:customStyle="1" w:styleId="Heading2Char">
-    <w:name w:val="Heading 2 Char"/>
-    <w:basedOn w:val="DefaultParagraphFont"/>
-    <w:link w:val="Heading2"/>
+  <w:style w:type="character" w:customStyle="1" w:styleId="Balk2Char">
+    <w:name w:val="Başlık 2 Char"/>
+    <w:basedOn w:val="VarsaylanParagrafYazTipi"/>
+    <w:link w:val="Balk2"/>
     <w:uiPriority w:val="9"/>
     <w:semiHidden/>
     <w:rsid w:val="00306519"/>
@@ -2231,10 +3735,10 @@
       <w:lang w:val="tr-TR"/>
     </w:rPr>
   </w:style>
-  <w:style w:type="character" w:customStyle="1" w:styleId="Heading3Char">
-    <w:name w:val="Heading 3 Char"/>
-    <w:basedOn w:val="DefaultParagraphFont"/>
-    <w:link w:val="Heading3"/>
+  <w:style w:type="character" w:customStyle="1" w:styleId="Balk3Char">
+    <w:name w:val="Başlık 3 Char"/>
+    <w:basedOn w:val="VarsaylanParagrafYazTipi"/>
+    <w:link w:val="Balk3"/>
     <w:uiPriority w:val="9"/>
     <w:semiHidden/>
     <w:rsid w:val="00306519"/>
@@ -2246,10 +3750,10 @@
       <w:lang w:val="tr-TR"/>
     </w:rPr>
   </w:style>
-  <w:style w:type="character" w:customStyle="1" w:styleId="Heading4Char">
-    <w:name w:val="Heading 4 Char"/>
-    <w:basedOn w:val="DefaultParagraphFont"/>
-    <w:link w:val="Heading4"/>
+  <w:style w:type="character" w:customStyle="1" w:styleId="Balk4Char">
+    <w:name w:val="Başlık 4 Char"/>
+    <w:basedOn w:val="VarsaylanParagrafYazTipi"/>
+    <w:link w:val="Balk4"/>
     <w:uiPriority w:val="9"/>
     <w:semiHidden/>
     <w:rsid w:val="00306519"/>
@@ -2261,10 +3765,10 @@
       <w:lang w:val="tr-TR"/>
     </w:rPr>
   </w:style>
-  <w:style w:type="character" w:customStyle="1" w:styleId="Heading5Char">
-    <w:name w:val="Heading 5 Char"/>
-    <w:basedOn w:val="DefaultParagraphFont"/>
-    <w:link w:val="Heading5"/>
+  <w:style w:type="character" w:customStyle="1" w:styleId="Balk5Char">
+    <w:name w:val="Başlık 5 Char"/>
+    <w:basedOn w:val="VarsaylanParagrafYazTipi"/>
+    <w:link w:val="Balk5"/>
     <w:uiPriority w:val="9"/>
     <w:semiHidden/>
     <w:rsid w:val="00306519"/>
@@ -2274,10 +3778,10 @@
       <w:lang w:val="tr-TR"/>
     </w:rPr>
   </w:style>
-  <w:style w:type="character" w:customStyle="1" w:styleId="Heading6Char">
-    <w:name w:val="Heading 6 Char"/>
-    <w:basedOn w:val="DefaultParagraphFont"/>
-    <w:link w:val="Heading6"/>
+  <w:style w:type="character" w:customStyle="1" w:styleId="Balk6Char">
+    <w:name w:val="Başlık 6 Char"/>
+    <w:basedOn w:val="VarsaylanParagrafYazTipi"/>
+    <w:link w:val="Balk6"/>
     <w:uiPriority w:val="9"/>
     <w:semiHidden/>
     <w:rsid w:val="00306519"/>
@@ -2289,10 +3793,10 @@
       <w:lang w:val="tr-TR"/>
     </w:rPr>
   </w:style>
-  <w:style w:type="character" w:customStyle="1" w:styleId="Heading7Char">
-    <w:name w:val="Heading 7 Char"/>
-    <w:basedOn w:val="DefaultParagraphFont"/>
-    <w:link w:val="Heading7"/>
+  <w:style w:type="character" w:customStyle="1" w:styleId="Balk7Char">
+    <w:name w:val="Başlık 7 Char"/>
+    <w:basedOn w:val="VarsaylanParagrafYazTipi"/>
+    <w:link w:val="Balk7"/>
     <w:uiPriority w:val="9"/>
     <w:semiHidden/>
     <w:rsid w:val="00306519"/>
@@ -2302,10 +3806,10 @@
       <w:lang w:val="tr-TR"/>
     </w:rPr>
   </w:style>
-  <w:style w:type="character" w:customStyle="1" w:styleId="Heading8Char">
-    <w:name w:val="Heading 8 Char"/>
-    <w:basedOn w:val="DefaultParagraphFont"/>
-    <w:link w:val="Heading8"/>
+  <w:style w:type="character" w:customStyle="1" w:styleId="Balk8Char">
+    <w:name w:val="Başlık 8 Char"/>
+    <w:basedOn w:val="VarsaylanParagrafYazTipi"/>
+    <w:link w:val="Balk8"/>
     <w:uiPriority w:val="9"/>
     <w:semiHidden/>
     <w:rsid w:val="00306519"/>
@@ -2317,10 +3821,10 @@
       <w:lang w:val="tr-TR"/>
     </w:rPr>
   </w:style>
-  <w:style w:type="character" w:customStyle="1" w:styleId="Heading9Char">
-    <w:name w:val="Heading 9 Char"/>
-    <w:basedOn w:val="DefaultParagraphFont"/>
-    <w:link w:val="Heading9"/>
+  <w:style w:type="character" w:customStyle="1" w:styleId="Balk9Char">
+    <w:name w:val="Başlık 9 Char"/>
+    <w:basedOn w:val="VarsaylanParagrafYazTipi"/>
+    <w:link w:val="Balk9"/>
     <w:uiPriority w:val="9"/>
     <w:semiHidden/>
     <w:rsid w:val="00306519"/>
@@ -2330,11 +3834,11 @@
       <w:lang w:val="tr-TR"/>
     </w:rPr>
   </w:style>
-  <w:style w:type="paragraph" w:styleId="Title">
+  <w:style w:type="paragraph" w:styleId="KonuBal">
     <w:name w:val="Title"/>
     <w:basedOn w:val="Normal"/>
     <w:next w:val="Normal"/>
-    <w:link w:val="TitleChar"/>
+    <w:link w:val="KonuBalChar"/>
     <w:uiPriority w:val="10"/>
     <w:qFormat/>
     <w:rsid w:val="00306519"/>
@@ -2350,10 +3854,10 @@
       <w:szCs w:val="56"/>
     </w:rPr>
   </w:style>
-  <w:style w:type="character" w:customStyle="1" w:styleId="TitleChar">
-    <w:name w:val="Title Char"/>
-    <w:basedOn w:val="DefaultParagraphFont"/>
-    <w:link w:val="Title"/>
+  <w:style w:type="character" w:customStyle="1" w:styleId="KonuBalChar">
+    <w:name w:val="Konu Başlığı Char"/>
+    <w:basedOn w:val="VarsaylanParagrafYazTipi"/>
+    <w:link w:val="KonuBal"/>
     <w:uiPriority w:val="10"/>
     <w:rsid w:val="00306519"/>
     <w:rPr>
@@ -2365,11 +3869,11 @@
       <w:lang w:val="tr-TR"/>
     </w:rPr>
   </w:style>
-  <w:style w:type="paragraph" w:styleId="Subtitle">
+  <w:style w:type="paragraph" w:styleId="Altyaz">
     <w:name w:val="Subtitle"/>
     <w:basedOn w:val="Normal"/>
     <w:next w:val="Normal"/>
-    <w:link w:val="SubtitleChar"/>
+    <w:link w:val="AltyazChar"/>
     <w:uiPriority w:val="11"/>
     <w:qFormat/>
     <w:rsid w:val="00306519"/>
@@ -2386,10 +3890,10 @@
       <w:szCs w:val="28"/>
     </w:rPr>
   </w:style>
-  <w:style w:type="character" w:customStyle="1" w:styleId="SubtitleChar">
-    <w:name w:val="Subtitle Char"/>
-    <w:basedOn w:val="DefaultParagraphFont"/>
-    <w:link w:val="Subtitle"/>
+  <w:style w:type="character" w:customStyle="1" w:styleId="AltyazChar">
+    <w:name w:val="Altyazı Char"/>
+    <w:basedOn w:val="VarsaylanParagrafYazTipi"/>
+    <w:link w:val="Altyaz"/>
     <w:uiPriority w:val="11"/>
     <w:rsid w:val="00306519"/>
     <w:rPr>
@@ -2401,11 +3905,11 @@
       <w:lang w:val="tr-TR"/>
     </w:rPr>
   </w:style>
-  <w:style w:type="paragraph" w:styleId="Quote">
+  <w:style w:type="paragraph" w:styleId="Alnt">
     <w:name w:val="Quote"/>
     <w:basedOn w:val="Normal"/>
     <w:next w:val="Normal"/>
-    <w:link w:val="QuoteChar"/>
+    <w:link w:val="AlntChar"/>
     <w:uiPriority w:val="29"/>
     <w:qFormat/>
     <w:rsid w:val="00306519"/>
@@ -2419,10 +3923,10 @@
       <w:color w:val="404040" w:themeColor="text1" w:themeTint="BF"/>
     </w:rPr>
   </w:style>
-  <w:style w:type="character" w:customStyle="1" w:styleId="QuoteChar">
-    <w:name w:val="Quote Char"/>
-    <w:basedOn w:val="DefaultParagraphFont"/>
-    <w:link w:val="Quote"/>
+  <w:style w:type="character" w:customStyle="1" w:styleId="AlntChar">
+    <w:name w:val="Alıntı Char"/>
+    <w:basedOn w:val="VarsaylanParagrafYazTipi"/>
+    <w:link w:val="Alnt"/>
     <w:uiPriority w:val="29"/>
     <w:rsid w:val="00306519"/>
     <w:rPr>
@@ -2432,7 +3936,7 @@
       <w:lang w:val="tr-TR"/>
     </w:rPr>
   </w:style>
-  <w:style w:type="paragraph" w:styleId="ListParagraph">
+  <w:style w:type="paragraph" w:styleId="ListeParagraf">
     <w:name w:val="List Paragraph"/>
     <w:basedOn w:val="Normal"/>
     <w:uiPriority w:val="34"/>
@@ -2443,9 +3947,9 @@
       <w:contextualSpacing/>
     </w:pPr>
   </w:style>
-  <w:style w:type="character" w:styleId="IntenseEmphasis">
+  <w:style w:type="character" w:styleId="GlVurgulama">
     <w:name w:val="Intense Emphasis"/>
-    <w:basedOn w:val="DefaultParagraphFont"/>
+    <w:basedOn w:val="VarsaylanParagrafYazTipi"/>
     <w:uiPriority w:val="21"/>
     <w:qFormat/>
     <w:rsid w:val="00306519"/>
@@ -2455,11 +3959,11 @@
       <w:color w:val="0F4761" w:themeColor="accent1" w:themeShade="BF"/>
     </w:rPr>
   </w:style>
-  <w:style w:type="paragraph" w:styleId="IntenseQuote">
+  <w:style w:type="paragraph" w:styleId="GlAlnt">
     <w:name w:val="Intense Quote"/>
     <w:basedOn w:val="Normal"/>
     <w:next w:val="Normal"/>
-    <w:link w:val="IntenseQuoteChar"/>
+    <w:link w:val="GlAlntChar"/>
     <w:uiPriority w:val="30"/>
     <w:qFormat/>
     <w:rsid w:val="00306519"/>
@@ -2478,10 +3982,10 @@
       <w:color w:val="0F4761" w:themeColor="accent1" w:themeShade="BF"/>
     </w:rPr>
   </w:style>
-  <w:style w:type="character" w:customStyle="1" w:styleId="IntenseQuoteChar">
-    <w:name w:val="Intense Quote Char"/>
-    <w:basedOn w:val="DefaultParagraphFont"/>
-    <w:link w:val="IntenseQuote"/>
+  <w:style w:type="character" w:customStyle="1" w:styleId="GlAlntChar">
+    <w:name w:val="Güçlü Alıntı Char"/>
+    <w:basedOn w:val="VarsaylanParagrafYazTipi"/>
+    <w:link w:val="GlAlnt"/>
     <w:uiPriority w:val="30"/>
     <w:rsid w:val="00306519"/>
     <w:rPr>
@@ -2491,9 +3995,9 @@
       <w:lang w:val="tr-TR"/>
     </w:rPr>
   </w:style>
-  <w:style w:type="character" w:styleId="IntenseReference">
+  <w:style w:type="character" w:styleId="GlBavuru">
     <w:name w:val="Intense Reference"/>
-    <w:basedOn w:val="DefaultParagraphFont"/>
+    <w:basedOn w:val="VarsaylanParagrafYazTipi"/>
     <w:uiPriority w:val="32"/>
     <w:qFormat/>
     <w:rsid w:val="00306519"/>
@@ -2505,10 +4009,10 @@
       <w:spacing w:val="5"/>
     </w:rPr>
   </w:style>
-  <w:style w:type="paragraph" w:styleId="Header">
+  <w:style w:type="paragraph" w:styleId="stbilgi">
     <w:name w:val="header"/>
     <w:basedOn w:val="Normal"/>
-    <w:link w:val="HeaderChar"/>
+    <w:link w:val="stbilgiChar"/>
     <w:uiPriority w:val="99"/>
     <w:unhideWhenUsed/>
     <w:rsid w:val="00306519"/>
@@ -2520,20 +4024,20 @@
       <w:spacing w:after="0" w:line="240" w:lineRule="auto"/>
     </w:pPr>
   </w:style>
-  <w:style w:type="character" w:customStyle="1" w:styleId="HeaderChar">
-    <w:name w:val="Header Char"/>
-    <w:basedOn w:val="DefaultParagraphFont"/>
-    <w:link w:val="Header"/>
+  <w:style w:type="character" w:customStyle="1" w:styleId="stbilgiChar">
+    <w:name w:val="Üstbilgi Char"/>
+    <w:basedOn w:val="VarsaylanParagrafYazTipi"/>
+    <w:link w:val="stbilgi"/>
     <w:uiPriority w:val="99"/>
     <w:rsid w:val="00306519"/>
     <w:rPr>
       <w:lang w:val="tr-TR"/>
     </w:rPr>
   </w:style>
-  <w:style w:type="paragraph" w:styleId="Footer">
+  <w:style w:type="paragraph" w:styleId="Altbilgi">
     <w:name w:val="footer"/>
     <w:basedOn w:val="Normal"/>
-    <w:link w:val="FooterChar"/>
+    <w:link w:val="AltbilgiChar"/>
     <w:uiPriority w:val="99"/>
     <w:unhideWhenUsed/>
     <w:rsid w:val="00306519"/>
@@ -2545,17 +4049,17 @@
       <w:spacing w:after="0" w:line="240" w:lineRule="auto"/>
     </w:pPr>
   </w:style>
-  <w:style w:type="character" w:customStyle="1" w:styleId="FooterChar">
-    <w:name w:val="Footer Char"/>
-    <w:basedOn w:val="DefaultParagraphFont"/>
-    <w:link w:val="Footer"/>
+  <w:style w:type="character" w:customStyle="1" w:styleId="AltbilgiChar">
+    <w:name w:val="Altbilgi Char"/>
+    <w:basedOn w:val="VarsaylanParagrafYazTipi"/>
+    <w:link w:val="Altbilgi"/>
     <w:uiPriority w:val="99"/>
     <w:rsid w:val="00306519"/>
     <w:rPr>
       <w:lang w:val="tr-TR"/>
     </w:rPr>
   </w:style>
-  <w:style w:type="paragraph" w:styleId="Caption">
+  <w:style w:type="paragraph" w:styleId="ResimYazs">
     <w:name w:val="caption"/>
     <w:basedOn w:val="Normal"/>
     <w:next w:val="Normal"/>
@@ -3023,18 +4527,18 @@
 </file>
 
 <file path=customXml/item2.xml><?xml version="1.0" encoding="utf-8"?>
+<p:properties xmlns:p="http://schemas.microsoft.com/office/2006/metadata/properties" xmlns:xsi="http://www.w3.org/2001/XMLSchema-instance" xmlns:pc="http://schemas.microsoft.com/office/infopath/2007/PartnerControls">
+  <documentManagement/>
+</p:properties>
+</file>
+
+<file path=customXml/item3.xml><?xml version="1.0" encoding="utf-8"?>
 <?mso-contentType ?>
 <FormTemplates xmlns="http://schemas.microsoft.com/sharepoint/v3/contenttype/forms">
   <Display>DocumentLibraryForm</Display>
   <Edit>DocumentLibraryForm</Edit>
   <New>DocumentLibraryForm</New>
 </FormTemplates>
-</file>
-
-<file path=customXml/item3.xml><?xml version="1.0" encoding="utf-8"?>
-<p:properties xmlns:p="http://schemas.microsoft.com/office/2006/metadata/properties" xmlns:xsi="http://www.w3.org/2001/XMLSchema-instance" xmlns:pc="http://schemas.microsoft.com/office/infopath/2007/PartnerControls">
-  <documentManagement/>
-</p:properties>
 </file>
 
 <file path=customXml/itemProps1.xml><?xml version="1.0" encoding="utf-8"?>
@@ -3056,18 +4560,18 @@
 </file>
 
 <file path=customXml/itemProps2.xml><?xml version="1.0" encoding="utf-8"?>
-<ds:datastoreItem xmlns:ds="http://schemas.openxmlformats.org/officeDocument/2006/customXml" ds:itemID="{C1041D41-6DF2-4FF4-9C90-D6100DD230A2}">
-  <ds:schemaRefs>
-    <ds:schemaRef ds:uri="http://schemas.microsoft.com/sharepoint/v3/contenttype/forms"/>
-  </ds:schemaRefs>
-</ds:datastoreItem>
-</file>
-
-<file path=customXml/itemProps3.xml><?xml version="1.0" encoding="utf-8"?>
 <ds:datastoreItem xmlns:ds="http://schemas.openxmlformats.org/officeDocument/2006/customXml" ds:itemID="{E2894996-99A8-4048-8199-66A5204B4459}">
   <ds:schemaRefs>
     <ds:schemaRef ds:uri="http://schemas.microsoft.com/office/2006/metadata/properties"/>
     <ds:schemaRef ds:uri="http://schemas.microsoft.com/office/infopath/2007/PartnerControls"/>
   </ds:schemaRefs>
 </ds:datastoreItem>
+</file>
+
+<file path=customXml/itemProps3.xml><?xml version="1.0" encoding="utf-8"?>
+<ds:datastoreItem xmlns:ds="http://schemas.openxmlformats.org/officeDocument/2006/customXml" ds:itemID="{C1041D41-6DF2-4FF4-9C90-D6100DD230A2}">
+  <ds:schemaRefs>
+    <ds:schemaRef ds:uri="http://schemas.microsoft.com/sharepoint/v3/contenttype/forms"/>
+  </ds:schemaRefs>
+</ds:datastoreItem>
 </file>
</xml_diff>

<commit_message>
Final Complete Simulation Report Uploaded
</commit_message>
<xml_diff>
--- a/Reports/Complete Simulation Report.docx
+++ b/Reports/Complete Simulation Report.docx
@@ -1,10 +1,10 @@
 
 <file path=word/document.xml><?xml version="1.0" encoding="utf-8"?>
-<w:document xmlns:wpc="http://schemas.microsoft.com/office/word/2010/wordprocessingCanvas" xmlns:mc="http://schemas.openxmlformats.org/markup-compatibility/2006" xmlns:o="urn:schemas-microsoft-com:office:office" xmlns:r="http://schemas.openxmlformats.org/officeDocument/2006/relationships" xmlns:m="http://schemas.openxmlformats.org/officeDocument/2006/math" xmlns:v="urn:schemas-microsoft-com:vml" xmlns:wp14="http://schemas.microsoft.com/office/word/2010/wordprocessingDrawing" xmlns:wp="http://schemas.openxmlformats.org/drawingml/2006/wordprocessingDrawing" xmlns:w10="urn:schemas-microsoft-com:office:word" xmlns:w="http://schemas.openxmlformats.org/wordprocessingml/2006/main" xmlns:w14="http://schemas.microsoft.com/office/word/2010/wordml" xmlns:w15="http://schemas.microsoft.com/office/word/2012/wordml" xmlns:wpg="http://schemas.microsoft.com/office/word/2010/wordprocessingGroup" xmlns:wpi="http://schemas.microsoft.com/office/word/2010/wordprocessingInk" xmlns:wne="http://schemas.microsoft.com/office/word/2006/wordml" xmlns:wps="http://schemas.microsoft.com/office/word/2010/wordprocessingShape" mc:Ignorable="w14 w15 wp14">
+<w:document xmlns:wpc="http://schemas.microsoft.com/office/word/2010/wordprocessingCanvas" xmlns:cx="http://schemas.microsoft.com/office/drawing/2014/chartex" xmlns:cx1="http://schemas.microsoft.com/office/drawing/2015/9/8/chartex" xmlns:cx2="http://schemas.microsoft.com/office/drawing/2015/10/21/chartex" xmlns:cx3="http://schemas.microsoft.com/office/drawing/2016/5/9/chartex" xmlns:cx4="http://schemas.microsoft.com/office/drawing/2016/5/10/chartex" xmlns:cx5="http://schemas.microsoft.com/office/drawing/2016/5/11/chartex" xmlns:cx6="http://schemas.microsoft.com/office/drawing/2016/5/12/chartex" xmlns:cx7="http://schemas.microsoft.com/office/drawing/2016/5/13/chartex" xmlns:cx8="http://schemas.microsoft.com/office/drawing/2016/5/14/chartex" xmlns:mc="http://schemas.openxmlformats.org/markup-compatibility/2006" xmlns:aink="http://schemas.microsoft.com/office/drawing/2016/ink" xmlns:am3d="http://schemas.microsoft.com/office/drawing/2017/model3d" xmlns:o="urn:schemas-microsoft-com:office:office" xmlns:oel="http://schemas.microsoft.com/office/2019/extlst" xmlns:r="http://schemas.openxmlformats.org/officeDocument/2006/relationships" xmlns:m="http://schemas.openxmlformats.org/officeDocument/2006/math" xmlns:v="urn:schemas-microsoft-com:vml" xmlns:wp14="http://schemas.microsoft.com/office/word/2010/wordprocessingDrawing" xmlns:wp="http://schemas.openxmlformats.org/drawingml/2006/wordprocessingDrawing" xmlns:w10="urn:schemas-microsoft-com:office:word" xmlns:w="http://schemas.openxmlformats.org/wordprocessingml/2006/main" xmlns:w14="http://schemas.microsoft.com/office/word/2010/wordml" xmlns:w15="http://schemas.microsoft.com/office/word/2012/wordml" xmlns:w16cex="http://schemas.microsoft.com/office/word/2018/wordml/cex" xmlns:w16cid="http://schemas.microsoft.com/office/word/2016/wordml/cid" xmlns:w16="http://schemas.microsoft.com/office/word/2018/wordml" xmlns:w16du="http://schemas.microsoft.com/office/word/2023/wordml/word16du" xmlns:w16sdtdh="http://schemas.microsoft.com/office/word/2020/wordml/sdtdatahash" xmlns:w16se="http://schemas.microsoft.com/office/word/2015/wordml/symex" xmlns:wpg="http://schemas.microsoft.com/office/word/2010/wordprocessingGroup" xmlns:wpi="http://schemas.microsoft.com/office/word/2010/wordprocessingInk" xmlns:wne="http://schemas.microsoft.com/office/word/2006/wordml" xmlns:wps="http://schemas.microsoft.com/office/word/2010/wordprocessingShape" mc:Ignorable="w14 w15 w16se w16cid w16 w16cex w16sdtdh w16du wp14">
   <w:body>
     <w:p>
       <w:pPr>
-        <w:pStyle w:val="KonuBal"/>
+        <w:pStyle w:val="Title"/>
         <w:jc w:val="center"/>
         <w:rPr>
           <w:b/>
@@ -41,7 +41,7 @@
     </w:p>
     <w:p>
       <w:pPr>
-        <w:pStyle w:val="KonuBal"/>
+        <w:pStyle w:val="Title"/>
         <w:jc w:val="center"/>
         <w:rPr>
           <w:b/>
@@ -67,118 +67,52 @@
           <w:lang w:val="en-US"/>
         </w:rPr>
       </w:pPr>
-      <w:proofErr w:type="spellStart"/>
       <w:r>
         <w:rPr>
           <w:b/>
           <w:bCs/>
           <w:lang w:val="en-US"/>
         </w:rPr>
-        <w:t>Civan</w:t>
-      </w:r>
-      <w:proofErr w:type="spellEnd"/>
+        <w:t>Civan Serhat Çevik</w:t>
+      </w:r>
       <w:r>
         <w:rPr>
           <w:b/>
           <w:bCs/>
           <w:lang w:val="en-US"/>
         </w:rPr>
-        <w:t xml:space="preserve"> </w:t>
-      </w:r>
-      <w:proofErr w:type="spellStart"/>
+        <w:tab/>
+      </w:r>
       <w:r>
         <w:rPr>
           <w:b/>
           <w:bCs/>
           <w:lang w:val="en-US"/>
         </w:rPr>
-        <w:t>Serhat</w:t>
-      </w:r>
-      <w:proofErr w:type="spellEnd"/>
+        <w:tab/>
+        <w:t>Yusuf Toprak Yıldıran</w:t>
+      </w:r>
       <w:r>
         <w:rPr>
           <w:b/>
           <w:bCs/>
           <w:lang w:val="en-US"/>
         </w:rPr>
-        <w:t xml:space="preserve"> </w:t>
-      </w:r>
-      <w:proofErr w:type="spellStart"/>
+        <w:tab/>
+      </w:r>
       <w:r>
         <w:rPr>
           <w:b/>
           <w:bCs/>
           <w:lang w:val="en-US"/>
         </w:rPr>
-        <w:t>Çevik</w:t>
-      </w:r>
-      <w:proofErr w:type="spellEnd"/>
-      <w:r>
-        <w:rPr>
-          <w:b/>
-          <w:bCs/>
-          <w:lang w:val="en-US"/>
-        </w:rPr>
-        <w:tab/>
-      </w:r>
-      <w:r>
-        <w:rPr>
-          <w:b/>
-          <w:bCs/>
-          <w:lang w:val="en-US"/>
-        </w:rPr>
-        <w:tab/>
-        <w:t xml:space="preserve">Yusuf </w:t>
-      </w:r>
-      <w:proofErr w:type="spellStart"/>
-      <w:r>
-        <w:rPr>
-          <w:b/>
-          <w:bCs/>
-          <w:lang w:val="en-US"/>
-        </w:rPr>
-        <w:t>Toprak</w:t>
-      </w:r>
-      <w:proofErr w:type="spellEnd"/>
-      <w:r>
-        <w:rPr>
-          <w:b/>
-          <w:bCs/>
-          <w:lang w:val="en-US"/>
-        </w:rPr>
-        <w:t xml:space="preserve"> </w:t>
-      </w:r>
-      <w:proofErr w:type="spellStart"/>
-      <w:r>
-        <w:rPr>
-          <w:b/>
-          <w:bCs/>
-          <w:lang w:val="en-US"/>
-        </w:rPr>
-        <w:t>Yıldıran</w:t>
-      </w:r>
-      <w:proofErr w:type="spellEnd"/>
-      <w:r>
-        <w:rPr>
-          <w:b/>
-          <w:bCs/>
-          <w:lang w:val="en-US"/>
-        </w:rPr>
-        <w:tab/>
-      </w:r>
-      <w:r>
-        <w:rPr>
-          <w:b/>
-          <w:bCs/>
-          <w:lang w:val="en-US"/>
-        </w:rPr>
         <w:tab/>
         <w:t>Batuhan Elmas</w:t>
       </w:r>
     </w:p>
     <w:p>
       <w:pPr>
-        <w:pStyle w:val="KonuBal"/>
+        <w:pStyle w:val="Title"/>
         <w:numPr>
           <w:ilvl w:val="0"/>
           <w:numId w:val="1"/>
@@ -186,8 +120,8 @@
         <w:rPr>
           <w:b/>
           <w:bCs/>
-          <w:sz w:val="44"/>
-          <w:szCs w:val="44"/>
+          <w:sz w:val="36"/>
+          <w:szCs w:val="36"/>
           <w:lang w:val="en-US"/>
         </w:rPr>
       </w:pPr>
@@ -195,8 +129,8 @@
         <w:rPr>
           <w:b/>
           <w:bCs/>
-          <w:sz w:val="44"/>
-          <w:szCs w:val="44"/>
+          <w:sz w:val="36"/>
+          <w:szCs w:val="36"/>
           <w:lang w:val="en-US"/>
         </w:rPr>
         <w:t>Introduction</w:t>
@@ -218,41 +152,51 @@
         <w:rPr>
           <w:lang w:val="en-US"/>
         </w:rPr>
-        <w:t xml:space="preserve"> of this project is to design and implement a controlled rectifier in order to drive a DC motor. A controlled rectifier will be designed which can accept either single-phase or three-phase AC input from a grid and provide variable DC output through a </w:t>
-      </w:r>
-      <w:proofErr w:type="spellStart"/>
-      <w:r>
-        <w:rPr>
-          <w:lang w:val="en-US"/>
-        </w:rPr>
-        <w:t>variac</w:t>
-      </w:r>
-      <w:proofErr w:type="spellEnd"/>
-      <w:r>
-        <w:rPr>
-          <w:lang w:val="en-US"/>
-        </w:rPr>
-        <w:t>. The specified maximum output voltage of the rectifier is 180 V; however, the voltage should be controllable according to the operating requirements of the motor.</w:t>
-      </w:r>
-    </w:p>
-    <w:p>
-      <w:pPr>
-        <w:rPr>
-          <w:lang w:val="en-US"/>
-        </w:rPr>
-      </w:pPr>
-      <w:r>
-        <w:rPr>
-          <w:lang w:val="en-US"/>
-        </w:rPr>
-        <w:t>In the following pages, we provided information about the topologies we could choose. Then, we designed the circuit based on the topology we chose and simulated it with appropriate parameters. According to the simulation results, we selected the most suitable and efficient component for the project.</w:t>
-      </w:r>
-      <w:bookmarkStart w:id="1" w:name="_GoBack"/>
-      <w:bookmarkEnd w:id="1"/>
-    </w:p>
-    <w:p>
-      <w:pPr>
-        <w:pStyle w:val="KonuBal"/>
+        <w:t xml:space="preserve"> of this project is to design and implement a controlled rectifier </w:t>
+      </w:r>
+      <w:proofErr w:type="gramStart"/>
+      <w:r>
+        <w:rPr>
+          <w:lang w:val="en-US"/>
+        </w:rPr>
+        <w:t>in order to</w:t>
+      </w:r>
+      <w:proofErr w:type="gramEnd"/>
+      <w:r>
+        <w:rPr>
+          <w:lang w:val="en-US"/>
+        </w:rPr>
+        <w:t xml:space="preserve"> drive a DC motor. A controlled rectifier will be designed which can accept either single-phase or three-phase AC input from a grid and provide variable DC output through a variac. The specified maximum output voltage of the rectifier is 180 V; however, the voltage should be controllable according to the operating requirements of the motor.</w:t>
+      </w:r>
+    </w:p>
+    <w:p>
+      <w:pPr>
+        <w:rPr>
+          <w:lang w:val="en-US"/>
+        </w:rPr>
+      </w:pPr>
+      <w:r>
+        <w:rPr>
+          <w:lang w:val="en-US"/>
+        </w:rPr>
+        <w:t xml:space="preserve">In the following pages, we provided information about the topologies we </w:t>
+      </w:r>
+      <w:r>
+        <w:rPr>
+          <w:lang w:val="en-US"/>
+        </w:rPr>
+        <w:t>chose</w:t>
+      </w:r>
+      <w:r>
+        <w:rPr>
+          <w:lang w:val="en-US"/>
+        </w:rPr>
+        <w:t>. Then, we designed the circuit based on the topology we chose and simulated it with appropriate parameters. According to the simulation results, we selected the most suitable and efficient component for the project.</w:t>
+      </w:r>
+    </w:p>
+    <w:p>
+      <w:pPr>
+        <w:pStyle w:val="Title"/>
         <w:numPr>
           <w:ilvl w:val="0"/>
           <w:numId w:val="1"/>
@@ -260,8 +204,8 @@
         <w:rPr>
           <w:b/>
           <w:bCs/>
-          <w:sz w:val="44"/>
-          <w:szCs w:val="44"/>
+          <w:sz w:val="36"/>
+          <w:szCs w:val="36"/>
           <w:lang w:val="en-US"/>
         </w:rPr>
       </w:pPr>
@@ -269,8 +213,34 @@
         <w:rPr>
           <w:b/>
           <w:bCs/>
-          <w:sz w:val="44"/>
-          <w:szCs w:val="44"/>
+          <w:sz w:val="36"/>
+          <w:szCs w:val="36"/>
+          <w:lang w:val="en-US"/>
+        </w:rPr>
+        <w:t>Project Definition</w:t>
+      </w:r>
+    </w:p>
+    <w:p>
+      <w:pPr>
+        <w:pStyle w:val="Title"/>
+        <w:numPr>
+          <w:ilvl w:val="0"/>
+          <w:numId w:val="1"/>
+        </w:numPr>
+        <w:rPr>
+          <w:b/>
+          <w:bCs/>
+          <w:sz w:val="36"/>
+          <w:szCs w:val="36"/>
+          <w:lang w:val="en-US"/>
+        </w:rPr>
+      </w:pPr>
+      <w:r>
+        <w:rPr>
+          <w:b/>
+          <w:bCs/>
+          <w:sz w:val="36"/>
+          <w:szCs w:val="36"/>
           <w:lang w:val="en-US"/>
         </w:rPr>
         <w:t>Topology Selection</w:t>
@@ -278,17 +248,21 @@
     </w:p>
     <w:p>
       <w:pPr>
-        <w:pStyle w:val="ListeParagraf"/>
+        <w:pStyle w:val="ListParagraph"/>
         <w:numPr>
           <w:ilvl w:val="0"/>
           <w:numId w:val="3"/>
         </w:numPr>
         <w:rPr>
-          <w:lang w:val="en-US"/>
-        </w:rPr>
-      </w:pPr>
-      <w:r>
-        <w:rPr>
+          <w:b/>
+          <w:bCs/>
+          <w:lang w:val="en-US"/>
+        </w:rPr>
+      </w:pPr>
+      <w:r>
+        <w:rPr>
+          <w:b/>
+          <w:bCs/>
           <w:lang w:val="en-US"/>
         </w:rPr>
         <w:t>Single-Phase Diode Rectifier + DC-DC Buck Converter</w:t>
@@ -329,7 +303,7 @@
     </w:p>
     <w:p>
       <w:pPr>
-        <w:pStyle w:val="ListeParagraf"/>
+        <w:pStyle w:val="ListParagraph"/>
         <w:numPr>
           <w:ilvl w:val="0"/>
           <w:numId w:val="4"/>
@@ -347,7 +321,7 @@
     </w:p>
     <w:p>
       <w:pPr>
-        <w:pStyle w:val="ListeParagraf"/>
+        <w:pStyle w:val="ListParagraph"/>
         <w:numPr>
           <w:ilvl w:val="0"/>
           <w:numId w:val="4"/>
@@ -385,7 +359,7 @@
     </w:p>
     <w:p>
       <w:pPr>
-        <w:pStyle w:val="ListeParagraf"/>
+        <w:pStyle w:val="ListParagraph"/>
         <w:numPr>
           <w:ilvl w:val="0"/>
           <w:numId w:val="5"/>
@@ -403,7 +377,7 @@
     </w:p>
     <w:p>
       <w:pPr>
-        <w:pStyle w:val="ListeParagraf"/>
+        <w:pStyle w:val="ListParagraph"/>
         <w:numPr>
           <w:ilvl w:val="0"/>
           <w:numId w:val="5"/>
@@ -421,7 +395,7 @@
     </w:p>
     <w:p>
       <w:pPr>
-        <w:pStyle w:val="ListeParagraf"/>
+        <w:pStyle w:val="ListParagraph"/>
         <w:numPr>
           <w:ilvl w:val="0"/>
           <w:numId w:val="5"/>
@@ -439,33 +413,31 @@
     </w:p>
     <w:p>
       <w:pPr>
-        <w:pStyle w:val="ListeParagraf"/>
-        <w:rPr>
-          <w:lang w:val="en-US"/>
-        </w:rPr>
-      </w:pPr>
-    </w:p>
-    <w:p>
-      <w:pPr>
-        <w:pStyle w:val="ListeParagraf"/>
+        <w:pStyle w:val="ListParagraph"/>
+        <w:rPr>
+          <w:lang w:val="en-US"/>
+        </w:rPr>
+      </w:pPr>
+    </w:p>
+    <w:p>
+      <w:pPr>
+        <w:pStyle w:val="ListParagraph"/>
         <w:numPr>
           <w:ilvl w:val="0"/>
           <w:numId w:val="3"/>
         </w:numPr>
         <w:rPr>
-          <w:lang w:val="en-US"/>
-        </w:rPr>
-      </w:pPr>
-      <w:r>
-        <w:t xml:space="preserve">Three-Phase Controlled </w:t>
-      </w:r>
-      <w:proofErr w:type="spellStart"/>
-      <w:r>
-        <w:t>Thyristor</w:t>
-      </w:r>
-      <w:proofErr w:type="spellEnd"/>
-      <w:r>
-        <w:t xml:space="preserve"> Rectifier</w:t>
+          <w:b/>
+          <w:bCs/>
+          <w:lang w:val="en-US"/>
+        </w:rPr>
+      </w:pPr>
+      <w:r>
+        <w:rPr>
+          <w:b/>
+          <w:bCs/>
+        </w:rPr>
+        <w:t>Three-Phase Controlled Thyristor Rectifier</w:t>
       </w:r>
     </w:p>
     <w:p>
@@ -495,21 +467,22 @@
     </w:p>
     <w:p>
       <w:pPr>
-        <w:pStyle w:val="ListeParagraf"/>
-        <w:rPr>
-          <w:lang w:val="en-US"/>
-        </w:rPr>
-      </w:pPr>
-      <w:r>
-        <w:rPr>
-          <w:lang w:val="en-US"/>
-        </w:rPr>
+        <w:pStyle w:val="ListParagraph"/>
+        <w:rPr>
+          <w:lang w:val="en-US"/>
+        </w:rPr>
+      </w:pPr>
+      <w:r>
+        <w:rPr>
+          <w:lang w:val="en-US"/>
+        </w:rPr>
+        <w:lastRenderedPageBreak/>
         <w:t>Advantages:</w:t>
       </w:r>
     </w:p>
     <w:p>
       <w:pPr>
-        <w:pStyle w:val="ListeParagraf"/>
+        <w:pStyle w:val="ListParagraph"/>
         <w:numPr>
           <w:ilvl w:val="0"/>
           <w:numId w:val="8"/>
@@ -527,7 +500,7 @@
     </w:p>
     <w:p>
       <w:pPr>
-        <w:pStyle w:val="ListeParagraf"/>
+        <w:pStyle w:val="ListParagraph"/>
         <w:numPr>
           <w:ilvl w:val="0"/>
           <w:numId w:val="8"/>
@@ -540,21 +513,20 @@
         <w:rPr>
           <w:lang w:val="en-US"/>
         </w:rPr>
-        <w:lastRenderedPageBreak/>
         <w:t>Robust and efficient at high power levels.</w:t>
       </w:r>
     </w:p>
     <w:p>
       <w:pPr>
-        <w:pStyle w:val="ListeParagraf"/>
-        <w:rPr>
-          <w:lang w:val="en-US"/>
-        </w:rPr>
-      </w:pPr>
-    </w:p>
-    <w:p>
-      <w:pPr>
-        <w:pStyle w:val="ListeParagraf"/>
+        <w:pStyle w:val="ListParagraph"/>
+        <w:rPr>
+          <w:lang w:val="en-US"/>
+        </w:rPr>
+      </w:pPr>
+    </w:p>
+    <w:p>
+      <w:pPr>
+        <w:pStyle w:val="ListParagraph"/>
         <w:rPr>
           <w:lang w:val="en-US"/>
         </w:rPr>
@@ -574,7 +546,7 @@
     </w:p>
     <w:p>
       <w:pPr>
-        <w:pStyle w:val="ListeParagraf"/>
+        <w:pStyle w:val="ListParagraph"/>
         <w:numPr>
           <w:ilvl w:val="0"/>
           <w:numId w:val="8"/>
@@ -592,7 +564,7 @@
     </w:p>
     <w:p>
       <w:pPr>
-        <w:pStyle w:val="ListeParagraf"/>
+        <w:pStyle w:val="ListParagraph"/>
         <w:numPr>
           <w:ilvl w:val="0"/>
           <w:numId w:val="8"/>
@@ -610,7 +582,7 @@
     </w:p>
     <w:p>
       <w:pPr>
-        <w:pStyle w:val="ListeParagraf"/>
+        <w:pStyle w:val="ListParagraph"/>
         <w:numPr>
           <w:ilvl w:val="0"/>
           <w:numId w:val="8"/>
@@ -642,22 +614,28 @@
     </w:p>
     <w:p>
       <w:pPr>
-        <w:pStyle w:val="ListeParagraf"/>
+        <w:pStyle w:val="ListParagraph"/>
         <w:numPr>
           <w:ilvl w:val="0"/>
           <w:numId w:val="3"/>
         </w:numPr>
         <w:rPr>
-          <w:lang w:val="en-US"/>
-        </w:rPr>
-      </w:pPr>
-      <w:r>
+          <w:b/>
+          <w:bCs/>
+          <w:lang w:val="en-US"/>
+        </w:rPr>
+      </w:pPr>
+      <w:r>
+        <w:rPr>
+          <w:b/>
+          <w:bCs/>
+        </w:rPr>
         <w:t>Three-Phase Diode Rectifier + DC-DC Buck Converter</w:t>
       </w:r>
     </w:p>
     <w:p>
       <w:pPr>
-        <w:pStyle w:val="ListeParagraf"/>
+        <w:pStyle w:val="ListParagraph"/>
       </w:pPr>
     </w:p>
     <w:p>
@@ -724,7 +702,7 @@
     </w:p>
     <w:p>
       <w:pPr>
-        <w:pStyle w:val="ListeParagraf"/>
+        <w:pStyle w:val="ListParagraph"/>
         <w:numPr>
           <w:ilvl w:val="0"/>
           <w:numId w:val="9"/>
@@ -742,7 +720,7 @@
     </w:p>
     <w:p>
       <w:pPr>
-        <w:pStyle w:val="ListeParagraf"/>
+        <w:pStyle w:val="ListParagraph"/>
         <w:numPr>
           <w:ilvl w:val="0"/>
           <w:numId w:val="9"/>
@@ -760,7 +738,7 @@
     </w:p>
     <w:p>
       <w:pPr>
-        <w:pStyle w:val="ListeParagraf"/>
+        <w:pStyle w:val="ListParagraph"/>
         <w:numPr>
           <w:ilvl w:val="0"/>
           <w:numId w:val="9"/>
@@ -791,7 +769,7 @@
     </w:p>
     <w:p>
       <w:pPr>
-        <w:pStyle w:val="KonuBal"/>
+        <w:pStyle w:val="Title"/>
         <w:numPr>
           <w:ilvl w:val="0"/>
           <w:numId w:val="1"/>
@@ -799,8 +777,8 @@
         <w:rPr>
           <w:b/>
           <w:bCs/>
-          <w:sz w:val="44"/>
-          <w:szCs w:val="44"/>
+          <w:sz w:val="36"/>
+          <w:szCs w:val="36"/>
           <w:lang w:val="en-US"/>
         </w:rPr>
       </w:pPr>
@@ -808,8 +786,8 @@
         <w:rPr>
           <w:b/>
           <w:bCs/>
-          <w:sz w:val="44"/>
-          <w:szCs w:val="44"/>
+          <w:sz w:val="36"/>
+          <w:szCs w:val="36"/>
           <w:lang w:val="en-US"/>
         </w:rPr>
         <w:t>Simulation Results</w:t>
@@ -850,49 +828,7 @@
         <w:rPr>
           <w:lang w:val="en-US"/>
         </w:rPr>
-        <w:t xml:space="preserve">To simplify calculations, a separately excited DC motor is used. To suppress armature reaction in the real setup, </w:t>
-      </w:r>
-      <w:proofErr w:type="spellStart"/>
-      <w:r>
-        <w:rPr>
-          <w:lang w:val="en-US"/>
-        </w:rPr>
-        <w:t>interpole</w:t>
-      </w:r>
-      <w:proofErr w:type="spellEnd"/>
-      <w:r>
-        <w:rPr>
-          <w:lang w:val="en-US"/>
-        </w:rPr>
-        <w:t xml:space="preserve"> windings are employed. The DC motor, being </w:t>
-      </w:r>
-      <w:proofErr w:type="gramStart"/>
-      <w:r>
-        <w:rPr>
-          <w:lang w:val="en-US"/>
-        </w:rPr>
-        <w:t>armature-controlled</w:t>
-      </w:r>
-      <w:proofErr w:type="gramEnd"/>
-      <w:r>
-        <w:rPr>
-          <w:lang w:val="en-US"/>
-        </w:rPr>
-        <w:t xml:space="preserve">, is modeled as a series combination of armature winding resistance, reactance, and </w:t>
-      </w:r>
-      <w:proofErr w:type="spellStart"/>
-      <w:r>
-        <w:rPr>
-          <w:lang w:val="en-US"/>
-        </w:rPr>
-        <w:t>interpole</w:t>
-      </w:r>
-      <w:proofErr w:type="spellEnd"/>
-      <w:r>
-        <w:rPr>
-          <w:lang w:val="en-US"/>
-        </w:rPr>
-        <w:t xml:space="preserve"> winding resistance and reactance. Due to the motor’s inherently inductive nature, voltage spikes are mitigated, eliminating the need for external inductance in the buck converter circuit.</w:t>
+        <w:t>To simplify calculations, a separately excited DC motor is used. To suppress armature reaction in the real setup, interpole windings are employed. The DC motor, being armature-controlled, is modeled as a series combination of armature winding resistance, reactance, and interpole winding resistance and reactance. Due to the motor’s inherently inductive nature, voltage spikes are mitigated, eliminating the need for external inductance in the buck converter circuit.</w:t>
       </w:r>
     </w:p>
     <w:p>
@@ -963,7 +899,7 @@
     </w:p>
     <w:p>
       <w:pPr>
-        <w:pStyle w:val="ResimYazs"/>
+        <w:pStyle w:val="Caption"/>
         <w:jc w:val="center"/>
         <w:rPr>
           <w:noProof/>
@@ -1027,21 +963,7 @@
         <w:rPr>
           <w:lang w:val="en-US"/>
         </w:rPr>
-        <w:t xml:space="preserve">The current waveform through the diode in the three-phase full-wave rectifier circuit is illustrated in Figure X. The peak current is observed to reach approximately 27 A, as shown in the figure. Consequently, the selected diode must withstand at least 27 </w:t>
-      </w:r>
-      <w:proofErr w:type="gramStart"/>
-      <w:r>
-        <w:rPr>
-          <w:lang w:val="en-US"/>
-        </w:rPr>
-        <w:t>A</w:t>
-      </w:r>
-      <w:proofErr w:type="gramEnd"/>
-      <w:r>
-        <w:rPr>
-          <w:lang w:val="en-US"/>
-        </w:rPr>
-        <w:t>, plus an error margin for safe operation.</w:t>
+        <w:t>The current waveform through the diode in the three-phase full-wave rectifier circuit is illustrated in Figure X. The peak current is observed to reach approximately 27 A, as shown in the figure. Consequently, the selected diode must withstand at least 27 A, plus an error margin for safe operation.</w:t>
       </w:r>
     </w:p>
     <w:p>
@@ -1113,7 +1035,7 @@
     </w:p>
     <w:p>
       <w:pPr>
-        <w:pStyle w:val="ResimYazs"/>
+        <w:pStyle w:val="Caption"/>
         <w:jc w:val="center"/>
         <w:rPr>
           <w:lang w:val="en-US"/>
@@ -1163,15 +1085,8 @@
           <w:noProof/>
           <w:lang w:val="en-US"/>
         </w:rPr>
-        <w:t xml:space="preserve">The voltage across this diode is shown in Figure X. The simulation indicates a peak reverse voltage of approximately 290 V. Therefore, the diode must be capable of blocking </w:t>
-      </w:r>
-      <w:r>
-        <w:rPr>
-          <w:noProof/>
-          <w:lang w:val="en-US"/>
-        </w:rPr>
         <w:lastRenderedPageBreak/>
-        <w:t>reverse voltages of at least 290 V, plus a reasonable error margin, to ensure reliable performance.</w:t>
+        <w:t>The voltage across this diode is shown in Figure X. The simulation indicates a peak reverse voltage of approximately 290 V. Therefore, the diode must be capable of blocking reverse voltages of at least 290 V, plus a reasonable error margin, to ensure reliable performance.</w:t>
       </w:r>
     </w:p>
     <w:p>
@@ -1244,7 +1159,7 @@
     </w:p>
     <w:p>
       <w:pPr>
-        <w:pStyle w:val="ResimYazs"/>
+        <w:pStyle w:val="Caption"/>
         <w:jc w:val="center"/>
       </w:pPr>
       <w:r>
@@ -1351,7 +1266,7 @@
     </w:p>
     <w:p>
       <w:pPr>
-        <w:pStyle w:val="ResimYazs"/>
+        <w:pStyle w:val="Caption"/>
         <w:jc w:val="center"/>
         <w:rPr>
           <w:lang w:val="en-US"/>
@@ -1403,21 +1318,7 @@
           <w:lang w:val="en-US"/>
         </w:rPr>
         <w:lastRenderedPageBreak/>
-        <w:t xml:space="preserve">The current passing through the </w:t>
-      </w:r>
-      <w:proofErr w:type="spellStart"/>
-      <w:r>
-        <w:rPr>
-          <w:lang w:val="en-US"/>
-        </w:rPr>
-        <w:t>flyback</w:t>
-      </w:r>
-      <w:proofErr w:type="spellEnd"/>
-      <w:r>
-        <w:rPr>
-          <w:lang w:val="en-US"/>
-        </w:rPr>
-        <w:t xml:space="preserve"> diode in the buck converter circuit is illustrated in Figure X. Based on the results, this diode must handle a current of at least 23 A, with an added error margin to ensure operational safety.</w:t>
+        <w:t>The current passing through the flyback diode in the buck converter circuit is illustrated in Figure X. Based on the results, this diode must handle a current of at least 23 A, with an added error margin to ensure operational safety.</w:t>
       </w:r>
     </w:p>
     <w:p>
@@ -1481,7 +1382,7 @@
     </w:p>
     <w:p>
       <w:pPr>
-        <w:pStyle w:val="ResimYazs"/>
+        <w:pStyle w:val="Caption"/>
         <w:jc w:val="center"/>
       </w:pPr>
       <w:r>
@@ -1509,23 +1410,7 @@
         <w:t xml:space="preserve"> : </w:t>
       </w:r>
       <w:r>
-        <w:t xml:space="preserve">Current Passing </w:t>
-      </w:r>
-      <w:proofErr w:type="gramStart"/>
-      <w:r>
-        <w:t>Through</w:t>
-      </w:r>
-      <w:proofErr w:type="gramEnd"/>
-      <w:r>
-        <w:t xml:space="preserve"> Buck Converter </w:t>
-      </w:r>
-      <w:proofErr w:type="spellStart"/>
-      <w:r>
-        <w:t>Flyback</w:t>
-      </w:r>
-      <w:proofErr w:type="spellEnd"/>
-      <w:r>
-        <w:t xml:space="preserve"> Diode vs Time</w:t>
+        <w:t>Current Passing Through Buck Converter Flyback Diode vs Time</w:t>
       </w:r>
     </w:p>
     <w:p>
@@ -1547,21 +1432,7 @@
         <w:rPr>
           <w:lang w:val="en-US"/>
         </w:rPr>
-        <w:t xml:space="preserve">The voltage waveform across the </w:t>
-      </w:r>
-      <w:proofErr w:type="spellStart"/>
-      <w:r>
-        <w:rPr>
-          <w:lang w:val="en-US"/>
-        </w:rPr>
-        <w:t>flyback</w:t>
-      </w:r>
-      <w:proofErr w:type="spellEnd"/>
-      <w:r>
-        <w:rPr>
-          <w:lang w:val="en-US"/>
-        </w:rPr>
-        <w:t xml:space="preserve"> diode is shown in Figure X. The simulation indicates that the diode must block reverse voltages up to 285 V, plus a reasonable error margin, and safely operate under forward bias at the same voltage level.</w:t>
+        <w:t>The voltage waveform across the flyback diode is shown in Figure X. The simulation indicates that the diode must block reverse voltages up to 285 V, plus a reasonable error margin, and safely operate under forward bias at the same voltage level.</w:t>
       </w:r>
     </w:p>
     <w:p>
@@ -1625,7 +1496,7 @@
     </w:p>
     <w:p>
       <w:pPr>
-        <w:pStyle w:val="ResimYazs"/>
+        <w:pStyle w:val="Caption"/>
         <w:jc w:val="center"/>
         <w:rPr>
           <w:lang w:val="en-US"/>
@@ -1656,15 +1527,7 @@
         <w:t xml:space="preserve"> : </w:t>
       </w:r>
       <w:r>
-        <w:t xml:space="preserve">Voltage Across Buck Converter </w:t>
-      </w:r>
-      <w:proofErr w:type="spellStart"/>
-      <w:r>
-        <w:t>Flyback</w:t>
-      </w:r>
-      <w:proofErr w:type="spellEnd"/>
-      <w:r>
-        <w:t xml:space="preserve"> Diode vs Time</w:t>
+        <w:t>Voltage Across Buck Converter Flyback Diode vs Time</w:t>
       </w:r>
     </w:p>
     <w:p>
@@ -1678,21 +1541,7 @@
           <w:lang w:val="en-US"/>
         </w:rPr>
         <w:lastRenderedPageBreak/>
-        <w:t xml:space="preserve">The current passing through the MOSFET or IGBT used for switching in the buck converter is shown in Figure X. The selected switching component must handle a current of at least 23 </w:t>
-      </w:r>
-      <w:proofErr w:type="gramStart"/>
-      <w:r>
-        <w:rPr>
-          <w:lang w:val="en-US"/>
-        </w:rPr>
-        <w:t>A</w:t>
-      </w:r>
-      <w:proofErr w:type="gramEnd"/>
-      <w:r>
-        <w:rPr>
-          <w:lang w:val="en-US"/>
-        </w:rPr>
-        <w:t>, plus an error margin, at the specified switching frequency.</w:t>
+        <w:t>The current passing through the MOSFET or IGBT used for switching in the buck converter is shown in Figure X. The selected switching component must handle a current of at least 23 A, plus an error margin, at the specified switching frequency.</w:t>
       </w:r>
     </w:p>
     <w:p>
@@ -1753,7 +1602,7 @@
     </w:p>
     <w:p>
       <w:pPr>
-        <w:pStyle w:val="ResimYazs"/>
+        <w:pStyle w:val="Caption"/>
         <w:jc w:val="center"/>
       </w:pPr>
       <w:r>
@@ -1784,23 +1633,7 @@
         <w:t xml:space="preserve">Current </w:t>
       </w:r>
       <w:r>
-        <w:t xml:space="preserve">Passing </w:t>
-      </w:r>
-      <w:proofErr w:type="gramStart"/>
-      <w:r>
-        <w:t>Through</w:t>
-      </w:r>
-      <w:proofErr w:type="gramEnd"/>
-      <w:r>
-        <w:t xml:space="preserve"> </w:t>
-      </w:r>
-      <w:proofErr w:type="spellStart"/>
-      <w:r>
-        <w:t>Mosfet</w:t>
-      </w:r>
-      <w:proofErr w:type="spellEnd"/>
-      <w:r>
-        <w:t>/IGBT</w:t>
+        <w:t>Passing Through Mosfet/IGBT</w:t>
       </w:r>
       <w:r>
         <w:t xml:space="preserve"> vs Time</w:t>
@@ -1882,7 +1715,7 @@
     </w:p>
     <w:p>
       <w:pPr>
-        <w:pStyle w:val="ResimYazs"/>
+        <w:pStyle w:val="Caption"/>
         <w:jc w:val="center"/>
         <w:rPr>
           <w:lang w:val="en-US"/>
@@ -1913,13 +1746,8 @@
         <w:t xml:space="preserve"> : Voltage Across</w:t>
       </w:r>
       <w:r>
-        <w:t xml:space="preserve"> </w:t>
-      </w:r>
-      <w:proofErr w:type="spellStart"/>
-      <w:r>
-        <w:t>Mosfet</w:t>
-      </w:r>
-      <w:proofErr w:type="spellEnd"/>
+        <w:t xml:space="preserve"> Mosfet</w:t>
+      </w:r>
       <w:r>
         <w:t>/IGBT</w:t>
       </w:r>
@@ -1929,21 +1757,7 @@
     </w:p>
     <w:p>
       <w:pPr>
-        <w:rPr>
-          <w:lang w:val="en-US"/>
-        </w:rPr>
-      </w:pPr>
-    </w:p>
-    <w:p>
-      <w:pPr>
-        <w:rPr>
-          <w:lang w:val="en-US"/>
-        </w:rPr>
-      </w:pPr>
-    </w:p>
-    <w:p>
-      <w:pPr>
-        <w:pStyle w:val="KonuBal"/>
+        <w:pStyle w:val="Title"/>
         <w:numPr>
           <w:ilvl w:val="0"/>
           <w:numId w:val="1"/>
@@ -1951,8 +1765,8 @@
         <w:rPr>
           <w:b/>
           <w:bCs/>
-          <w:sz w:val="44"/>
-          <w:szCs w:val="44"/>
+          <w:sz w:val="36"/>
+          <w:szCs w:val="36"/>
           <w:lang w:val="en-US"/>
         </w:rPr>
       </w:pPr>
@@ -1960,16 +1774,2381 @@
         <w:rPr>
           <w:b/>
           <w:bCs/>
-          <w:sz w:val="44"/>
-          <w:szCs w:val="44"/>
-          <w:lang w:val="en-US"/>
-        </w:rPr>
+          <w:sz w:val="36"/>
+          <w:szCs w:val="36"/>
+          <w:lang w:val="en-US"/>
+        </w:rPr>
+        <w:lastRenderedPageBreak/>
         <w:t>Component Selection</w:t>
       </w:r>
     </w:p>
     <w:p>
       <w:pPr>
-        <w:pStyle w:val="KonuBal"/>
+        <w:rPr>
+          <w:lang w:val="en-US"/>
+        </w:rPr>
+      </w:pPr>
+      <w:r>
+        <w:rPr>
+          <w:lang w:val="en-US"/>
+        </w:rPr>
+        <w:t xml:space="preserve">Component selection is one of the most critical </w:t>
+      </w:r>
+      <w:proofErr w:type="gramStart"/>
+      <w:r>
+        <w:rPr>
+          <w:lang w:val="en-US"/>
+        </w:rPr>
+        <w:t>part</w:t>
+      </w:r>
+      <w:proofErr w:type="gramEnd"/>
+      <w:r>
+        <w:rPr>
+          <w:lang w:val="en-US"/>
+        </w:rPr>
+        <w:t xml:space="preserve"> for this project. There are thousands of different types of models for each different </w:t>
+      </w:r>
+      <w:r>
+        <w:rPr>
+          <w:lang w:val="en-US"/>
+        </w:rPr>
+        <w:t>component,</w:t>
+      </w:r>
+      <w:r>
+        <w:rPr>
+          <w:lang w:val="en-US"/>
+        </w:rPr>
+        <w:t xml:space="preserve"> and we </w:t>
+      </w:r>
+      <w:r>
+        <w:rPr>
+          <w:lang w:val="en-US"/>
+        </w:rPr>
+        <w:t>are required</w:t>
+      </w:r>
+      <w:r>
+        <w:rPr>
+          <w:lang w:val="en-US"/>
+        </w:rPr>
+        <w:t xml:space="preserve"> to select optimum one for our application. In this section, the reasons for selection of each </w:t>
+      </w:r>
+      <w:r>
+        <w:rPr>
+          <w:lang w:val="en-US"/>
+        </w:rPr>
+        <w:t>component</w:t>
+      </w:r>
+      <w:r>
+        <w:rPr>
+          <w:lang w:val="en-US"/>
+        </w:rPr>
+        <w:t xml:space="preserve"> </w:t>
+      </w:r>
+      <w:r>
+        <w:rPr>
+          <w:lang w:val="en-US"/>
+        </w:rPr>
+        <w:t xml:space="preserve">and advantages-disadvantages of them </w:t>
+      </w:r>
+      <w:r>
+        <w:rPr>
+          <w:lang w:val="en-US"/>
+        </w:rPr>
+        <w:t>are provided</w:t>
+      </w:r>
+      <w:r>
+        <w:rPr>
+          <w:lang w:val="en-US"/>
+        </w:rPr>
+        <w:t>.</w:t>
+      </w:r>
+    </w:p>
+    <w:p>
+      <w:pPr>
+        <w:pStyle w:val="ListParagraph"/>
+        <w:numPr>
+          <w:ilvl w:val="0"/>
+          <w:numId w:val="10"/>
+        </w:numPr>
+        <w:rPr>
+          <w:b/>
+          <w:bCs/>
+          <w:sz w:val="26"/>
+          <w:szCs w:val="26"/>
+          <w:lang w:val="en-US"/>
+        </w:rPr>
+      </w:pPr>
+      <w:r>
+        <w:rPr>
+          <w:b/>
+          <w:bCs/>
+          <w:sz w:val="26"/>
+          <w:szCs w:val="26"/>
+          <w:lang w:val="en-US"/>
+        </w:rPr>
+        <w:t>Rectifier Diodes</w:t>
+      </w:r>
+    </w:p>
+    <w:p>
+      <w:pPr>
+        <w:pStyle w:val="ListParagraph"/>
+        <w:rPr>
+          <w:lang w:val="en-US"/>
+        </w:rPr>
+      </w:pPr>
+      <w:r>
+        <w:rPr>
+          <w:lang w:val="en-US"/>
+        </w:rPr>
+        <w:t xml:space="preserve">For the rectifier side, one possible approach is using six separate power diodes since we chose three phase bridge rectifier topologies. However, this design would require more space and since there will be six different components to be implemented on the board, it would be more likely to </w:t>
+      </w:r>
+      <w:r>
+        <w:rPr>
+          <w:lang w:val="en-US"/>
+        </w:rPr>
+        <w:t>make</w:t>
+      </w:r>
+      <w:r>
+        <w:rPr>
+          <w:lang w:val="en-US"/>
+        </w:rPr>
+        <w:t xml:space="preserve"> mistake while cabling </w:t>
+      </w:r>
+      <w:r>
+        <w:rPr>
+          <w:lang w:val="en-US"/>
+        </w:rPr>
+        <w:t xml:space="preserve">and soldering. Instead, we decided to use single-module component which involves whole three-phase bridge rectifier. Hence, they are providing three phase rectification with single component, the main advantages of them are simplicity and compactness. However, these characteristics make them relatively hard to cool and it can be interpreted as disadvantage when we compare it to using sperate diode components. To overcome this issue, we planned to use heatsinks mounted to rectifier module </w:t>
+      </w:r>
+      <w:r>
+        <w:rPr>
+          <w:lang w:val="en-US"/>
+        </w:rPr>
+        <w:t xml:space="preserve">so that we can use the components with higher performance. </w:t>
+      </w:r>
+    </w:p>
+    <w:p>
+      <w:pPr>
+        <w:pStyle w:val="ListParagraph"/>
+        <w:rPr>
+          <w:lang w:val="en-US"/>
+        </w:rPr>
+      </w:pPr>
+    </w:p>
+    <w:p>
+      <w:pPr>
+        <w:pStyle w:val="ListParagraph"/>
+        <w:rPr>
+          <w:lang w:val="en-US"/>
+        </w:rPr>
+      </w:pPr>
+      <w:r>
+        <w:rPr>
+          <w:lang w:val="en-US"/>
+        </w:rPr>
+        <w:t xml:space="preserve">Unlike the other components, finding </w:t>
+      </w:r>
+      <w:r>
+        <w:rPr>
+          <w:lang w:val="en-US"/>
+        </w:rPr>
+        <w:t>this</w:t>
+      </w:r>
+      <w:r>
+        <w:rPr>
+          <w:lang w:val="en-US"/>
+        </w:rPr>
+        <w:t xml:space="preserve"> type of single module rectifier component was a bit hard in the local electronic markets. Thus, we had limited number of options in terms of our maximum and rated voltage and current values. As can be seen from Fig. XX, maximum voltage value across the diodes at rectifier side is around 28</w:t>
+      </w:r>
+      <w:r>
+        <w:rPr>
+          <w:lang w:val="en-US"/>
+        </w:rPr>
+        <w:t>8</w:t>
+      </w:r>
+      <w:r>
+        <w:rPr>
+          <w:lang w:val="en-US"/>
+        </w:rPr>
+        <w:t xml:space="preserve">V. Also, the diode current values can reach up to 27 A values especially during the transient period. By considering these numbers, we decided to use </w:t>
+      </w:r>
+      <w:bookmarkStart w:id="1" w:name="_Hlk182773643"/>
+      <w:r>
+        <w:rPr>
+          <w:lang w:val="en-US"/>
+        </w:rPr>
+        <w:fldChar w:fldCharType="begin"/>
+      </w:r>
+      <w:r>
+        <w:rPr>
+          <w:lang w:val="en-US"/>
+        </w:rPr>
+        <w:instrText>HYPERLINK "https://cdn.ozdisan.com/ETicaret_Dosya/582454_9707777.pdf"</w:instrText>
+      </w:r>
+      <w:r>
+        <w:rPr>
+          <w:lang w:val="en-US"/>
+        </w:rPr>
+      </w:r>
+      <w:r>
+        <w:rPr>
+          <w:lang w:val="en-US"/>
+        </w:rPr>
+        <w:fldChar w:fldCharType="separate"/>
+      </w:r>
+      <w:r>
+        <w:rPr>
+          <w:rStyle w:val="Hyperlink"/>
+          <w:lang w:val="en-US"/>
+        </w:rPr>
+        <w:t>GUO40-12NO1</w:t>
+      </w:r>
+      <w:r>
+        <w:rPr>
+          <w:lang w:val="en-US"/>
+        </w:rPr>
+        <w:fldChar w:fldCharType="end"/>
+      </w:r>
+      <w:bookmarkEnd w:id="1"/>
+      <w:r>
+        <w:rPr>
+          <w:lang w:val="en-US"/>
+        </w:rPr>
+        <w:t xml:space="preserve"> </w:t>
+      </w:r>
+      <w:r>
+        <w:rPr>
+          <w:lang w:val="en-US"/>
+        </w:rPr>
+        <w:t xml:space="preserve">for our rectifier component. The important </w:t>
+      </w:r>
+      <w:r>
+        <w:rPr>
+          <w:lang w:val="en-US"/>
+        </w:rPr>
+        <w:t>rating</w:t>
+      </w:r>
+      <w:r>
+        <w:rPr>
+          <w:lang w:val="en-US"/>
+        </w:rPr>
+        <w:t xml:space="preserve"> of these component is given below.</w:t>
+      </w:r>
+    </w:p>
+    <w:p>
+      <w:pPr>
+        <w:pStyle w:val="ListParagraph"/>
+        <w:rPr>
+          <w:lang w:val="en-US"/>
+        </w:rPr>
+      </w:pPr>
+    </w:p>
+    <w:tbl>
+      <w:tblPr>
+        <w:tblStyle w:val="TableGrid"/>
+        <w:tblW w:w="0" w:type="auto"/>
+        <w:jc w:val="center"/>
+        <w:tblLook w:val="04A0" w:firstRow="1" w:lastRow="0" w:firstColumn="1" w:lastColumn="0" w:noHBand="0" w:noVBand="1"/>
+      </w:tblPr>
+      <w:tblGrid>
+        <w:gridCol w:w="2985"/>
+        <w:gridCol w:w="2985"/>
+      </w:tblGrid>
+      <w:tr>
+        <w:trPr>
+          <w:trHeight w:val="367"/>
+          <w:jc w:val="center"/>
+        </w:trPr>
+        <w:tc>
+          <w:tcPr>
+            <w:tcW w:w="2985" w:type="dxa"/>
+          </w:tcPr>
+          <w:p>
+            <w:pPr>
+              <w:pStyle w:val="ListParagraph"/>
+              <w:ind w:left="0"/>
+              <w:jc w:val="center"/>
+              <w:rPr>
+                <w:b/>
+                <w:bCs/>
+                <w:lang w:val="en-US"/>
+              </w:rPr>
+            </w:pPr>
+            <w:r>
+              <w:rPr>
+                <w:b/>
+                <w:bCs/>
+                <w:lang w:val="en-US"/>
+              </w:rPr>
+              <w:t>Parameters</w:t>
+            </w:r>
+          </w:p>
+        </w:tc>
+        <w:tc>
+          <w:tcPr>
+            <w:tcW w:w="2985" w:type="dxa"/>
+          </w:tcPr>
+          <w:p>
+            <w:pPr>
+              <w:pStyle w:val="ListParagraph"/>
+              <w:ind w:left="0"/>
+              <w:jc w:val="center"/>
+              <w:rPr>
+                <w:b/>
+                <w:bCs/>
+                <w:lang w:val="en-US"/>
+              </w:rPr>
+            </w:pPr>
+            <w:r>
+              <w:rPr>
+                <w:b/>
+                <w:bCs/>
+                <w:lang w:val="en-US"/>
+              </w:rPr>
+              <w:t xml:space="preserve">Maximum </w:t>
+            </w:r>
+            <w:r>
+              <w:rPr>
+                <w:b/>
+                <w:bCs/>
+                <w:lang w:val="en-US"/>
+              </w:rPr>
+              <w:t>Ratings</w:t>
+            </w:r>
+          </w:p>
+        </w:tc>
+      </w:tr>
+      <w:tr>
+        <w:trPr>
+          <w:trHeight w:val="379"/>
+          <w:jc w:val="center"/>
+        </w:trPr>
+        <w:tc>
+          <w:tcPr>
+            <w:tcW w:w="2985" w:type="dxa"/>
+          </w:tcPr>
+          <w:p>
+            <w:pPr>
+              <w:pStyle w:val="ListParagraph"/>
+              <w:ind w:left="0"/>
+              <w:jc w:val="center"/>
+              <w:rPr>
+                <w:lang w:val="en-US"/>
+              </w:rPr>
+            </w:pPr>
+            <w:r>
+              <w:rPr>
+                <w:lang w:val="en-US"/>
+              </w:rPr>
+              <w:t>Bridge Output Current (I</w:t>
+            </w:r>
+            <w:r>
+              <w:rPr>
+                <w:vertAlign w:val="subscript"/>
+                <w:lang w:val="en-US"/>
+              </w:rPr>
+              <w:t>DAV</w:t>
+            </w:r>
+            <w:r>
+              <w:rPr>
+                <w:lang w:val="en-US"/>
+              </w:rPr>
+              <w:t>)</w:t>
+            </w:r>
+          </w:p>
+        </w:tc>
+        <w:tc>
+          <w:tcPr>
+            <w:tcW w:w="2985" w:type="dxa"/>
+          </w:tcPr>
+          <w:p>
+            <w:pPr>
+              <w:pStyle w:val="ListParagraph"/>
+              <w:ind w:left="0"/>
+              <w:jc w:val="center"/>
+              <w:rPr>
+                <w:lang w:val="en-US"/>
+              </w:rPr>
+            </w:pPr>
+            <w:r>
+              <w:rPr>
+                <w:lang w:val="en-US"/>
+              </w:rPr>
+              <w:t>40 A (@ T</w:t>
+            </w:r>
+            <w:r>
+              <w:rPr>
+                <w:vertAlign w:val="subscript"/>
+                <w:lang w:val="en-US"/>
+              </w:rPr>
+              <w:t>J</w:t>
+            </w:r>
+            <w:r>
+              <w:rPr>
+                <w:lang w:val="en-US"/>
+              </w:rPr>
+              <w:t xml:space="preserve">=175 </w:t>
+            </w:r>
+            <w:r>
+              <w:t>°C</w:t>
+            </w:r>
+            <w:r>
+              <w:t>)</w:t>
+            </w:r>
+          </w:p>
+        </w:tc>
+      </w:tr>
+      <w:tr>
+        <w:trPr>
+          <w:trHeight w:val="367"/>
+          <w:jc w:val="center"/>
+        </w:trPr>
+        <w:tc>
+          <w:tcPr>
+            <w:tcW w:w="2985" w:type="dxa"/>
+          </w:tcPr>
+          <w:p>
+            <w:pPr>
+              <w:pStyle w:val="ListParagraph"/>
+              <w:ind w:left="0"/>
+              <w:jc w:val="center"/>
+              <w:rPr>
+                <w:lang w:val="en-US"/>
+              </w:rPr>
+            </w:pPr>
+            <w:r>
+              <w:rPr>
+                <w:lang w:val="en-US"/>
+              </w:rPr>
+              <w:t>Reverse Blocking Voltage (V</w:t>
+            </w:r>
+            <w:r>
+              <w:rPr>
+                <w:vertAlign w:val="subscript"/>
+                <w:lang w:val="en-US"/>
+              </w:rPr>
+              <w:t>R</w:t>
+            </w:r>
+            <w:r>
+              <w:rPr>
+                <w:lang w:val="en-US"/>
+              </w:rPr>
+              <w:t>)</w:t>
+            </w:r>
+          </w:p>
+        </w:tc>
+        <w:tc>
+          <w:tcPr>
+            <w:tcW w:w="2985" w:type="dxa"/>
+          </w:tcPr>
+          <w:p>
+            <w:pPr>
+              <w:pStyle w:val="ListParagraph"/>
+              <w:ind w:left="0"/>
+              <w:jc w:val="center"/>
+              <w:rPr>
+                <w:lang w:val="en-US"/>
+              </w:rPr>
+            </w:pPr>
+            <w:r>
+              <w:rPr>
+                <w:lang w:val="en-US"/>
+              </w:rPr>
+              <w:t xml:space="preserve">1200 V </w:t>
+            </w:r>
+            <w:r>
+              <w:rPr>
+                <w:lang w:val="en-US"/>
+              </w:rPr>
+              <w:t>(@ T</w:t>
+            </w:r>
+            <w:r>
+              <w:rPr>
+                <w:vertAlign w:val="subscript"/>
+                <w:lang w:val="en-US"/>
+              </w:rPr>
+              <w:t>J</w:t>
+            </w:r>
+            <w:r>
+              <w:rPr>
+                <w:lang w:val="en-US"/>
+              </w:rPr>
+              <w:t>=</w:t>
+            </w:r>
+            <w:r>
+              <w:rPr>
+                <w:lang w:val="en-US"/>
+              </w:rPr>
+              <w:t>25</w:t>
+            </w:r>
+            <w:r>
+              <w:rPr>
+                <w:lang w:val="en-US"/>
+              </w:rPr>
+              <w:t xml:space="preserve"> </w:t>
+            </w:r>
+            <w:r>
+              <w:t>°C</w:t>
+            </w:r>
+            <w:r>
+              <w:t>)</w:t>
+            </w:r>
+          </w:p>
+        </w:tc>
+      </w:tr>
+      <w:tr>
+        <w:trPr>
+          <w:trHeight w:val="379"/>
+          <w:jc w:val="center"/>
+        </w:trPr>
+        <w:tc>
+          <w:tcPr>
+            <w:tcW w:w="2985" w:type="dxa"/>
+          </w:tcPr>
+          <w:p>
+            <w:pPr>
+              <w:pStyle w:val="ListParagraph"/>
+              <w:ind w:left="0"/>
+              <w:jc w:val="center"/>
+              <w:rPr>
+                <w:lang w:val="en-US"/>
+              </w:rPr>
+            </w:pPr>
+            <w:r>
+              <w:rPr>
+                <w:lang w:val="en-US"/>
+              </w:rPr>
+              <w:t>Forward</w:t>
+            </w:r>
+            <w:r>
+              <w:rPr>
+                <w:lang w:val="en-US"/>
+              </w:rPr>
+              <w:t xml:space="preserve"> Voltage Drop (V</w:t>
+            </w:r>
+            <w:r>
+              <w:rPr>
+                <w:vertAlign w:val="subscript"/>
+                <w:lang w:val="en-US"/>
+              </w:rPr>
+              <w:t>F</w:t>
+            </w:r>
+            <w:r>
+              <w:rPr>
+                <w:lang w:val="en-US"/>
+              </w:rPr>
+              <w:t>)</w:t>
+            </w:r>
+          </w:p>
+        </w:tc>
+        <w:tc>
+          <w:tcPr>
+            <w:tcW w:w="2985" w:type="dxa"/>
+          </w:tcPr>
+          <w:p>
+            <w:pPr>
+              <w:pStyle w:val="ListParagraph"/>
+              <w:keepNext/>
+              <w:ind w:left="0"/>
+              <w:jc w:val="center"/>
+              <w:rPr>
+                <w:lang w:val="en-US"/>
+              </w:rPr>
+            </w:pPr>
+            <w:r>
+              <w:rPr>
+                <w:lang w:val="en-US"/>
+              </w:rPr>
+              <w:t>1.23 V (</w:t>
+            </w:r>
+            <w:r>
+              <w:rPr>
+                <w:lang w:val="en-US"/>
+              </w:rPr>
+              <w:t>T</w:t>
+            </w:r>
+            <w:r>
+              <w:rPr>
+                <w:vertAlign w:val="subscript"/>
+                <w:lang w:val="en-US"/>
+              </w:rPr>
+              <w:t>J</w:t>
+            </w:r>
+            <w:r>
+              <w:rPr>
+                <w:lang w:val="en-US"/>
+              </w:rPr>
+              <w:t xml:space="preserve">=25 </w:t>
+            </w:r>
+            <w:r>
+              <w:t>°C</w:t>
+            </w:r>
+            <w:r>
+              <w:t>)</w:t>
+            </w:r>
+          </w:p>
+        </w:tc>
+      </w:tr>
+    </w:tbl>
+    <w:p>
+      <w:pPr>
+        <w:pStyle w:val="Caption"/>
+        <w:jc w:val="center"/>
+        <w:rPr>
+          <w:lang w:val="en-US"/>
+        </w:rPr>
+      </w:pPr>
+      <w:r>
+        <w:t xml:space="preserve">Table 1: </w:t>
+      </w:r>
+      <w:r>
+        <w:t>GUO40-12NO1</w:t>
+      </w:r>
+      <w:r>
+        <w:t xml:space="preserve"> Ratings Table</w:t>
+      </w:r>
+    </w:p>
+    <w:p>
+      <w:pPr>
+        <w:pStyle w:val="ListParagraph"/>
+        <w:rPr>
+          <w:lang w:val="en-US"/>
+        </w:rPr>
+      </w:pPr>
+      <w:r>
+        <w:rPr>
+          <w:lang w:val="en-US"/>
+        </w:rPr>
+        <w:t xml:space="preserve">As can be seen from table above, this device can carry 40 A even at very high junction temperature value. Even though we don’t expect to reach these current values, it is logical to put </w:t>
+      </w:r>
+      <w:r>
+        <w:rPr>
+          <w:lang w:val="en-US"/>
+        </w:rPr>
+        <w:t xml:space="preserve">around +10 A error margin to protect circuit from possible spikes. Similarly, voltage rating of this device is much higher than what we have, and this high voltage rating has the effect of high forward voltage drop as given above. However, this voltage drop is insignificant while considering our output voltage range. In addition, one important advantage of this component is that its mounting type is Through Hole (THT) which means we will be able to mount this component board easier when it is compared with other options which most of them has screw types of mounting legs. </w:t>
+      </w:r>
+    </w:p>
+    <w:p>
+      <w:pPr>
+        <w:pStyle w:val="ListParagraph"/>
+        <w:rPr>
+          <w:lang w:val="en-US"/>
+        </w:rPr>
+      </w:pPr>
+    </w:p>
+    <w:p>
+      <w:pPr>
+        <w:pStyle w:val="ListParagraph"/>
+        <w:rPr>
+          <w:lang w:val="en-US"/>
+        </w:rPr>
+      </w:pPr>
+    </w:p>
+    <w:p>
+      <w:pPr>
+        <w:pStyle w:val="ListParagraph"/>
+        <w:rPr>
+          <w:lang w:val="en-US"/>
+        </w:rPr>
+      </w:pPr>
+    </w:p>
+    <w:p>
+      <w:pPr>
+        <w:pStyle w:val="ListParagraph"/>
+        <w:keepNext/>
+      </w:pPr>
+      <w:r>
+        <w:rPr>
+          <w:lang w:val="en-US"/>
+        </w:rPr>
+        <w:drawing>
+          <wp:inline distT="0" distB="0" distL="0" distR="0" wp14:anchorId="35B98C2D" wp14:editId="09193D9D">
+            <wp:extent cx="2253343" cy="1228726"/>
+            <wp:effectExtent l="0" t="0" r="0" b="0"/>
+            <wp:docPr id="255767449" name="Picture 1" descr="A black electronic device with several metal rods&#10;&#10;Description automatically generated with medium confidence"/>
+            <wp:cNvGraphicFramePr>
+              <a:graphicFrameLocks xmlns:a="http://schemas.openxmlformats.org/drawingml/2006/main" noChangeAspect="1"/>
+            </wp:cNvGraphicFramePr>
+            <a:graphic xmlns:a="http://schemas.openxmlformats.org/drawingml/2006/main">
+              <a:graphicData uri="http://schemas.openxmlformats.org/drawingml/2006/picture">
+                <pic:pic xmlns:pic="http://schemas.openxmlformats.org/drawingml/2006/picture">
+                  <pic:nvPicPr>
+                    <pic:cNvPr id="255767449" name="Picture 1" descr="A black electronic device with several metal rods&#10;&#10;Description automatically generated with medium confidence"/>
+                    <pic:cNvPicPr/>
+                  </pic:nvPicPr>
+                  <pic:blipFill>
+                    <a:blip r:embed="rId18"/>
+                    <a:stretch>
+                      <a:fillRect/>
+                    </a:stretch>
+                  </pic:blipFill>
+                  <pic:spPr>
+                    <a:xfrm>
+                      <a:off x="0" y="0"/>
+                      <a:ext cx="2299757" cy="1254035"/>
+                    </a:xfrm>
+                    <a:prstGeom prst="rect">
+                      <a:avLst/>
+                    </a:prstGeom>
+                  </pic:spPr>
+                </pic:pic>
+              </a:graphicData>
+            </a:graphic>
+          </wp:inline>
+        </w:drawing>
+      </w:r>
+      <w:r>
+        <w:rPr>
+          <w:noProof/>
+        </w:rPr>
+        <w:t xml:space="preserve">                </w:t>
+      </w:r>
+      <w:r>
+        <w:rPr>
+          <w:noProof/>
+        </w:rPr>
+        <w:drawing>
+          <wp:inline distT="0" distB="0" distL="0" distR="0" wp14:anchorId="56540BE4" wp14:editId="105E24AC">
+            <wp:extent cx="1714402" cy="1714402"/>
+            <wp:effectExtent l="0" t="0" r="635" b="635"/>
+            <wp:docPr id="1239840408" name="Picture 1" descr="A black square with metal parts&#10;&#10;Description automatically generated with medium confidence"/>
+            <wp:cNvGraphicFramePr>
+              <a:graphicFrameLocks xmlns:a="http://schemas.openxmlformats.org/drawingml/2006/main" noChangeAspect="1"/>
+            </wp:cNvGraphicFramePr>
+            <a:graphic xmlns:a="http://schemas.openxmlformats.org/drawingml/2006/main">
+              <a:graphicData uri="http://schemas.openxmlformats.org/drawingml/2006/picture">
+                <pic:pic xmlns:pic="http://schemas.openxmlformats.org/drawingml/2006/picture">
+                  <pic:nvPicPr>
+                    <pic:cNvPr id="1239840408" name="Picture 1" descr="A black square with metal parts&#10;&#10;Description automatically generated with medium confidence"/>
+                    <pic:cNvPicPr>
+                      <a:picLocks noChangeAspect="1" noChangeArrowheads="1"/>
+                    </pic:cNvPicPr>
+                  </pic:nvPicPr>
+                  <pic:blipFill>
+                    <a:blip r:embed="rId19" cstate="print">
+                      <a:extLst>
+                        <a:ext uri="{28A0092B-C50C-407E-A947-70E740481C1C}">
+                          <a14:useLocalDpi xmlns:a14="http://schemas.microsoft.com/office/drawing/2010/main" val="0"/>
+                        </a:ext>
+                      </a:extLst>
+                    </a:blip>
+                    <a:srcRect/>
+                    <a:stretch>
+                      <a:fillRect/>
+                    </a:stretch>
+                  </pic:blipFill>
+                  <pic:spPr bwMode="auto">
+                    <a:xfrm>
+                      <a:off x="0" y="0"/>
+                      <a:ext cx="1748255" cy="1748255"/>
+                    </a:xfrm>
+                    <a:prstGeom prst="rect">
+                      <a:avLst/>
+                    </a:prstGeom>
+                    <a:noFill/>
+                    <a:ln>
+                      <a:noFill/>
+                    </a:ln>
+                  </pic:spPr>
+                </pic:pic>
+              </a:graphicData>
+            </a:graphic>
+          </wp:inline>
+        </w:drawing>
+      </w:r>
+    </w:p>
+    <w:p>
+      <w:pPr>
+        <w:pStyle w:val="Caption"/>
+        <w:jc w:val="center"/>
+      </w:pPr>
+      <w:r>
+        <w:t xml:space="preserve">Figure </w:t>
+      </w:r>
+      <w:r>
+        <w:fldChar w:fldCharType="begin"/>
+      </w:r>
+      <w:r>
+        <w:instrText xml:space="preserve"> SEQ Figure \* ARABIC </w:instrText>
+      </w:r>
+      <w:r>
+        <w:fldChar w:fldCharType="separate"/>
+      </w:r>
+      <w:r>
+        <w:rPr>
+          <w:noProof/>
+        </w:rPr>
+        <w:t>9</w:t>
+      </w:r>
+      <w:r>
+        <w:fldChar w:fldCharType="end"/>
+      </w:r>
+      <w:r>
+        <w:t>: Through Hole Mounting (</w:t>
+      </w:r>
+      <w:r>
+        <w:t>GUO40-12NO1</w:t>
+      </w:r>
+      <w:r>
+        <w:rPr>
+          <w:lang w:val="en-US"/>
+        </w:rPr>
+        <w:t>)</w:t>
+      </w:r>
+      <w:r>
+        <w:t xml:space="preserve"> and Screw Type Mounting (</w:t>
+      </w:r>
+      <w:r>
+        <w:t>GBPC3510-E4/5</w:t>
+      </w:r>
+      <w:r>
+        <w:t>)</w:t>
+      </w:r>
+    </w:p>
+    <w:p>
+      <w:pPr>
+        <w:pStyle w:val="ListParagraph"/>
+        <w:rPr>
+          <w:noProof/>
+        </w:rPr>
+      </w:pPr>
+      <w:r>
+        <w:t xml:space="preserve"> </w:t>
+      </w:r>
+      <w:r>
+        <w:rPr>
+          <w:noProof/>
+        </w:rPr>
+        <w:t xml:space="preserve">                                 </w:t>
+      </w:r>
+    </w:p>
+    <w:p>
+      <w:pPr>
+        <w:pStyle w:val="ListParagraph"/>
+        <w:numPr>
+          <w:ilvl w:val="0"/>
+          <w:numId w:val="10"/>
+        </w:numPr>
+        <w:rPr>
+          <w:b/>
+          <w:bCs/>
+          <w:sz w:val="26"/>
+          <w:szCs w:val="26"/>
+          <w:lang w:val="en-US"/>
+        </w:rPr>
+      </w:pPr>
+      <w:r>
+        <w:rPr>
+          <w:b/>
+          <w:bCs/>
+          <w:sz w:val="26"/>
+          <w:szCs w:val="26"/>
+          <w:lang w:val="en-US"/>
+        </w:rPr>
+        <w:t>Rectifier Capacitor</w:t>
+      </w:r>
+    </w:p>
+    <w:p>
+      <w:pPr>
+        <w:pStyle w:val="ListParagraph"/>
+        <w:rPr>
+          <w:lang w:val="en-US"/>
+        </w:rPr>
+      </w:pPr>
+      <w:r>
+        <w:rPr>
+          <w:lang w:val="en-US"/>
+        </w:rPr>
+        <w:t>Rectifiers are responsible for conversion from AC to DC, however, their output waveforms are not pure DC signals. Therefore, it is required to put large DC-link capacitor to minimize the voltage ripples. Theoretically, larger capacitance will provide less ripples and more like DC signals but in practical cases having too large capacitors will not be charged with given currents and the voltage at output will never reach steady state. Therefore,</w:t>
+      </w:r>
+      <w:r>
+        <w:rPr>
+          <w:lang w:val="en-US"/>
+        </w:rPr>
+        <w:t xml:space="preserve"> it is important to select capacitance value large enough but within the acceptable range. In our simulations, we obtained that 100 uF capacitance value is suitable in terms of both ripples and transient performance. Also, by examining the previous projects and other applications through internet, we saw that this value of capacitance is very common in these voltage ranges.  </w:t>
+      </w:r>
+    </w:p>
+    <w:p>
+      <w:pPr>
+        <w:pStyle w:val="ListParagraph"/>
+        <w:rPr>
+          <w:lang w:val="en-US"/>
+        </w:rPr>
+      </w:pPr>
+    </w:p>
+    <w:p>
+      <w:pPr>
+        <w:pStyle w:val="ListParagraph"/>
+        <w:keepNext/>
+        <w:jc w:val="center"/>
+      </w:pPr>
+      <w:r>
+        <w:rPr>
+          <w:noProof/>
+        </w:rPr>
+        <w:drawing>
+          <wp:inline distT="0" distB="0" distL="0" distR="0" wp14:anchorId="746B87DF" wp14:editId="0EF77D13">
+            <wp:extent cx="1796143" cy="1796143"/>
+            <wp:effectExtent l="0" t="0" r="0" b="0"/>
+            <wp:docPr id="133476897" name="Picture 2" descr="47 Uf Dry Filled 400V Power Capacitor, 10%, Surface Mount at best price in  Pune"/>
+            <wp:cNvGraphicFramePr>
+              <a:graphicFrameLocks xmlns:a="http://schemas.openxmlformats.org/drawingml/2006/main" noChangeAspect="1"/>
+            </wp:cNvGraphicFramePr>
+            <a:graphic xmlns:a="http://schemas.openxmlformats.org/drawingml/2006/main">
+              <a:graphicData uri="http://schemas.openxmlformats.org/drawingml/2006/picture">
+                <pic:pic xmlns:pic="http://schemas.openxmlformats.org/drawingml/2006/picture">
+                  <pic:nvPicPr>
+                    <pic:cNvPr id="0" name="Picture 3" descr="47 Uf Dry Filled 400V Power Capacitor, 10%, Surface Mount at best price in  Pune"/>
+                    <pic:cNvPicPr>
+                      <a:picLocks noChangeAspect="1" noChangeArrowheads="1"/>
+                    </pic:cNvPicPr>
+                  </pic:nvPicPr>
+                  <pic:blipFill>
+                    <a:blip r:embed="rId20" cstate="print">
+                      <a:extLst>
+                        <a:ext uri="{28A0092B-C50C-407E-A947-70E740481C1C}">
+                          <a14:useLocalDpi xmlns:a14="http://schemas.microsoft.com/office/drawing/2010/main" val="0"/>
+                        </a:ext>
+                      </a:extLst>
+                    </a:blip>
+                    <a:srcRect/>
+                    <a:stretch>
+                      <a:fillRect/>
+                    </a:stretch>
+                  </pic:blipFill>
+                  <pic:spPr bwMode="auto">
+                    <a:xfrm>
+                      <a:off x="0" y="0"/>
+                      <a:ext cx="1816993" cy="1816993"/>
+                    </a:xfrm>
+                    <a:prstGeom prst="rect">
+                      <a:avLst/>
+                    </a:prstGeom>
+                    <a:noFill/>
+                    <a:ln>
+                      <a:noFill/>
+                    </a:ln>
+                  </pic:spPr>
+                </pic:pic>
+              </a:graphicData>
+            </a:graphic>
+          </wp:inline>
+        </w:drawing>
+      </w:r>
+    </w:p>
+    <w:p>
+      <w:pPr>
+        <w:pStyle w:val="Caption"/>
+        <w:jc w:val="center"/>
+        <w:rPr>
+          <w:lang w:val="en-US"/>
+        </w:rPr>
+      </w:pPr>
+      <w:r>
+        <w:t xml:space="preserve">                      Figure </w:t>
+      </w:r>
+      <w:r>
+        <w:fldChar w:fldCharType="begin"/>
+      </w:r>
+      <w:r>
+        <w:instrText xml:space="preserve"> SEQ Figure \* ARABIC </w:instrText>
+      </w:r>
+      <w:r>
+        <w:fldChar w:fldCharType="separate"/>
+      </w:r>
+      <w:r>
+        <w:rPr>
+          <w:noProof/>
+        </w:rPr>
+        <w:t>10</w:t>
+      </w:r>
+      <w:r>
+        <w:fldChar w:fldCharType="end"/>
+      </w:r>
+      <w:r>
+        <w:t>: 400V 47uF electrolytic capacitors</w:t>
+      </w:r>
+    </w:p>
+    <w:p>
+      <w:pPr>
+        <w:pStyle w:val="ListParagraph"/>
+        <w:rPr>
+          <w:i/>
+          <w:iCs/>
+          <w:lang w:val="en-US"/>
+        </w:rPr>
+      </w:pPr>
+      <w:r>
+        <w:rPr>
+          <w:lang w:val="en-US"/>
+        </w:rPr>
+        <w:t xml:space="preserve">Simulations showed that maximum expected voltage value at the output of rectifier is around 300 V. Thus, we decided to use 400 V capacitors to have reliable output filtering. For this purpose, we searched for electrolytic capacitor </w:t>
+      </w:r>
+      <w:r>
+        <w:t>because these types are known for providing high capacitance values in a compact form factor</w:t>
+      </w:r>
+      <w:r>
+        <w:t xml:space="preserve"> and so highly used in power supply applications</w:t>
+      </w:r>
+      <w:r>
+        <w:t>.</w:t>
+      </w:r>
+      <w:r>
+        <w:rPr>
+          <w:lang w:val="en-US"/>
+        </w:rPr>
+        <w:t xml:space="preserve"> Also, a</w:t>
+      </w:r>
+      <w:r>
+        <w:rPr>
+          <w:lang w:val="en-US"/>
+        </w:rPr>
+        <w:t xml:space="preserve">s a design choice, we decided to use </w:t>
+      </w:r>
+      <w:r>
+        <w:rPr>
+          <w:lang w:val="en-US"/>
+        </w:rPr>
+        <w:t>two 47 uF capacitors instead of one 100 uF capacitor. One reason for this choice is to have low resistance caused by capacitor characteristics at the output side. This characteristic is known as ESR (equivalent series resistance</w:t>
+      </w:r>
+      <w:proofErr w:type="gramStart"/>
+      <w:r>
+        <w:rPr>
+          <w:lang w:val="en-US"/>
+        </w:rPr>
+        <w:t>)</w:t>
+      </w:r>
+      <w:proofErr w:type="gramEnd"/>
+      <w:r>
+        <w:rPr>
+          <w:lang w:val="en-US"/>
+        </w:rPr>
+        <w:t xml:space="preserve"> and it can be diminished by connecting capacitors in parallel. </w:t>
+      </w:r>
+      <w:r>
+        <w:rPr>
+          <w:lang w:val="en-US"/>
+        </w:rPr>
+        <w:lastRenderedPageBreak/>
+        <w:t xml:space="preserve">Furthermore, having two capacitors is more reliable approach than using one since if one capacitor is burned during the tests the other one can continue to filter and protect rest of the circuit from high transient currents or ripples. </w:t>
+      </w:r>
+      <w:r>
+        <w:rPr>
+          <w:lang w:val="en-US"/>
+        </w:rPr>
+        <w:t>As a result, i</w:t>
+      </w:r>
+      <w:r>
+        <w:rPr>
+          <w:lang w:val="en-US"/>
+        </w:rPr>
+        <w:t xml:space="preserve">t is planned to order </w:t>
+      </w:r>
+      <w:hyperlink r:id="rId21" w:history="1">
+        <w:r>
+          <w:rPr>
+            <w:rStyle w:val="Hyperlink"/>
+            <w:lang w:val="en-US"/>
+          </w:rPr>
+          <w:t xml:space="preserve">these </w:t>
+        </w:r>
+        <w:r>
+          <w:rPr>
+            <w:rStyle w:val="Hyperlink"/>
+            <w:lang w:val="en-US"/>
+          </w:rPr>
+          <w:t>capacitors</w:t>
+        </w:r>
+      </w:hyperlink>
+      <w:r>
+        <w:rPr>
+          <w:lang w:val="en-US"/>
+        </w:rPr>
+        <w:t xml:space="preserve"> from a local market </w:t>
+      </w:r>
+      <w:r>
+        <w:rPr>
+          <w:i/>
+          <w:iCs/>
+          <w:lang w:val="en-US"/>
+        </w:rPr>
+        <w:t>özdisan.com.</w:t>
+      </w:r>
+    </w:p>
+    <w:p>
+      <w:pPr>
+        <w:pStyle w:val="ListParagraph"/>
+        <w:rPr>
+          <w:lang w:val="en-US"/>
+        </w:rPr>
+      </w:pPr>
+    </w:p>
+    <w:p>
+      <w:pPr>
+        <w:pStyle w:val="ListParagraph"/>
+        <w:numPr>
+          <w:ilvl w:val="0"/>
+          <w:numId w:val="10"/>
+        </w:numPr>
+        <w:rPr>
+          <w:b/>
+          <w:bCs/>
+          <w:sz w:val="26"/>
+          <w:szCs w:val="26"/>
+          <w:lang w:val="en-US"/>
+        </w:rPr>
+      </w:pPr>
+      <w:r>
+        <w:rPr>
+          <w:b/>
+          <w:bCs/>
+          <w:sz w:val="26"/>
+          <w:szCs w:val="26"/>
+          <w:lang w:val="en-US"/>
+        </w:rPr>
+        <w:t>Buck Converter Switch</w:t>
+      </w:r>
+    </w:p>
+    <w:p>
+      <w:pPr>
+        <w:pStyle w:val="ListParagraph"/>
+      </w:pPr>
+      <w:r>
+        <w:rPr>
+          <w:lang w:val="en-US"/>
+        </w:rPr>
+        <w:t xml:space="preserve">Buck converter </w:t>
+      </w:r>
+      <w:r>
+        <w:rPr>
+          <w:lang w:val="en-US"/>
+        </w:rPr>
+        <w:t xml:space="preserve">is a type of switching converter family which </w:t>
+      </w:r>
+      <w:r>
+        <w:t>are based on</w:t>
+      </w:r>
+      <w:r>
+        <w:t xml:space="preserve"> storing the input energy periodically and then releasing that energy to the output at a different voltage</w:t>
+      </w:r>
+      <w:r>
+        <w:t xml:space="preserve">. Thus, a proper switching is a critical part of the implementation of a buck converter. For this purpose, we had two </w:t>
+      </w:r>
+      <w:r>
+        <w:t>types of</w:t>
+      </w:r>
+      <w:r>
+        <w:t xml:space="preserve"> alternatives for the switch components: MOSFETs and IGBTs. MOSFETs are one of the most common switch semiconductor devices used in power electronics area. Their field-controlled characteristics and high switching speed makes them optimum choices for high frequency applications. However, they have limitations in terms of voltage ratings. </w:t>
+      </w:r>
+      <w:r>
+        <w:t>On the other hand</w:t>
+      </w:r>
+      <w:r>
+        <w:t xml:space="preserve">, IGBTs </w:t>
+      </w:r>
+      <w:r>
+        <w:t>have a higher voltage handling capability and provide lower conduction losses at higher voltages compared to MOSFETs</w:t>
+      </w:r>
+      <w:r>
+        <w:t xml:space="preserve"> and still they can work under high frequencies. </w:t>
+      </w:r>
+      <w:r>
+        <w:t xml:space="preserve">In this manner, we decided to use IGBTs in our project and </w:t>
+      </w:r>
+      <w:r>
+        <w:t xml:space="preserve">start with examining the model </w:t>
+      </w:r>
+      <w:hyperlink r:id="rId22" w:history="1">
+        <w:r>
+          <w:rPr>
+            <w:rStyle w:val="Hyperlink"/>
+          </w:rPr>
+          <w:t>IXGH24N60C4D</w:t>
+        </w:r>
+        <w:r>
+          <w:rPr>
+            <w:rStyle w:val="Hyperlink"/>
+          </w:rPr>
+          <w:t>1</w:t>
+        </w:r>
+      </w:hyperlink>
+      <w:r>
+        <w:t xml:space="preserve"> </w:t>
+      </w:r>
+      <w:r>
+        <w:t>we have in our lab storage.</w:t>
+      </w:r>
+    </w:p>
+    <w:p>
+      <w:pPr>
+        <w:pStyle w:val="ListParagraph"/>
+      </w:pPr>
+    </w:p>
+    <w:tbl>
+      <w:tblPr>
+        <w:tblStyle w:val="TableGrid"/>
+        <w:tblW w:w="8193" w:type="dxa"/>
+        <w:jc w:val="center"/>
+        <w:tblLook w:val="04A0" w:firstRow="1" w:lastRow="0" w:firstColumn="1" w:lastColumn="0" w:noHBand="0" w:noVBand="1"/>
+      </w:tblPr>
+      <w:tblGrid>
+        <w:gridCol w:w="3379"/>
+        <w:gridCol w:w="2416"/>
+        <w:gridCol w:w="2398"/>
+      </w:tblGrid>
+      <w:tr>
+        <w:trPr>
+          <w:trHeight w:val="429"/>
+          <w:jc w:val="center"/>
+        </w:trPr>
+        <w:tc>
+          <w:tcPr>
+            <w:tcW w:w="3379" w:type="dxa"/>
+          </w:tcPr>
+          <w:p>
+            <w:pPr>
+              <w:pStyle w:val="ListParagraph"/>
+              <w:ind w:left="0"/>
+              <w:jc w:val="center"/>
+              <w:rPr>
+                <w:b/>
+                <w:bCs/>
+                <w:lang w:val="en-US"/>
+              </w:rPr>
+            </w:pPr>
+            <w:r>
+              <w:rPr>
+                <w:b/>
+                <w:bCs/>
+                <w:lang w:val="en-US"/>
+              </w:rPr>
+              <w:t>Maximum Ratings</w:t>
+            </w:r>
+          </w:p>
+        </w:tc>
+        <w:tc>
+          <w:tcPr>
+            <w:tcW w:w="2416" w:type="dxa"/>
+          </w:tcPr>
+          <w:p>
+            <w:pPr>
+              <w:pStyle w:val="ListParagraph"/>
+              <w:ind w:left="0"/>
+              <w:jc w:val="center"/>
+              <w:rPr>
+                <w:b/>
+                <w:bCs/>
+                <w:lang w:val="en-US"/>
+              </w:rPr>
+            </w:pPr>
+            <w:r>
+              <w:rPr>
+                <w:b/>
+                <w:bCs/>
+                <w:lang w:val="en-US"/>
+              </w:rPr>
+              <w:t>IXGH24N60C4D1</w:t>
+            </w:r>
+          </w:p>
+        </w:tc>
+        <w:tc>
+          <w:tcPr>
+            <w:tcW w:w="2398" w:type="dxa"/>
+          </w:tcPr>
+          <w:p>
+            <w:pPr>
+              <w:pStyle w:val="ListParagraph"/>
+              <w:ind w:left="0"/>
+              <w:jc w:val="center"/>
+              <w:rPr>
+                <w:b/>
+                <w:bCs/>
+                <w:lang w:val="en-US"/>
+              </w:rPr>
+            </w:pPr>
+            <w:r>
+              <w:rPr>
+                <w:b/>
+                <w:bCs/>
+                <w:lang w:val="en-US"/>
+              </w:rPr>
+              <w:t>IXGH30N60C2</w:t>
+            </w:r>
+          </w:p>
+        </w:tc>
+      </w:tr>
+      <w:tr>
+        <w:trPr>
+          <w:trHeight w:val="440"/>
+          <w:jc w:val="center"/>
+        </w:trPr>
+        <w:tc>
+          <w:tcPr>
+            <w:tcW w:w="3379" w:type="dxa"/>
+          </w:tcPr>
+          <w:p>
+            <w:pPr>
+              <w:pStyle w:val="ListParagraph"/>
+              <w:ind w:left="0"/>
+              <w:jc w:val="center"/>
+              <w:rPr>
+                <w:lang w:val="en-US"/>
+              </w:rPr>
+            </w:pPr>
+            <w:r>
+              <w:rPr>
+                <w:lang w:val="en-US"/>
+              </w:rPr>
+              <w:t>Collector-Emitter Voltage (V</w:t>
+            </w:r>
+            <w:r>
+              <w:rPr>
+                <w:vertAlign w:val="subscript"/>
+                <w:lang w:val="en-US"/>
+              </w:rPr>
+              <w:t>CEmax</w:t>
+            </w:r>
+            <w:r>
+              <w:rPr>
+                <w:lang w:val="en-US"/>
+              </w:rPr>
+              <w:t>)</w:t>
+            </w:r>
+          </w:p>
+        </w:tc>
+        <w:tc>
+          <w:tcPr>
+            <w:tcW w:w="2416" w:type="dxa"/>
+          </w:tcPr>
+          <w:p>
+            <w:pPr>
+              <w:pStyle w:val="ListParagraph"/>
+              <w:ind w:left="0"/>
+              <w:jc w:val="center"/>
+              <w:rPr>
+                <w:lang w:val="en-US"/>
+              </w:rPr>
+            </w:pPr>
+            <w:r>
+              <w:rPr>
+                <w:lang w:val="en-US"/>
+              </w:rPr>
+              <w:t>600</w:t>
+            </w:r>
+            <w:r>
+              <w:rPr>
+                <w:lang w:val="en-US"/>
+              </w:rPr>
+              <w:t xml:space="preserve"> </w:t>
+            </w:r>
+            <w:r>
+              <w:rPr>
+                <w:lang w:val="en-US"/>
+              </w:rPr>
+              <w:t>V</w:t>
+            </w:r>
+            <w:r>
+              <w:rPr>
+                <w:lang w:val="en-US"/>
+              </w:rPr>
+              <w:t xml:space="preserve"> </w:t>
+            </w:r>
+            <w:r>
+              <w:rPr>
+                <w:lang w:val="en-US"/>
+              </w:rPr>
+              <w:t>(@ T</w:t>
+            </w:r>
+            <w:r>
+              <w:rPr>
+                <w:vertAlign w:val="subscript"/>
+                <w:lang w:val="en-US"/>
+              </w:rPr>
+              <w:t>J</w:t>
+            </w:r>
+            <w:r>
+              <w:rPr>
+                <w:lang w:val="en-US"/>
+              </w:rPr>
+              <w:t>=15</w:t>
+            </w:r>
+            <w:r>
+              <w:rPr>
+                <w:lang w:val="en-US"/>
+              </w:rPr>
+              <w:t>0</w:t>
+            </w:r>
+            <w:r>
+              <w:rPr>
+                <w:lang w:val="en-US"/>
+              </w:rPr>
+              <w:t xml:space="preserve"> </w:t>
+            </w:r>
+            <w:r>
+              <w:t>°C</w:t>
+            </w:r>
+            <w:r>
+              <w:t>)</w:t>
+            </w:r>
+          </w:p>
+        </w:tc>
+        <w:tc>
+          <w:tcPr>
+            <w:tcW w:w="2398" w:type="dxa"/>
+          </w:tcPr>
+          <w:p>
+            <w:pPr>
+              <w:pStyle w:val="ListParagraph"/>
+              <w:ind w:left="0"/>
+              <w:jc w:val="center"/>
+              <w:rPr>
+                <w:lang w:val="en-US"/>
+              </w:rPr>
+            </w:pPr>
+            <w:r>
+              <w:rPr>
+                <w:lang w:val="en-US"/>
+              </w:rPr>
+              <w:t>600</w:t>
+            </w:r>
+            <w:r>
+              <w:rPr>
+                <w:lang w:val="en-US"/>
+              </w:rPr>
+              <w:t xml:space="preserve"> </w:t>
+            </w:r>
+            <w:r>
+              <w:rPr>
+                <w:lang w:val="en-US"/>
+              </w:rPr>
+              <w:t>V</w:t>
+            </w:r>
+            <w:r>
+              <w:rPr>
+                <w:lang w:val="en-US"/>
+              </w:rPr>
+              <w:t xml:space="preserve"> </w:t>
+            </w:r>
+            <w:r>
+              <w:rPr>
+                <w:lang w:val="en-US"/>
+              </w:rPr>
+              <w:t>(@ T</w:t>
+            </w:r>
+            <w:r>
+              <w:rPr>
+                <w:vertAlign w:val="subscript"/>
+                <w:lang w:val="en-US"/>
+              </w:rPr>
+              <w:t>J</w:t>
+            </w:r>
+            <w:r>
+              <w:rPr>
+                <w:lang w:val="en-US"/>
+              </w:rPr>
+              <w:t xml:space="preserve">=150 </w:t>
+            </w:r>
+            <w:r>
+              <w:t>°C</w:t>
+            </w:r>
+            <w:r>
+              <w:t>)</w:t>
+            </w:r>
+          </w:p>
+        </w:tc>
+      </w:tr>
+      <w:tr>
+        <w:trPr>
+          <w:trHeight w:val="429"/>
+          <w:jc w:val="center"/>
+        </w:trPr>
+        <w:tc>
+          <w:tcPr>
+            <w:tcW w:w="3379" w:type="dxa"/>
+          </w:tcPr>
+          <w:p>
+            <w:pPr>
+              <w:pStyle w:val="ListParagraph"/>
+              <w:ind w:left="0"/>
+              <w:jc w:val="center"/>
+              <w:rPr>
+                <w:lang w:val="en-US"/>
+              </w:rPr>
+            </w:pPr>
+            <w:r>
+              <w:rPr>
+                <w:lang w:val="en-US"/>
+              </w:rPr>
+              <w:t>Collector Current (I</w:t>
+            </w:r>
+            <w:r>
+              <w:rPr>
+                <w:vertAlign w:val="subscript"/>
+                <w:lang w:val="en-US"/>
+              </w:rPr>
+              <w:t>Cmax</w:t>
+            </w:r>
+            <w:r>
+              <w:rPr>
+                <w:lang w:val="en-US"/>
+              </w:rPr>
+              <w:t>)</w:t>
+            </w:r>
+          </w:p>
+        </w:tc>
+        <w:tc>
+          <w:tcPr>
+            <w:tcW w:w="2416" w:type="dxa"/>
+          </w:tcPr>
+          <w:p>
+            <w:pPr>
+              <w:pStyle w:val="ListParagraph"/>
+              <w:ind w:left="0"/>
+              <w:jc w:val="center"/>
+              <w:rPr>
+                <w:lang w:val="en-US"/>
+              </w:rPr>
+            </w:pPr>
+            <w:r>
+              <w:rPr>
+                <w:lang w:val="en-US"/>
+              </w:rPr>
+              <w:t xml:space="preserve">24 </w:t>
+            </w:r>
+            <w:r>
+              <w:rPr>
+                <w:lang w:val="en-US"/>
+              </w:rPr>
+              <w:t>A (@ T</w:t>
+            </w:r>
+            <w:r>
+              <w:rPr>
+                <w:vertAlign w:val="subscript"/>
+                <w:lang w:val="en-US"/>
+              </w:rPr>
+              <w:t>J</w:t>
+            </w:r>
+            <w:r>
+              <w:rPr>
+                <w:lang w:val="en-US"/>
+              </w:rPr>
+              <w:t xml:space="preserve">=110 </w:t>
+            </w:r>
+            <w:r>
+              <w:t>°C</w:t>
+            </w:r>
+            <w:r>
+              <w:t>)</w:t>
+            </w:r>
+          </w:p>
+        </w:tc>
+        <w:tc>
+          <w:tcPr>
+            <w:tcW w:w="2398" w:type="dxa"/>
+            <w:shd w:val="clear" w:color="auto" w:fill="8DD873" w:themeFill="accent6" w:themeFillTint="99"/>
+          </w:tcPr>
+          <w:p>
+            <w:pPr>
+              <w:pStyle w:val="ListParagraph"/>
+              <w:ind w:left="0"/>
+              <w:jc w:val="center"/>
+              <w:rPr>
+                <w:highlight w:val="green"/>
+                <w:lang w:val="en-US"/>
+              </w:rPr>
+            </w:pPr>
+            <w:r>
+              <w:rPr>
+                <w:lang w:val="en-US"/>
+              </w:rPr>
+              <w:t>30</w:t>
+            </w:r>
+            <w:r>
+              <w:rPr>
+                <w:lang w:val="en-US"/>
+              </w:rPr>
+              <w:t xml:space="preserve"> </w:t>
+            </w:r>
+            <w:r>
+              <w:rPr>
+                <w:lang w:val="en-US"/>
+              </w:rPr>
+              <w:t>A (@ T</w:t>
+            </w:r>
+            <w:r>
+              <w:rPr>
+                <w:vertAlign w:val="subscript"/>
+                <w:lang w:val="en-US"/>
+              </w:rPr>
+              <w:t>J</w:t>
+            </w:r>
+            <w:r>
+              <w:rPr>
+                <w:lang w:val="en-US"/>
+              </w:rPr>
+              <w:t xml:space="preserve">=110 </w:t>
+            </w:r>
+            <w:r>
+              <w:t>°C)</w:t>
+            </w:r>
+          </w:p>
+        </w:tc>
+      </w:tr>
+      <w:tr>
+        <w:trPr>
+          <w:trHeight w:val="440"/>
+          <w:jc w:val="center"/>
+        </w:trPr>
+        <w:tc>
+          <w:tcPr>
+            <w:tcW w:w="3379" w:type="dxa"/>
+          </w:tcPr>
+          <w:p>
+            <w:pPr>
+              <w:pStyle w:val="ListParagraph"/>
+              <w:ind w:left="0"/>
+              <w:jc w:val="center"/>
+              <w:rPr>
+                <w:lang w:val="en-US"/>
+              </w:rPr>
+            </w:pPr>
+            <w:r>
+              <w:rPr>
+                <w:lang w:val="en-US"/>
+              </w:rPr>
+              <w:t>Gate Charge (Q</w:t>
+            </w:r>
+            <w:r>
+              <w:rPr>
+                <w:vertAlign w:val="subscript"/>
+                <w:lang w:val="en-US"/>
+              </w:rPr>
+              <w:t>g</w:t>
+            </w:r>
+            <w:r>
+              <w:rPr>
+                <w:lang w:val="en-US"/>
+              </w:rPr>
+              <w:t>)</w:t>
+            </w:r>
+          </w:p>
+        </w:tc>
+        <w:tc>
+          <w:tcPr>
+            <w:tcW w:w="2416" w:type="dxa"/>
+          </w:tcPr>
+          <w:p>
+            <w:pPr>
+              <w:pStyle w:val="ListParagraph"/>
+              <w:ind w:left="0"/>
+              <w:jc w:val="center"/>
+              <w:rPr>
+                <w:lang w:val="en-US"/>
+              </w:rPr>
+            </w:pPr>
+            <w:r>
+              <w:rPr>
+                <w:lang w:val="en-US"/>
+              </w:rPr>
+              <w:t>64 nC (@ I</w:t>
+            </w:r>
+            <w:r>
+              <w:rPr>
+                <w:vertAlign w:val="subscript"/>
+                <w:lang w:val="en-US"/>
+              </w:rPr>
+              <w:t>c</w:t>
+            </w:r>
+            <w:r>
+              <w:rPr>
+                <w:lang w:val="en-US"/>
+              </w:rPr>
+              <w:t>=24A)</w:t>
+            </w:r>
+          </w:p>
+        </w:tc>
+        <w:tc>
+          <w:tcPr>
+            <w:tcW w:w="2398" w:type="dxa"/>
+          </w:tcPr>
+          <w:p>
+            <w:pPr>
+              <w:pStyle w:val="ListParagraph"/>
+              <w:ind w:left="0"/>
+              <w:jc w:val="center"/>
+              <w:rPr>
+                <w:lang w:val="en-US"/>
+              </w:rPr>
+            </w:pPr>
+            <w:r>
+              <w:rPr>
+                <w:lang w:val="en-US"/>
+              </w:rPr>
+              <w:t>70</w:t>
+            </w:r>
+            <w:r>
+              <w:rPr>
+                <w:lang w:val="en-US"/>
+              </w:rPr>
+              <w:t xml:space="preserve"> nC</w:t>
+            </w:r>
+            <w:r>
+              <w:rPr>
+                <w:lang w:val="en-US"/>
+              </w:rPr>
+              <w:t xml:space="preserve"> </w:t>
+            </w:r>
+            <w:r>
+              <w:rPr>
+                <w:lang w:val="en-US"/>
+              </w:rPr>
+              <w:t>(@ I</w:t>
+            </w:r>
+            <w:r>
+              <w:rPr>
+                <w:vertAlign w:val="subscript"/>
+                <w:lang w:val="en-US"/>
+              </w:rPr>
+              <w:t>c</w:t>
+            </w:r>
+            <w:r>
+              <w:rPr>
+                <w:lang w:val="en-US"/>
+              </w:rPr>
+              <w:t>=</w:t>
+            </w:r>
+            <w:r>
+              <w:rPr>
+                <w:lang w:val="en-US"/>
+              </w:rPr>
+              <w:t>30</w:t>
+            </w:r>
+            <w:r>
+              <w:rPr>
+                <w:lang w:val="en-US"/>
+              </w:rPr>
+              <w:t>A)</w:t>
+            </w:r>
+          </w:p>
+        </w:tc>
+      </w:tr>
+      <w:tr>
+        <w:trPr>
+          <w:trHeight w:val="440"/>
+          <w:jc w:val="center"/>
+        </w:trPr>
+        <w:tc>
+          <w:tcPr>
+            <w:tcW w:w="3379" w:type="dxa"/>
+          </w:tcPr>
+          <w:p>
+            <w:pPr>
+              <w:pStyle w:val="ListParagraph"/>
+              <w:ind w:left="0"/>
+              <w:jc w:val="center"/>
+              <w:rPr>
+                <w:lang w:val="en-US"/>
+              </w:rPr>
+            </w:pPr>
+            <w:r>
+              <w:rPr>
+                <w:lang w:val="en-US"/>
+              </w:rPr>
+              <w:t>Turn-On Delay Time</w:t>
+            </w:r>
+            <w:r>
+              <w:rPr>
+                <w:lang w:val="en-US"/>
+              </w:rPr>
+              <w:t xml:space="preserve"> (t</w:t>
+            </w:r>
+            <w:r>
+              <w:rPr>
+                <w:vertAlign w:val="subscript"/>
+                <w:lang w:val="en-US"/>
+              </w:rPr>
+              <w:t>Don</w:t>
+            </w:r>
+            <w:r>
+              <w:rPr>
+                <w:lang w:val="en-US"/>
+              </w:rPr>
+              <w:t>)</w:t>
+            </w:r>
+          </w:p>
+        </w:tc>
+        <w:tc>
+          <w:tcPr>
+            <w:tcW w:w="2416" w:type="dxa"/>
+          </w:tcPr>
+          <w:p>
+            <w:pPr>
+              <w:pStyle w:val="ListParagraph"/>
+              <w:ind w:left="0"/>
+              <w:jc w:val="center"/>
+              <w:rPr>
+                <w:lang w:val="en-US"/>
+              </w:rPr>
+            </w:pPr>
+            <w:r>
+              <w:rPr>
+                <w:lang w:val="en-US"/>
+              </w:rPr>
+              <w:t>2</w:t>
+            </w:r>
+            <w:r>
+              <w:rPr>
+                <w:lang w:val="en-US"/>
+              </w:rPr>
+              <w:t>1</w:t>
+            </w:r>
+            <w:r>
+              <w:rPr>
+                <w:lang w:val="en-US"/>
+              </w:rPr>
+              <w:t xml:space="preserve"> ns </w:t>
+            </w:r>
+            <w:r>
+              <w:rPr>
+                <w:lang w:val="en-US"/>
+              </w:rPr>
+              <w:t>(@ T</w:t>
+            </w:r>
+            <w:r>
+              <w:rPr>
+                <w:vertAlign w:val="subscript"/>
+                <w:lang w:val="en-US"/>
+              </w:rPr>
+              <w:t>J</w:t>
+            </w:r>
+            <w:r>
+              <w:rPr>
+                <w:lang w:val="en-US"/>
+              </w:rPr>
+              <w:t xml:space="preserve">=125 </w:t>
+            </w:r>
+            <w:r>
+              <w:t>°C</w:t>
+            </w:r>
+            <w:r>
+              <w:t>)</w:t>
+            </w:r>
+          </w:p>
+        </w:tc>
+        <w:tc>
+          <w:tcPr>
+            <w:tcW w:w="2398" w:type="dxa"/>
+            <w:shd w:val="clear" w:color="auto" w:fill="8DD873" w:themeFill="accent6" w:themeFillTint="99"/>
+          </w:tcPr>
+          <w:p>
+            <w:pPr>
+              <w:pStyle w:val="ListParagraph"/>
+              <w:ind w:left="0"/>
+              <w:jc w:val="center"/>
+              <w:rPr>
+                <w:highlight w:val="green"/>
+                <w:lang w:val="en-US"/>
+              </w:rPr>
+            </w:pPr>
+            <w:r>
+              <w:rPr>
+                <w:lang w:val="en-US"/>
+              </w:rPr>
+              <w:t xml:space="preserve">13 ns </w:t>
+            </w:r>
+            <w:r>
+              <w:rPr>
+                <w:lang w:val="en-US"/>
+              </w:rPr>
+              <w:t>(@ T</w:t>
+            </w:r>
+            <w:r>
+              <w:rPr>
+                <w:vertAlign w:val="subscript"/>
+                <w:lang w:val="en-US"/>
+              </w:rPr>
+              <w:t>J</w:t>
+            </w:r>
+            <w:r>
+              <w:rPr>
+                <w:lang w:val="en-US"/>
+              </w:rPr>
+              <w:t>=1</w:t>
+            </w:r>
+            <w:r>
+              <w:rPr>
+                <w:lang w:val="en-US"/>
+              </w:rPr>
+              <w:t>25</w:t>
+            </w:r>
+            <w:r>
+              <w:rPr>
+                <w:lang w:val="en-US"/>
+              </w:rPr>
+              <w:t xml:space="preserve"> </w:t>
+            </w:r>
+            <w:r>
+              <w:t>°C)</w:t>
+            </w:r>
+          </w:p>
+        </w:tc>
+      </w:tr>
+      <w:tr>
+        <w:trPr>
+          <w:trHeight w:val="440"/>
+          <w:jc w:val="center"/>
+        </w:trPr>
+        <w:tc>
+          <w:tcPr>
+            <w:tcW w:w="3379" w:type="dxa"/>
+          </w:tcPr>
+          <w:p>
+            <w:pPr>
+              <w:pStyle w:val="ListParagraph"/>
+              <w:ind w:left="0"/>
+              <w:jc w:val="center"/>
+              <w:rPr>
+                <w:lang w:val="en-US"/>
+              </w:rPr>
+            </w:pPr>
+            <w:r>
+              <w:rPr>
+                <w:lang w:val="en-US"/>
+              </w:rPr>
+              <w:t>Turn-</w:t>
+            </w:r>
+            <w:r>
+              <w:rPr>
+                <w:lang w:val="en-US"/>
+              </w:rPr>
+              <w:t>Off</w:t>
+            </w:r>
+            <w:r>
+              <w:rPr>
+                <w:lang w:val="en-US"/>
+              </w:rPr>
+              <w:t xml:space="preserve"> Delay Time (t</w:t>
+            </w:r>
+            <w:r>
+              <w:rPr>
+                <w:vertAlign w:val="subscript"/>
+                <w:lang w:val="en-US"/>
+              </w:rPr>
+              <w:t>Do</w:t>
+            </w:r>
+            <w:r>
+              <w:rPr>
+                <w:vertAlign w:val="subscript"/>
+                <w:lang w:val="en-US"/>
+              </w:rPr>
+              <w:t>ff</w:t>
+            </w:r>
+            <w:r>
+              <w:rPr>
+                <w:lang w:val="en-US"/>
+              </w:rPr>
+              <w:t>)</w:t>
+            </w:r>
+          </w:p>
+        </w:tc>
+        <w:tc>
+          <w:tcPr>
+            <w:tcW w:w="2416" w:type="dxa"/>
+          </w:tcPr>
+          <w:p>
+            <w:pPr>
+              <w:pStyle w:val="ListParagraph"/>
+              <w:ind w:left="0"/>
+              <w:jc w:val="center"/>
+              <w:rPr>
+                <w:lang w:val="en-US"/>
+              </w:rPr>
+            </w:pPr>
+            <w:r>
+              <w:rPr>
+                <w:lang w:val="en-US"/>
+              </w:rPr>
+              <w:t>143</w:t>
+            </w:r>
+            <w:r>
+              <w:rPr>
+                <w:lang w:val="en-US"/>
+              </w:rPr>
+              <w:t xml:space="preserve"> ns (@ T</w:t>
+            </w:r>
+            <w:r>
+              <w:rPr>
+                <w:vertAlign w:val="subscript"/>
+                <w:lang w:val="en-US"/>
+              </w:rPr>
+              <w:t>J</w:t>
+            </w:r>
+            <w:r>
+              <w:rPr>
+                <w:lang w:val="en-US"/>
+              </w:rPr>
+              <w:t xml:space="preserve">=125 </w:t>
+            </w:r>
+            <w:r>
+              <w:t>°C</w:t>
+            </w:r>
+            <w:r>
+              <w:t>)</w:t>
+            </w:r>
+          </w:p>
+        </w:tc>
+        <w:tc>
+          <w:tcPr>
+            <w:tcW w:w="2398" w:type="dxa"/>
+            <w:shd w:val="clear" w:color="auto" w:fill="8DD873" w:themeFill="accent6" w:themeFillTint="99"/>
+          </w:tcPr>
+          <w:p>
+            <w:pPr>
+              <w:pStyle w:val="ListParagraph"/>
+              <w:keepNext/>
+              <w:ind w:left="0"/>
+              <w:jc w:val="center"/>
+              <w:rPr>
+                <w:highlight w:val="green"/>
+                <w:lang w:val="en-US"/>
+              </w:rPr>
+            </w:pPr>
+            <w:r>
+              <w:rPr>
+                <w:lang w:val="en-US"/>
+              </w:rPr>
+              <w:t>1</w:t>
+            </w:r>
+            <w:r>
+              <w:rPr>
+                <w:lang w:val="en-US"/>
+              </w:rPr>
+              <w:t>20</w:t>
+            </w:r>
+            <w:r>
+              <w:rPr>
+                <w:lang w:val="en-US"/>
+              </w:rPr>
+              <w:t xml:space="preserve"> ns (@ T</w:t>
+            </w:r>
+            <w:r>
+              <w:rPr>
+                <w:vertAlign w:val="subscript"/>
+                <w:lang w:val="en-US"/>
+              </w:rPr>
+              <w:t>J</w:t>
+            </w:r>
+            <w:r>
+              <w:rPr>
+                <w:lang w:val="en-US"/>
+              </w:rPr>
+              <w:t xml:space="preserve">=125 </w:t>
+            </w:r>
+            <w:r>
+              <w:t>°C)</w:t>
+            </w:r>
+          </w:p>
+        </w:tc>
+      </w:tr>
+    </w:tbl>
+    <w:p>
+      <w:pPr>
+        <w:pStyle w:val="Caption"/>
+        <w:jc w:val="center"/>
+        <w:rPr>
+          <w:sz w:val="22"/>
+          <w:szCs w:val="22"/>
+          <w:lang w:val="en-US"/>
+        </w:rPr>
+      </w:pPr>
+      <w:r>
+        <w:t xml:space="preserve">Table 2: </w:t>
+      </w:r>
+      <w:r>
+        <w:t>IXGH24N60C4D1</w:t>
+      </w:r>
+      <w:r>
+        <w:t xml:space="preserve"> vs. </w:t>
+      </w:r>
+      <w:r>
+        <w:t>IXGH30N60C2</w:t>
+      </w:r>
+    </w:p>
+    <w:p>
+      <w:pPr>
+        <w:pStyle w:val="ListParagraph"/>
+        <w:rPr>
+          <w:lang w:val="en-US"/>
+        </w:rPr>
+      </w:pPr>
+      <w:r>
+        <w:rPr>
+          <w:lang w:val="en-US"/>
+        </w:rPr>
+        <w:t xml:space="preserve">This IGBT model </w:t>
+      </w:r>
+      <w:r>
+        <w:rPr>
+          <w:lang w:val="en-US"/>
+        </w:rPr>
+        <w:t>IXGH30N60C2</w:t>
+      </w:r>
+      <w:r>
+        <w:rPr>
+          <w:lang w:val="en-US"/>
+        </w:rPr>
+        <w:t xml:space="preserve"> </w:t>
+      </w:r>
+      <w:r>
+        <w:rPr>
+          <w:lang w:val="en-US"/>
+        </w:rPr>
+        <w:t xml:space="preserve">has the 600V voltage rating, which is more than enough for our project as can be seen from Fig. XX, the maximum voltage we see on the terminals of switching device is around 285V. Its dynamic characteristics are also suitable in this project while considering our switching frequency range. However, its rated current value is close to our simulation result which has maximum at 23A. Even though our simulations are applied for the </w:t>
+      </w:r>
+      <w:proofErr w:type="gramStart"/>
+      <w:r>
+        <w:rPr>
+          <w:lang w:val="en-US"/>
+        </w:rPr>
+        <w:t>worst case</w:t>
+      </w:r>
+      <w:proofErr w:type="gramEnd"/>
+      <w:r>
+        <w:rPr>
+          <w:lang w:val="en-US"/>
+        </w:rPr>
+        <w:t xml:space="preserve"> scenario and we don’t expect to these current values, it is safe to be consistent with the result and put an safety margin. </w:t>
+      </w:r>
+      <w:proofErr w:type="gramStart"/>
+      <w:r>
+        <w:rPr>
+          <w:lang w:val="en-US"/>
+        </w:rPr>
+        <w:t>According</w:t>
+      </w:r>
+      <w:proofErr w:type="gramEnd"/>
+      <w:r>
+        <w:rPr>
+          <w:lang w:val="en-US"/>
+        </w:rPr>
+        <w:t xml:space="preserve"> our </w:t>
+      </w:r>
+      <w:r>
+        <w:rPr>
+          <w:lang w:val="en-US"/>
+        </w:rPr>
+        <w:t>research</w:t>
+      </w:r>
+      <w:r>
+        <w:rPr>
+          <w:lang w:val="en-US"/>
+        </w:rPr>
+        <w:t xml:space="preserve"> for </w:t>
+      </w:r>
+      <w:r>
+        <w:rPr>
+          <w:lang w:val="en-US"/>
+        </w:rPr>
+        <w:t xml:space="preserve">the possible </w:t>
+      </w:r>
+      <w:r>
+        <w:rPr>
+          <w:lang w:val="en-US"/>
+        </w:rPr>
+        <w:t xml:space="preserve">alternatives, we found another IGBT which has the model number as </w:t>
+      </w:r>
+      <w:hyperlink r:id="rId23" w:history="1">
+        <w:r>
+          <w:rPr>
+            <w:rStyle w:val="Hyperlink"/>
+            <w:lang w:val="en-US"/>
+          </w:rPr>
+          <w:t>IXGH30N60C2</w:t>
+        </w:r>
+      </w:hyperlink>
+      <w:r>
+        <w:rPr>
+          <w:lang w:val="en-US"/>
+        </w:rPr>
+        <w:t xml:space="preserve">. This device is from the same manufacturer of </w:t>
+      </w:r>
+      <w:r>
+        <w:rPr>
+          <w:lang w:val="en-US"/>
+        </w:rPr>
+        <w:t>IXGH24N60C4D1</w:t>
+      </w:r>
+      <w:r>
+        <w:rPr>
+          <w:lang w:val="en-US"/>
+        </w:rPr>
+        <w:t xml:space="preserve">, </w:t>
+      </w:r>
+      <w:r>
+        <w:rPr>
+          <w:lang w:val="en-US"/>
+        </w:rPr>
+        <w:t xml:space="preserve">but from the </w:t>
+      </w:r>
+      <w:proofErr w:type="gramStart"/>
+      <w:r>
+        <w:rPr>
+          <w:lang w:val="en-US"/>
+        </w:rPr>
+        <w:t>higher class</w:t>
+      </w:r>
+      <w:proofErr w:type="gramEnd"/>
+      <w:r>
+        <w:rPr>
+          <w:lang w:val="en-US"/>
+        </w:rPr>
+        <w:t xml:space="preserve"> component family and with better performance. </w:t>
+      </w:r>
+      <w:proofErr w:type="gramStart"/>
+      <w:r>
+        <w:rPr>
+          <w:lang w:val="en-US"/>
+        </w:rPr>
+        <w:t>First of all</w:t>
+      </w:r>
+      <w:proofErr w:type="gramEnd"/>
+      <w:r>
+        <w:rPr>
+          <w:lang w:val="en-US"/>
+        </w:rPr>
+        <w:t>, its maximum current rating is around 30A which is a good value for our application. Although it has higher current capacity, its switching and dynamic performance is comparable with its alternative as can be seen from its gate charge and rise-fall time values in Table 2. Thus,</w:t>
+      </w:r>
+      <w:r>
+        <w:rPr>
+          <w:lang w:val="en-US"/>
+        </w:rPr>
+        <w:t xml:space="preserve"> </w:t>
+      </w:r>
+      <w:r>
+        <w:rPr>
+          <w:lang w:val="en-US"/>
+        </w:rPr>
+        <w:t xml:space="preserve">instead of </w:t>
+      </w:r>
+      <w:r>
+        <w:rPr>
+          <w:lang w:val="en-US"/>
+        </w:rPr>
+        <w:t>IXGH30N60C2</w:t>
+      </w:r>
+      <w:r>
+        <w:rPr>
+          <w:lang w:val="en-US"/>
+        </w:rPr>
+        <w:t xml:space="preserve">, we chose </w:t>
+      </w:r>
+      <w:r>
+        <w:rPr>
+          <w:lang w:val="en-US"/>
+        </w:rPr>
+        <w:t>IXGH30N60C2</w:t>
+      </w:r>
+      <w:r>
+        <w:rPr>
+          <w:lang w:val="en-US"/>
+        </w:rPr>
+        <w:t xml:space="preserve"> for its higher current capabilities and </w:t>
+      </w:r>
+      <w:r>
+        <w:rPr>
+          <w:lang w:val="en-US"/>
+        </w:rPr>
+        <w:t>slightly better</w:t>
+      </w:r>
+      <w:r>
+        <w:rPr>
+          <w:lang w:val="en-US"/>
+        </w:rPr>
+        <w:t xml:space="preserve"> switching performance. </w:t>
+      </w:r>
+    </w:p>
+    <w:p>
+      <w:pPr>
+        <w:pStyle w:val="ListParagraph"/>
+        <w:numPr>
+          <w:ilvl w:val="0"/>
+          <w:numId w:val="10"/>
+        </w:numPr>
+        <w:rPr>
+          <w:b/>
+          <w:bCs/>
+          <w:sz w:val="26"/>
+          <w:szCs w:val="26"/>
+          <w:lang w:val="en-US"/>
+        </w:rPr>
+      </w:pPr>
+      <w:r>
+        <w:rPr>
+          <w:b/>
+          <w:bCs/>
+          <w:sz w:val="26"/>
+          <w:szCs w:val="26"/>
+          <w:lang w:val="en-US"/>
+        </w:rPr>
+        <w:lastRenderedPageBreak/>
+        <w:t>Buck Converter Freewheeling Diode</w:t>
+      </w:r>
+    </w:p>
+    <w:p>
+      <w:pPr>
+        <w:pStyle w:val="ListParagraph"/>
+        <w:numPr>
+          <w:ilvl w:val="0"/>
+          <w:numId w:val="10"/>
+        </w:numPr>
+        <w:rPr>
+          <w:b/>
+          <w:bCs/>
+          <w:sz w:val="26"/>
+          <w:szCs w:val="26"/>
+          <w:lang w:val="en-US"/>
+        </w:rPr>
+      </w:pPr>
+      <w:r>
+        <w:rPr>
+          <w:b/>
+          <w:bCs/>
+          <w:sz w:val="26"/>
+          <w:szCs w:val="26"/>
+          <w:lang w:val="en-US"/>
+        </w:rPr>
+        <w:t>Gate Driver</w:t>
+      </w:r>
+    </w:p>
+    <w:p>
+      <w:pPr>
+        <w:pStyle w:val="ListParagraph"/>
+        <w:numPr>
+          <w:ilvl w:val="0"/>
+          <w:numId w:val="10"/>
+        </w:numPr>
+        <w:rPr>
+          <w:b/>
+          <w:bCs/>
+          <w:sz w:val="26"/>
+          <w:szCs w:val="26"/>
+          <w:lang w:val="en-US"/>
+        </w:rPr>
+      </w:pPr>
+      <w:r>
+        <w:rPr>
+          <w:b/>
+          <w:bCs/>
+          <w:sz w:val="26"/>
+          <w:szCs w:val="26"/>
+          <w:lang w:val="en-US"/>
+        </w:rPr>
+        <w:t>Auxiliary Components</w:t>
+      </w:r>
+    </w:p>
+    <w:p>
+      <w:pPr>
+        <w:pStyle w:val="Title"/>
         <w:numPr>
           <w:ilvl w:val="0"/>
           <w:numId w:val="1"/>
@@ -1977,8 +4156,8 @@
         <w:rPr>
           <w:b/>
           <w:bCs/>
-          <w:sz w:val="44"/>
-          <w:szCs w:val="44"/>
+          <w:sz w:val="36"/>
+          <w:szCs w:val="36"/>
           <w:lang w:val="en-US"/>
         </w:rPr>
       </w:pPr>
@@ -1986,15 +4165,15 @@
         <w:rPr>
           <w:b/>
           <w:bCs/>
-          <w:sz w:val="44"/>
-          <w:szCs w:val="44"/>
+          <w:sz w:val="36"/>
+          <w:szCs w:val="36"/>
           <w:lang w:val="en-US"/>
         </w:rPr>
         <w:t>Conclusion and Remarks</w:t>
       </w:r>
     </w:p>
     <w:sectPr>
-      <w:footerReference w:type="default" r:id="rId18"/>
+      <w:footerReference w:type="default" r:id="rId24"/>
       <w:pgSz w:w="12240" w:h="15840"/>
       <w:pgMar w:top="1440" w:right="1440" w:bottom="1440" w:left="1440" w:header="708" w:footer="708" w:gutter="0"/>
       <w:cols w:space="708"/>
@@ -2005,7 +4184,7 @@
 </file>
 
 <file path=word/endnotes.xml><?xml version="1.0" encoding="utf-8"?>
-<w:endnotes xmlns:wpc="http://schemas.microsoft.com/office/word/2010/wordprocessingCanvas" xmlns:mc="http://schemas.openxmlformats.org/markup-compatibility/2006" xmlns:o="urn:schemas-microsoft-com:office:office" xmlns:r="http://schemas.openxmlformats.org/officeDocument/2006/relationships" xmlns:m="http://schemas.openxmlformats.org/officeDocument/2006/math" xmlns:v="urn:schemas-microsoft-com:vml" xmlns:wp14="http://schemas.microsoft.com/office/word/2010/wordprocessingDrawing" xmlns:wp="http://schemas.openxmlformats.org/drawingml/2006/wordprocessingDrawing" xmlns:w10="urn:schemas-microsoft-com:office:word" xmlns:w="http://schemas.openxmlformats.org/wordprocessingml/2006/main" xmlns:w14="http://schemas.microsoft.com/office/word/2010/wordml" xmlns:w15="http://schemas.microsoft.com/office/word/2012/wordml" xmlns:wpg="http://schemas.microsoft.com/office/word/2010/wordprocessingGroup" xmlns:wpi="http://schemas.microsoft.com/office/word/2010/wordprocessingInk" xmlns:wne="http://schemas.microsoft.com/office/word/2006/wordml" xmlns:wps="http://schemas.microsoft.com/office/word/2010/wordprocessingShape" mc:Ignorable="w14 w15 wp14">
+<w:endnotes xmlns:wpc="http://schemas.microsoft.com/office/word/2010/wordprocessingCanvas" xmlns:cx="http://schemas.microsoft.com/office/drawing/2014/chartex" xmlns:cx1="http://schemas.microsoft.com/office/drawing/2015/9/8/chartex" xmlns:cx2="http://schemas.microsoft.com/office/drawing/2015/10/21/chartex" xmlns:cx3="http://schemas.microsoft.com/office/drawing/2016/5/9/chartex" xmlns:cx4="http://schemas.microsoft.com/office/drawing/2016/5/10/chartex" xmlns:cx5="http://schemas.microsoft.com/office/drawing/2016/5/11/chartex" xmlns:cx6="http://schemas.microsoft.com/office/drawing/2016/5/12/chartex" xmlns:cx7="http://schemas.microsoft.com/office/drawing/2016/5/13/chartex" xmlns:cx8="http://schemas.microsoft.com/office/drawing/2016/5/14/chartex" xmlns:mc="http://schemas.openxmlformats.org/markup-compatibility/2006" xmlns:aink="http://schemas.microsoft.com/office/drawing/2016/ink" xmlns:am3d="http://schemas.microsoft.com/office/drawing/2017/model3d" xmlns:o="urn:schemas-microsoft-com:office:office" xmlns:oel="http://schemas.microsoft.com/office/2019/extlst" xmlns:r="http://schemas.openxmlformats.org/officeDocument/2006/relationships" xmlns:m="http://schemas.openxmlformats.org/officeDocument/2006/math" xmlns:v="urn:schemas-microsoft-com:vml" xmlns:wp14="http://schemas.microsoft.com/office/word/2010/wordprocessingDrawing" xmlns:wp="http://schemas.openxmlformats.org/drawingml/2006/wordprocessingDrawing" xmlns:w10="urn:schemas-microsoft-com:office:word" xmlns:w="http://schemas.openxmlformats.org/wordprocessingml/2006/main" xmlns:w14="http://schemas.microsoft.com/office/word/2010/wordml" xmlns:w15="http://schemas.microsoft.com/office/word/2012/wordml" xmlns:w16cex="http://schemas.microsoft.com/office/word/2018/wordml/cex" xmlns:w16cid="http://schemas.microsoft.com/office/word/2016/wordml/cid" xmlns:w16="http://schemas.microsoft.com/office/word/2018/wordml" xmlns:w16du="http://schemas.microsoft.com/office/word/2023/wordml/word16du" xmlns:w16sdtdh="http://schemas.microsoft.com/office/word/2020/wordml/sdtdatahash" xmlns:w16se="http://schemas.microsoft.com/office/word/2015/wordml/symex" xmlns:wpg="http://schemas.microsoft.com/office/word/2010/wordprocessingGroup" xmlns:wpi="http://schemas.microsoft.com/office/word/2010/wordprocessingInk" xmlns:wne="http://schemas.microsoft.com/office/word/2006/wordml" xmlns:wps="http://schemas.microsoft.com/office/word/2010/wordprocessingShape" mc:Ignorable="w14 w15 w16se w16cid w16 w16cex w16sdtdh w16du wp14">
   <w:endnote w:type="separator" w:id="-1">
     <w:p>
       <w:pPr>
@@ -2030,7 +4209,7 @@
 </file>
 
 <file path=word/footer1.xml><?xml version="1.0" encoding="utf-8"?>
-<w:ftr xmlns:wpc="http://schemas.microsoft.com/office/word/2010/wordprocessingCanvas" xmlns:mc="http://schemas.openxmlformats.org/markup-compatibility/2006" xmlns:o="urn:schemas-microsoft-com:office:office" xmlns:r="http://schemas.openxmlformats.org/officeDocument/2006/relationships" xmlns:m="http://schemas.openxmlformats.org/officeDocument/2006/math" xmlns:v="urn:schemas-microsoft-com:vml" xmlns:wp14="http://schemas.microsoft.com/office/word/2010/wordprocessingDrawing" xmlns:wp="http://schemas.openxmlformats.org/drawingml/2006/wordprocessingDrawing" xmlns:w10="urn:schemas-microsoft-com:office:word" xmlns:w="http://schemas.openxmlformats.org/wordprocessingml/2006/main" xmlns:w14="http://schemas.microsoft.com/office/word/2010/wordml" xmlns:w15="http://schemas.microsoft.com/office/word/2012/wordml" xmlns:wpg="http://schemas.microsoft.com/office/word/2010/wordprocessingGroup" xmlns:wpi="http://schemas.microsoft.com/office/word/2010/wordprocessingInk" xmlns:wne="http://schemas.microsoft.com/office/word/2006/wordml" xmlns:wps="http://schemas.microsoft.com/office/word/2010/wordprocessingShape" mc:Ignorable="w14 w15 wp14">
+<w:ftr xmlns:wpc="http://schemas.microsoft.com/office/word/2010/wordprocessingCanvas" xmlns:cx="http://schemas.microsoft.com/office/drawing/2014/chartex" xmlns:cx1="http://schemas.microsoft.com/office/drawing/2015/9/8/chartex" xmlns:cx2="http://schemas.microsoft.com/office/drawing/2015/10/21/chartex" xmlns:cx3="http://schemas.microsoft.com/office/drawing/2016/5/9/chartex" xmlns:cx4="http://schemas.microsoft.com/office/drawing/2016/5/10/chartex" xmlns:cx5="http://schemas.microsoft.com/office/drawing/2016/5/11/chartex" xmlns:cx6="http://schemas.microsoft.com/office/drawing/2016/5/12/chartex" xmlns:cx7="http://schemas.microsoft.com/office/drawing/2016/5/13/chartex" xmlns:cx8="http://schemas.microsoft.com/office/drawing/2016/5/14/chartex" xmlns:mc="http://schemas.openxmlformats.org/markup-compatibility/2006" xmlns:aink="http://schemas.microsoft.com/office/drawing/2016/ink" xmlns:am3d="http://schemas.microsoft.com/office/drawing/2017/model3d" xmlns:o="urn:schemas-microsoft-com:office:office" xmlns:oel="http://schemas.microsoft.com/office/2019/extlst" xmlns:r="http://schemas.openxmlformats.org/officeDocument/2006/relationships" xmlns:m="http://schemas.openxmlformats.org/officeDocument/2006/math" xmlns:v="urn:schemas-microsoft-com:vml" xmlns:wp14="http://schemas.microsoft.com/office/word/2010/wordprocessingDrawing" xmlns:wp="http://schemas.openxmlformats.org/drawingml/2006/wordprocessingDrawing" xmlns:w10="urn:schemas-microsoft-com:office:word" xmlns:w="http://schemas.openxmlformats.org/wordprocessingml/2006/main" xmlns:w14="http://schemas.microsoft.com/office/word/2010/wordml" xmlns:w15="http://schemas.microsoft.com/office/word/2012/wordml" xmlns:w16cex="http://schemas.microsoft.com/office/word/2018/wordml/cex" xmlns:w16cid="http://schemas.microsoft.com/office/word/2016/wordml/cid" xmlns:w16="http://schemas.microsoft.com/office/word/2018/wordml" xmlns:w16du="http://schemas.microsoft.com/office/word/2023/wordml/word16du" xmlns:w16sdtdh="http://schemas.microsoft.com/office/word/2020/wordml/sdtdatahash" xmlns:w16se="http://schemas.microsoft.com/office/word/2015/wordml/symex" xmlns:wpg="http://schemas.microsoft.com/office/word/2010/wordprocessingGroup" xmlns:wpi="http://schemas.microsoft.com/office/word/2010/wordprocessingInk" xmlns:wne="http://schemas.microsoft.com/office/word/2006/wordml" xmlns:wps="http://schemas.microsoft.com/office/word/2010/wordprocessingShape" mc:Ignorable="w14 w15 w16se w16cid w16 w16cex w16sdtdh w16du wp14">
   <w:sdt>
     <w:sdtPr>
       <w:id w:val="341135780"/>
@@ -2047,7 +4226,7 @@
     <w:sdtContent>
       <w:p>
         <w:pPr>
-          <w:pStyle w:val="Altbilgi"/>
+          <w:pStyle w:val="Footer"/>
           <w:jc w:val="center"/>
         </w:pPr>
         <w:r>
@@ -2076,14 +4255,14 @@
   </w:sdt>
   <w:p>
     <w:pPr>
-      <w:pStyle w:val="Altbilgi"/>
+      <w:pStyle w:val="Footer"/>
     </w:pPr>
   </w:p>
 </w:ftr>
 </file>
 
 <file path=word/footnotes.xml><?xml version="1.0" encoding="utf-8"?>
-<w:footnotes xmlns:wpc="http://schemas.microsoft.com/office/word/2010/wordprocessingCanvas" xmlns:mc="http://schemas.openxmlformats.org/markup-compatibility/2006" xmlns:o="urn:schemas-microsoft-com:office:office" xmlns:r="http://schemas.openxmlformats.org/officeDocument/2006/relationships" xmlns:m="http://schemas.openxmlformats.org/officeDocument/2006/math" xmlns:v="urn:schemas-microsoft-com:vml" xmlns:wp14="http://schemas.microsoft.com/office/word/2010/wordprocessingDrawing" xmlns:wp="http://schemas.openxmlformats.org/drawingml/2006/wordprocessingDrawing" xmlns:w10="urn:schemas-microsoft-com:office:word" xmlns:w="http://schemas.openxmlformats.org/wordprocessingml/2006/main" xmlns:w14="http://schemas.microsoft.com/office/word/2010/wordml" xmlns:w15="http://schemas.microsoft.com/office/word/2012/wordml" xmlns:wpg="http://schemas.microsoft.com/office/word/2010/wordprocessingGroup" xmlns:wpi="http://schemas.microsoft.com/office/word/2010/wordprocessingInk" xmlns:wne="http://schemas.microsoft.com/office/word/2006/wordml" xmlns:wps="http://schemas.microsoft.com/office/word/2010/wordprocessingShape" mc:Ignorable="w14 w15 wp14">
+<w:footnotes xmlns:wpc="http://schemas.microsoft.com/office/word/2010/wordprocessingCanvas" xmlns:cx="http://schemas.microsoft.com/office/drawing/2014/chartex" xmlns:cx1="http://schemas.microsoft.com/office/drawing/2015/9/8/chartex" xmlns:cx2="http://schemas.microsoft.com/office/drawing/2015/10/21/chartex" xmlns:cx3="http://schemas.microsoft.com/office/drawing/2016/5/9/chartex" xmlns:cx4="http://schemas.microsoft.com/office/drawing/2016/5/10/chartex" xmlns:cx5="http://schemas.microsoft.com/office/drawing/2016/5/11/chartex" xmlns:cx6="http://schemas.microsoft.com/office/drawing/2016/5/12/chartex" xmlns:cx7="http://schemas.microsoft.com/office/drawing/2016/5/13/chartex" xmlns:cx8="http://schemas.microsoft.com/office/drawing/2016/5/14/chartex" xmlns:mc="http://schemas.openxmlformats.org/markup-compatibility/2006" xmlns:aink="http://schemas.microsoft.com/office/drawing/2016/ink" xmlns:am3d="http://schemas.microsoft.com/office/drawing/2017/model3d" xmlns:o="urn:schemas-microsoft-com:office:office" xmlns:oel="http://schemas.microsoft.com/office/2019/extlst" xmlns:r="http://schemas.openxmlformats.org/officeDocument/2006/relationships" xmlns:m="http://schemas.openxmlformats.org/officeDocument/2006/math" xmlns:v="urn:schemas-microsoft-com:vml" xmlns:wp14="http://schemas.microsoft.com/office/word/2010/wordprocessingDrawing" xmlns:wp="http://schemas.openxmlformats.org/drawingml/2006/wordprocessingDrawing" xmlns:w10="urn:schemas-microsoft-com:office:word" xmlns:w="http://schemas.openxmlformats.org/wordprocessingml/2006/main" xmlns:w14="http://schemas.microsoft.com/office/word/2010/wordml" xmlns:w15="http://schemas.microsoft.com/office/word/2012/wordml" xmlns:w16cex="http://schemas.microsoft.com/office/word/2018/wordml/cex" xmlns:w16cid="http://schemas.microsoft.com/office/word/2016/wordml/cid" xmlns:w16="http://schemas.microsoft.com/office/word/2018/wordml" xmlns:w16du="http://schemas.microsoft.com/office/word/2023/wordml/word16du" xmlns:w16sdtdh="http://schemas.microsoft.com/office/word/2020/wordml/sdtdatahash" xmlns:w16se="http://schemas.microsoft.com/office/word/2015/wordml/symex" xmlns:wpg="http://schemas.microsoft.com/office/word/2010/wordprocessingGroup" xmlns:wpi="http://schemas.microsoft.com/office/word/2010/wordprocessingInk" xmlns:wne="http://schemas.microsoft.com/office/word/2006/wordml" xmlns:wps="http://schemas.microsoft.com/office/word/2010/wordprocessingShape" mc:Ignorable="w14 w15 w16se w16cid w16 w16cex w16sdtdh w16du wp14">
   <w:footnote w:type="separator" w:id="-1">
     <w:p>
       <w:pPr>
@@ -2108,7 +4287,7 @@
 </file>
 
 <file path=word/numbering.xml><?xml version="1.0" encoding="utf-8"?>
-<w:numbering xmlns:wpc="http://schemas.microsoft.com/office/word/2010/wordprocessingCanvas" xmlns:mc="http://schemas.openxmlformats.org/markup-compatibility/2006" xmlns:o="urn:schemas-microsoft-com:office:office" xmlns:r="http://schemas.openxmlformats.org/officeDocument/2006/relationships" xmlns:m="http://schemas.openxmlformats.org/officeDocument/2006/math" xmlns:v="urn:schemas-microsoft-com:vml" xmlns:wp14="http://schemas.microsoft.com/office/word/2010/wordprocessingDrawing" xmlns:wp="http://schemas.openxmlformats.org/drawingml/2006/wordprocessingDrawing" xmlns:w10="urn:schemas-microsoft-com:office:word" xmlns:w="http://schemas.openxmlformats.org/wordprocessingml/2006/main" xmlns:w14="http://schemas.microsoft.com/office/word/2010/wordml" xmlns:w15="http://schemas.microsoft.com/office/word/2012/wordml" xmlns:wpg="http://schemas.microsoft.com/office/word/2010/wordprocessingGroup" xmlns:wpi="http://schemas.microsoft.com/office/word/2010/wordprocessingInk" xmlns:wne="http://schemas.microsoft.com/office/word/2006/wordml" xmlns:wps="http://schemas.microsoft.com/office/word/2010/wordprocessingShape" mc:Ignorable="w14 w15 wp14">
+<w:numbering xmlns:wpc="http://schemas.microsoft.com/office/word/2010/wordprocessingCanvas" xmlns:cx="http://schemas.microsoft.com/office/drawing/2014/chartex" xmlns:cx1="http://schemas.microsoft.com/office/drawing/2015/9/8/chartex" xmlns:cx2="http://schemas.microsoft.com/office/drawing/2015/10/21/chartex" xmlns:cx3="http://schemas.microsoft.com/office/drawing/2016/5/9/chartex" xmlns:cx4="http://schemas.microsoft.com/office/drawing/2016/5/10/chartex" xmlns:cx5="http://schemas.microsoft.com/office/drawing/2016/5/11/chartex" xmlns:cx6="http://schemas.microsoft.com/office/drawing/2016/5/12/chartex" xmlns:cx7="http://schemas.microsoft.com/office/drawing/2016/5/13/chartex" xmlns:cx8="http://schemas.microsoft.com/office/drawing/2016/5/14/chartex" xmlns:mc="http://schemas.openxmlformats.org/markup-compatibility/2006" xmlns:aink="http://schemas.microsoft.com/office/drawing/2016/ink" xmlns:am3d="http://schemas.microsoft.com/office/drawing/2017/model3d" xmlns:o="urn:schemas-microsoft-com:office:office" xmlns:oel="http://schemas.microsoft.com/office/2019/extlst" xmlns:r="http://schemas.openxmlformats.org/officeDocument/2006/relationships" xmlns:m="http://schemas.openxmlformats.org/officeDocument/2006/math" xmlns:v="urn:schemas-microsoft-com:vml" xmlns:wp14="http://schemas.microsoft.com/office/word/2010/wordprocessingDrawing" xmlns:wp="http://schemas.openxmlformats.org/drawingml/2006/wordprocessingDrawing" xmlns:w10="urn:schemas-microsoft-com:office:word" xmlns:w="http://schemas.openxmlformats.org/wordprocessingml/2006/main" xmlns:w14="http://schemas.microsoft.com/office/word/2010/wordml" xmlns:w15="http://schemas.microsoft.com/office/word/2012/wordml" xmlns:w16cex="http://schemas.microsoft.com/office/word/2018/wordml/cex" xmlns:w16cid="http://schemas.microsoft.com/office/word/2016/wordml/cid" xmlns:w16="http://schemas.microsoft.com/office/word/2018/wordml" xmlns:w16du="http://schemas.microsoft.com/office/word/2023/wordml/word16du" xmlns:w16sdtdh="http://schemas.microsoft.com/office/word/2020/wordml/sdtdatahash" xmlns:w16se="http://schemas.microsoft.com/office/word/2015/wordml/symex" xmlns:wpg="http://schemas.microsoft.com/office/word/2010/wordprocessingGroup" xmlns:wpi="http://schemas.microsoft.com/office/word/2010/wordprocessingInk" xmlns:wne="http://schemas.microsoft.com/office/word/2006/wordml" xmlns:wps="http://schemas.microsoft.com/office/word/2010/wordprocessingShape" mc:Ignorable="w14 w15 w16se w16cid w16 w16cex w16sdtdh w16du wp14">
   <w:abstractNum w:abstractNumId="0" w15:restartNumberingAfterBreak="0">
     <w:nsid w:val="0C750BE0"/>
     <w:multiLevelType w:val="hybridMultilevel"/>
@@ -2223,6 +4402,184 @@
     </w:lvl>
   </w:abstractNum>
   <w:abstractNum w:abstractNumId="1" w15:restartNumberingAfterBreak="0">
+    <w:nsid w:val="177B71A7"/>
+    <w:multiLevelType w:val="hybridMultilevel"/>
+    <w:tmpl w:val="EDF0B74A"/>
+    <w:lvl w:ilvl="0" w:tplc="04090017">
+      <w:start w:val="1"/>
+      <w:numFmt w:val="lowerLetter"/>
+      <w:lvlText w:val="%1)"/>
+      <w:lvlJc w:val="left"/>
+      <w:pPr>
+        <w:ind w:left="720" w:hanging="360"/>
+      </w:pPr>
+      <w:rPr>
+        <w:rFonts w:hint="default"/>
+      </w:rPr>
+    </w:lvl>
+    <w:lvl w:ilvl="1" w:tplc="04090019" w:tentative="1">
+      <w:start w:val="1"/>
+      <w:numFmt w:val="lowerLetter"/>
+      <w:lvlText w:val="%2."/>
+      <w:lvlJc w:val="left"/>
+      <w:pPr>
+        <w:ind w:left="1440" w:hanging="360"/>
+      </w:pPr>
+    </w:lvl>
+    <w:lvl w:ilvl="2" w:tplc="0409001B" w:tentative="1">
+      <w:start w:val="1"/>
+      <w:numFmt w:val="lowerRoman"/>
+      <w:lvlText w:val="%3."/>
+      <w:lvlJc w:val="right"/>
+      <w:pPr>
+        <w:ind w:left="2160" w:hanging="180"/>
+      </w:pPr>
+    </w:lvl>
+    <w:lvl w:ilvl="3" w:tplc="0409000F" w:tentative="1">
+      <w:start w:val="1"/>
+      <w:numFmt w:val="decimal"/>
+      <w:lvlText w:val="%4."/>
+      <w:lvlJc w:val="left"/>
+      <w:pPr>
+        <w:ind w:left="2880" w:hanging="360"/>
+      </w:pPr>
+    </w:lvl>
+    <w:lvl w:ilvl="4" w:tplc="04090019" w:tentative="1">
+      <w:start w:val="1"/>
+      <w:numFmt w:val="lowerLetter"/>
+      <w:lvlText w:val="%5."/>
+      <w:lvlJc w:val="left"/>
+      <w:pPr>
+        <w:ind w:left="3600" w:hanging="360"/>
+      </w:pPr>
+    </w:lvl>
+    <w:lvl w:ilvl="5" w:tplc="0409001B" w:tentative="1">
+      <w:start w:val="1"/>
+      <w:numFmt w:val="lowerRoman"/>
+      <w:lvlText w:val="%6."/>
+      <w:lvlJc w:val="right"/>
+      <w:pPr>
+        <w:ind w:left="4320" w:hanging="180"/>
+      </w:pPr>
+    </w:lvl>
+    <w:lvl w:ilvl="6" w:tplc="0409000F" w:tentative="1">
+      <w:start w:val="1"/>
+      <w:numFmt w:val="decimal"/>
+      <w:lvlText w:val="%7."/>
+      <w:lvlJc w:val="left"/>
+      <w:pPr>
+        <w:ind w:left="5040" w:hanging="360"/>
+      </w:pPr>
+    </w:lvl>
+    <w:lvl w:ilvl="7" w:tplc="04090019" w:tentative="1">
+      <w:start w:val="1"/>
+      <w:numFmt w:val="lowerLetter"/>
+      <w:lvlText w:val="%8."/>
+      <w:lvlJc w:val="left"/>
+      <w:pPr>
+        <w:ind w:left="5760" w:hanging="360"/>
+      </w:pPr>
+    </w:lvl>
+    <w:lvl w:ilvl="8" w:tplc="0409001B" w:tentative="1">
+      <w:start w:val="1"/>
+      <w:numFmt w:val="lowerRoman"/>
+      <w:lvlText w:val="%9."/>
+      <w:lvlJc w:val="right"/>
+      <w:pPr>
+        <w:ind w:left="6480" w:hanging="180"/>
+      </w:pPr>
+    </w:lvl>
+  </w:abstractNum>
+  <w:abstractNum w:abstractNumId="2" w15:restartNumberingAfterBreak="0">
+    <w:nsid w:val="29446003"/>
+    <w:multiLevelType w:val="hybridMultilevel"/>
+    <w:tmpl w:val="1C76225C"/>
+    <w:lvl w:ilvl="0" w:tplc="04090017">
+      <w:start w:val="1"/>
+      <w:numFmt w:val="lowerLetter"/>
+      <w:lvlText w:val="%1)"/>
+      <w:lvlJc w:val="left"/>
+      <w:pPr>
+        <w:ind w:left="720" w:hanging="360"/>
+      </w:pPr>
+      <w:rPr>
+        <w:rFonts w:hint="default"/>
+      </w:rPr>
+    </w:lvl>
+    <w:lvl w:ilvl="1" w:tplc="04090019" w:tentative="1">
+      <w:start w:val="1"/>
+      <w:numFmt w:val="lowerLetter"/>
+      <w:lvlText w:val="%2."/>
+      <w:lvlJc w:val="left"/>
+      <w:pPr>
+        <w:ind w:left="1440" w:hanging="360"/>
+      </w:pPr>
+    </w:lvl>
+    <w:lvl w:ilvl="2" w:tplc="0409001B" w:tentative="1">
+      <w:start w:val="1"/>
+      <w:numFmt w:val="lowerRoman"/>
+      <w:lvlText w:val="%3."/>
+      <w:lvlJc w:val="right"/>
+      <w:pPr>
+        <w:ind w:left="2160" w:hanging="180"/>
+      </w:pPr>
+    </w:lvl>
+    <w:lvl w:ilvl="3" w:tplc="0409000F" w:tentative="1">
+      <w:start w:val="1"/>
+      <w:numFmt w:val="decimal"/>
+      <w:lvlText w:val="%4."/>
+      <w:lvlJc w:val="left"/>
+      <w:pPr>
+        <w:ind w:left="2880" w:hanging="360"/>
+      </w:pPr>
+    </w:lvl>
+    <w:lvl w:ilvl="4" w:tplc="04090019" w:tentative="1">
+      <w:start w:val="1"/>
+      <w:numFmt w:val="lowerLetter"/>
+      <w:lvlText w:val="%5."/>
+      <w:lvlJc w:val="left"/>
+      <w:pPr>
+        <w:ind w:left="3600" w:hanging="360"/>
+      </w:pPr>
+    </w:lvl>
+    <w:lvl w:ilvl="5" w:tplc="0409001B" w:tentative="1">
+      <w:start w:val="1"/>
+      <w:numFmt w:val="lowerRoman"/>
+      <w:lvlText w:val="%6."/>
+      <w:lvlJc w:val="right"/>
+      <w:pPr>
+        <w:ind w:left="4320" w:hanging="180"/>
+      </w:pPr>
+    </w:lvl>
+    <w:lvl w:ilvl="6" w:tplc="0409000F" w:tentative="1">
+      <w:start w:val="1"/>
+      <w:numFmt w:val="decimal"/>
+      <w:lvlText w:val="%7."/>
+      <w:lvlJc w:val="left"/>
+      <w:pPr>
+        <w:ind w:left="5040" w:hanging="360"/>
+      </w:pPr>
+    </w:lvl>
+    <w:lvl w:ilvl="7" w:tplc="04090019" w:tentative="1">
+      <w:start w:val="1"/>
+      <w:numFmt w:val="lowerLetter"/>
+      <w:lvlText w:val="%8."/>
+      <w:lvlJc w:val="left"/>
+      <w:pPr>
+        <w:ind w:left="5760" w:hanging="360"/>
+      </w:pPr>
+    </w:lvl>
+    <w:lvl w:ilvl="8" w:tplc="0409001B" w:tentative="1">
+      <w:start w:val="1"/>
+      <w:numFmt w:val="lowerRoman"/>
+      <w:lvlText w:val="%9."/>
+      <w:lvlJc w:val="right"/>
+      <w:pPr>
+        <w:ind w:left="6480" w:hanging="180"/>
+      </w:pPr>
+    </w:lvl>
+  </w:abstractNum>
+  <w:abstractNum w:abstractNumId="3" w15:restartNumberingAfterBreak="0">
     <w:nsid w:val="39B33EF9"/>
     <w:multiLevelType w:val="hybridMultilevel"/>
     <w:tmpl w:val="306CF1F0"/>
@@ -2335,7 +4692,7 @@
       </w:rPr>
     </w:lvl>
   </w:abstractNum>
-  <w:abstractNum w:abstractNumId="2" w15:restartNumberingAfterBreak="0">
+  <w:abstractNum w:abstractNumId="4" w15:restartNumberingAfterBreak="0">
     <w:nsid w:val="39C915E6"/>
     <w:multiLevelType w:val="hybridMultilevel"/>
     <w:tmpl w:val="D8E67C8A"/>
@@ -2448,7 +4805,7 @@
       </w:rPr>
     </w:lvl>
   </w:abstractNum>
-  <w:abstractNum w:abstractNumId="3" w15:restartNumberingAfterBreak="0">
+  <w:abstractNum w:abstractNumId="5" w15:restartNumberingAfterBreak="0">
     <w:nsid w:val="3BFB3A41"/>
     <w:multiLevelType w:val="hybridMultilevel"/>
     <w:tmpl w:val="E7C4D070"/>
@@ -2537,7 +4894,7 @@
       </w:pPr>
     </w:lvl>
   </w:abstractNum>
-  <w:abstractNum w:abstractNumId="4" w15:restartNumberingAfterBreak="0">
+  <w:abstractNum w:abstractNumId="6" w15:restartNumberingAfterBreak="0">
     <w:nsid w:val="41615C5D"/>
     <w:multiLevelType w:val="hybridMultilevel"/>
     <w:tmpl w:val="8FF2CFC8"/>
@@ -2650,7 +5007,7 @@
       </w:rPr>
     </w:lvl>
   </w:abstractNum>
-  <w:abstractNum w:abstractNumId="5" w15:restartNumberingAfterBreak="0">
+  <w:abstractNum w:abstractNumId="7" w15:restartNumberingAfterBreak="0">
     <w:nsid w:val="4CDF4037"/>
     <w:multiLevelType w:val="hybridMultilevel"/>
     <w:tmpl w:val="68003DB0"/>
@@ -2763,7 +5120,7 @@
       </w:rPr>
     </w:lvl>
   </w:abstractNum>
-  <w:abstractNum w:abstractNumId="6" w15:restartNumberingAfterBreak="0">
+  <w:abstractNum w:abstractNumId="8" w15:restartNumberingAfterBreak="0">
     <w:nsid w:val="4D1F56C2"/>
     <w:multiLevelType w:val="hybridMultilevel"/>
     <w:tmpl w:val="48C6607C"/>
@@ -2849,7 +5206,7 @@
       </w:pPr>
     </w:lvl>
   </w:abstractNum>
-  <w:abstractNum w:abstractNumId="7" w15:restartNumberingAfterBreak="0">
+  <w:abstractNum w:abstractNumId="9" w15:restartNumberingAfterBreak="0">
     <w:nsid w:val="65180D47"/>
     <w:multiLevelType w:val="hybridMultilevel"/>
     <w:tmpl w:val="A89293F2"/>
@@ -2962,7 +5319,96 @@
       </w:rPr>
     </w:lvl>
   </w:abstractNum>
-  <w:abstractNum w:abstractNumId="8" w15:restartNumberingAfterBreak="0">
+  <w:abstractNum w:abstractNumId="10" w15:restartNumberingAfterBreak="0">
+    <w:nsid w:val="6CAC56E8"/>
+    <w:multiLevelType w:val="hybridMultilevel"/>
+    <w:tmpl w:val="C4EC08CA"/>
+    <w:lvl w:ilvl="0" w:tplc="04090017">
+      <w:start w:val="1"/>
+      <w:numFmt w:val="lowerLetter"/>
+      <w:lvlText w:val="%1)"/>
+      <w:lvlJc w:val="left"/>
+      <w:pPr>
+        <w:ind w:left="720" w:hanging="360"/>
+      </w:pPr>
+      <w:rPr>
+        <w:rFonts w:hint="default"/>
+      </w:rPr>
+    </w:lvl>
+    <w:lvl w:ilvl="1" w:tplc="04090019" w:tentative="1">
+      <w:start w:val="1"/>
+      <w:numFmt w:val="lowerLetter"/>
+      <w:lvlText w:val="%2."/>
+      <w:lvlJc w:val="left"/>
+      <w:pPr>
+        <w:ind w:left="1440" w:hanging="360"/>
+      </w:pPr>
+    </w:lvl>
+    <w:lvl w:ilvl="2" w:tplc="0409001B" w:tentative="1">
+      <w:start w:val="1"/>
+      <w:numFmt w:val="lowerRoman"/>
+      <w:lvlText w:val="%3."/>
+      <w:lvlJc w:val="right"/>
+      <w:pPr>
+        <w:ind w:left="2160" w:hanging="180"/>
+      </w:pPr>
+    </w:lvl>
+    <w:lvl w:ilvl="3" w:tplc="0409000F" w:tentative="1">
+      <w:start w:val="1"/>
+      <w:numFmt w:val="decimal"/>
+      <w:lvlText w:val="%4."/>
+      <w:lvlJc w:val="left"/>
+      <w:pPr>
+        <w:ind w:left="2880" w:hanging="360"/>
+      </w:pPr>
+    </w:lvl>
+    <w:lvl w:ilvl="4" w:tplc="04090019" w:tentative="1">
+      <w:start w:val="1"/>
+      <w:numFmt w:val="lowerLetter"/>
+      <w:lvlText w:val="%5."/>
+      <w:lvlJc w:val="left"/>
+      <w:pPr>
+        <w:ind w:left="3600" w:hanging="360"/>
+      </w:pPr>
+    </w:lvl>
+    <w:lvl w:ilvl="5" w:tplc="0409001B" w:tentative="1">
+      <w:start w:val="1"/>
+      <w:numFmt w:val="lowerRoman"/>
+      <w:lvlText w:val="%6."/>
+      <w:lvlJc w:val="right"/>
+      <w:pPr>
+        <w:ind w:left="4320" w:hanging="180"/>
+      </w:pPr>
+    </w:lvl>
+    <w:lvl w:ilvl="6" w:tplc="0409000F" w:tentative="1">
+      <w:start w:val="1"/>
+      <w:numFmt w:val="decimal"/>
+      <w:lvlText w:val="%7."/>
+      <w:lvlJc w:val="left"/>
+      <w:pPr>
+        <w:ind w:left="5040" w:hanging="360"/>
+      </w:pPr>
+    </w:lvl>
+    <w:lvl w:ilvl="7" w:tplc="04090019" w:tentative="1">
+      <w:start w:val="1"/>
+      <w:numFmt w:val="lowerLetter"/>
+      <w:lvlText w:val="%8."/>
+      <w:lvlJc w:val="left"/>
+      <w:pPr>
+        <w:ind w:left="5760" w:hanging="360"/>
+      </w:pPr>
+    </w:lvl>
+    <w:lvl w:ilvl="8" w:tplc="0409001B" w:tentative="1">
+      <w:start w:val="1"/>
+      <w:numFmt w:val="lowerRoman"/>
+      <w:lvlText w:val="%9."/>
+      <w:lvlJc w:val="right"/>
+      <w:pPr>
+        <w:ind w:left="6480" w:hanging="180"/>
+      </w:pPr>
+    </w:lvl>
+  </w:abstractNum>
+  <w:abstractNum w:abstractNumId="11" w15:restartNumberingAfterBreak="0">
     <w:nsid w:val="74DB43EE"/>
     <w:multiLevelType w:val="hybridMultilevel"/>
     <w:tmpl w:val="73CAA3F6"/>
@@ -3051,38 +5497,47 @@
       </w:pPr>
     </w:lvl>
   </w:abstractNum>
-  <w:num w:numId="1">
+  <w:num w:numId="1" w16cid:durableId="35325777">
+    <w:abstractNumId w:val="8"/>
+  </w:num>
+  <w:num w:numId="2" w16cid:durableId="1132822375">
+    <w:abstractNumId w:val="11"/>
+  </w:num>
+  <w:num w:numId="3" w16cid:durableId="214977062">
+    <w:abstractNumId w:val="5"/>
+  </w:num>
+  <w:num w:numId="4" w16cid:durableId="1199197745">
+    <w:abstractNumId w:val="0"/>
+  </w:num>
+  <w:num w:numId="5" w16cid:durableId="684284340">
+    <w:abstractNumId w:val="3"/>
+  </w:num>
+  <w:num w:numId="6" w16cid:durableId="2005472048">
+    <w:abstractNumId w:val="4"/>
+  </w:num>
+  <w:num w:numId="7" w16cid:durableId="968124890">
+    <w:abstractNumId w:val="7"/>
+  </w:num>
+  <w:num w:numId="8" w16cid:durableId="1040396988">
     <w:abstractNumId w:val="6"/>
   </w:num>
-  <w:num w:numId="2">
-    <w:abstractNumId w:val="8"/>
+  <w:num w:numId="9" w16cid:durableId="265041962">
+    <w:abstractNumId w:val="9"/>
   </w:num>
-  <w:num w:numId="3">
-    <w:abstractNumId w:val="3"/>
+  <w:num w:numId="10" w16cid:durableId="2069843141">
+    <w:abstractNumId w:val="10"/>
   </w:num>
-  <w:num w:numId="4">
-    <w:abstractNumId w:val="0"/>
-  </w:num>
-  <w:num w:numId="5">
+  <w:num w:numId="11" w16cid:durableId="1684088997">
     <w:abstractNumId w:val="1"/>
   </w:num>
-  <w:num w:numId="6">
+  <w:num w:numId="12" w16cid:durableId="90204644">
     <w:abstractNumId w:val="2"/>
-  </w:num>
-  <w:num w:numId="7">
-    <w:abstractNumId w:val="5"/>
-  </w:num>
-  <w:num w:numId="8">
-    <w:abstractNumId w:val="4"/>
-  </w:num>
-  <w:num w:numId="9">
-    <w:abstractNumId w:val="7"/>
   </w:num>
 </w:numbering>
 </file>
 
 <file path=word/styles.xml><?xml version="1.0" encoding="utf-8"?>
-<w:styles xmlns:mc="http://schemas.openxmlformats.org/markup-compatibility/2006" xmlns:r="http://schemas.openxmlformats.org/officeDocument/2006/relationships" xmlns:w="http://schemas.openxmlformats.org/wordprocessingml/2006/main" xmlns:w14="http://schemas.microsoft.com/office/word/2010/wordml" xmlns:w15="http://schemas.microsoft.com/office/word/2012/wordml" mc:Ignorable="w14 w15">
+<w:styles xmlns:mc="http://schemas.openxmlformats.org/markup-compatibility/2006" xmlns:r="http://schemas.openxmlformats.org/officeDocument/2006/relationships" xmlns:w="http://schemas.openxmlformats.org/wordprocessingml/2006/main" xmlns:w14="http://schemas.microsoft.com/office/word/2010/wordml" xmlns:w15="http://schemas.microsoft.com/office/word/2012/wordml" xmlns:w16cex="http://schemas.microsoft.com/office/word/2018/wordml/cex" xmlns:w16cid="http://schemas.microsoft.com/office/word/2016/wordml/cid" xmlns:w16="http://schemas.microsoft.com/office/word/2018/wordml" xmlns:w16du="http://schemas.microsoft.com/office/word/2023/wordml/word16du" xmlns:w16sdtdh="http://schemas.microsoft.com/office/word/2020/wordml/sdtdatahash" xmlns:w16se="http://schemas.microsoft.com/office/word/2015/wordml/symex" mc:Ignorable="w14 w15 w16se w16cid w16 w16cex w16sdtdh w16du">
   <w:docDefaults>
     <w:rPrDefault>
       <w:rPr>
@@ -3100,7 +5555,7 @@
       </w:pPr>
     </w:pPrDefault>
   </w:docDefaults>
-  <w:latentStyles w:defLockedState="0" w:defUIPriority="99" w:defSemiHidden="0" w:defUnhideWhenUsed="0" w:defQFormat="0" w:count="371">
+  <w:latentStyles w:defLockedState="0" w:defUIPriority="99" w:defSemiHidden="0" w:defUnhideWhenUsed="0" w:defQFormat="0" w:count="376">
     <w:lsdException w:name="Normal" w:uiPriority="0" w:qFormat="1"/>
     <w:lsdException w:name="heading 1" w:uiPriority="9" w:qFormat="1"/>
     <w:lsdException w:name="heading 2" w:semiHidden="1" w:uiPriority="9" w:unhideWhenUsed="1" w:qFormat="1"/>
@@ -3472,6 +5927,11 @@
     <w:lsdException w:name="List Table 5 Dark Accent 6" w:uiPriority="50"/>
     <w:lsdException w:name="List Table 6 Colorful Accent 6" w:uiPriority="51"/>
     <w:lsdException w:name="List Table 7 Colorful Accent 6" w:uiPriority="52"/>
+    <w:lsdException w:name="Mention" w:semiHidden="1" w:unhideWhenUsed="1"/>
+    <w:lsdException w:name="Smart Hyperlink" w:semiHidden="1" w:unhideWhenUsed="1"/>
+    <w:lsdException w:name="Hashtag" w:semiHidden="1" w:unhideWhenUsed="1"/>
+    <w:lsdException w:name="Unresolved Mention" w:semiHidden="1" w:unhideWhenUsed="1"/>
+    <w:lsdException w:name="Smart Link" w:semiHidden="1" w:unhideWhenUsed="1"/>
   </w:latentStyles>
   <w:style w:type="paragraph" w:default="1" w:styleId="Normal">
     <w:name w:val="Normal"/>
@@ -3480,11 +5940,11 @@
       <w:lang w:val="en-GB"/>
     </w:rPr>
   </w:style>
-  <w:style w:type="paragraph" w:styleId="Balk1">
+  <w:style w:type="paragraph" w:styleId="Heading1">
     <w:name w:val="heading 1"/>
     <w:basedOn w:val="Normal"/>
     <w:next w:val="Normal"/>
-    <w:link w:val="Balk1Char"/>
+    <w:link w:val="Heading1Char"/>
     <w:uiPriority w:val="9"/>
     <w:qFormat/>
     <w:rsid w:val="00306519"/>
@@ -3501,11 +5961,11 @@
       <w:szCs w:val="40"/>
     </w:rPr>
   </w:style>
-  <w:style w:type="paragraph" w:styleId="Balk2">
+  <w:style w:type="paragraph" w:styleId="Heading2">
     <w:name w:val="heading 2"/>
     <w:basedOn w:val="Normal"/>
     <w:next w:val="Normal"/>
-    <w:link w:val="Balk2Char"/>
+    <w:link w:val="Heading2Char"/>
     <w:uiPriority w:val="9"/>
     <w:semiHidden/>
     <w:unhideWhenUsed/>
@@ -3524,11 +5984,11 @@
       <w:szCs w:val="32"/>
     </w:rPr>
   </w:style>
-  <w:style w:type="paragraph" w:styleId="Balk3">
+  <w:style w:type="paragraph" w:styleId="Heading3">
     <w:name w:val="heading 3"/>
     <w:basedOn w:val="Normal"/>
     <w:next w:val="Normal"/>
-    <w:link w:val="Balk3Char"/>
+    <w:link w:val="Heading3Char"/>
     <w:uiPriority w:val="9"/>
     <w:semiHidden/>
     <w:unhideWhenUsed/>
@@ -3547,11 +6007,11 @@
       <w:szCs w:val="28"/>
     </w:rPr>
   </w:style>
-  <w:style w:type="paragraph" w:styleId="Balk4">
+  <w:style w:type="paragraph" w:styleId="Heading4">
     <w:name w:val="heading 4"/>
     <w:basedOn w:val="Normal"/>
     <w:next w:val="Normal"/>
-    <w:link w:val="Balk4Char"/>
+    <w:link w:val="Heading4Char"/>
     <w:uiPriority w:val="9"/>
     <w:semiHidden/>
     <w:unhideWhenUsed/>
@@ -3570,11 +6030,11 @@
       <w:color w:val="0F4761" w:themeColor="accent1" w:themeShade="BF"/>
     </w:rPr>
   </w:style>
-  <w:style w:type="paragraph" w:styleId="Balk5">
+  <w:style w:type="paragraph" w:styleId="Heading5">
     <w:name w:val="heading 5"/>
     <w:basedOn w:val="Normal"/>
     <w:next w:val="Normal"/>
-    <w:link w:val="Balk5Char"/>
+    <w:link w:val="Heading5Char"/>
     <w:uiPriority w:val="9"/>
     <w:semiHidden/>
     <w:unhideWhenUsed/>
@@ -3591,11 +6051,11 @@
       <w:color w:val="0F4761" w:themeColor="accent1" w:themeShade="BF"/>
     </w:rPr>
   </w:style>
-  <w:style w:type="paragraph" w:styleId="Balk6">
+  <w:style w:type="paragraph" w:styleId="Heading6">
     <w:name w:val="heading 6"/>
     <w:basedOn w:val="Normal"/>
     <w:next w:val="Normal"/>
-    <w:link w:val="Balk6Char"/>
+    <w:link w:val="Heading6Char"/>
     <w:uiPriority w:val="9"/>
     <w:semiHidden/>
     <w:unhideWhenUsed/>
@@ -3614,11 +6074,11 @@
       <w:color w:val="595959" w:themeColor="text1" w:themeTint="A6"/>
     </w:rPr>
   </w:style>
-  <w:style w:type="paragraph" w:styleId="Balk7">
+  <w:style w:type="paragraph" w:styleId="Heading7">
     <w:name w:val="heading 7"/>
     <w:basedOn w:val="Normal"/>
     <w:next w:val="Normal"/>
-    <w:link w:val="Balk7Char"/>
+    <w:link w:val="Heading7Char"/>
     <w:uiPriority w:val="9"/>
     <w:semiHidden/>
     <w:unhideWhenUsed/>
@@ -3635,11 +6095,11 @@
       <w:color w:val="595959" w:themeColor="text1" w:themeTint="A6"/>
     </w:rPr>
   </w:style>
-  <w:style w:type="paragraph" w:styleId="Balk8">
+  <w:style w:type="paragraph" w:styleId="Heading8">
     <w:name w:val="heading 8"/>
     <w:basedOn w:val="Normal"/>
     <w:next w:val="Normal"/>
-    <w:link w:val="Balk8Char"/>
+    <w:link w:val="Heading8Char"/>
     <w:uiPriority w:val="9"/>
     <w:semiHidden/>
     <w:unhideWhenUsed/>
@@ -3658,11 +6118,11 @@
       <w:color w:val="272727" w:themeColor="text1" w:themeTint="D8"/>
     </w:rPr>
   </w:style>
-  <w:style w:type="paragraph" w:styleId="Balk9">
+  <w:style w:type="paragraph" w:styleId="Heading9">
     <w:name w:val="heading 9"/>
     <w:basedOn w:val="Normal"/>
     <w:next w:val="Normal"/>
-    <w:link w:val="Balk9Char"/>
+    <w:link w:val="Heading9Char"/>
     <w:uiPriority w:val="9"/>
     <w:semiHidden/>
     <w:unhideWhenUsed/>
@@ -3679,13 +6139,12 @@
       <w:color w:val="272727" w:themeColor="text1" w:themeTint="D8"/>
     </w:rPr>
   </w:style>
-  <w:style w:type="character" w:default="1" w:styleId="VarsaylanParagrafYazTipi">
+  <w:style w:type="character" w:default="1" w:styleId="DefaultParagraphFont">
     <w:name w:val="Default Paragraph Font"/>
     <w:uiPriority w:val="1"/>
-    <w:semiHidden/>
     <w:unhideWhenUsed/>
   </w:style>
-  <w:style w:type="table" w:default="1" w:styleId="NormalTablo">
+  <w:style w:type="table" w:default="1" w:styleId="TableNormal">
     <w:name w:val="Normal Table"/>
     <w:uiPriority w:val="99"/>
     <w:semiHidden/>
@@ -3700,16 +6159,16 @@
       </w:tblCellMar>
     </w:tblPr>
   </w:style>
-  <w:style w:type="numbering" w:default="1" w:styleId="ListeYok">
+  <w:style w:type="numbering" w:default="1" w:styleId="NoList">
     <w:name w:val="No List"/>
     <w:uiPriority w:val="99"/>
     <w:semiHidden/>
     <w:unhideWhenUsed/>
   </w:style>
-  <w:style w:type="character" w:customStyle="1" w:styleId="Balk1Char">
-    <w:name w:val="Başlık 1 Char"/>
-    <w:basedOn w:val="VarsaylanParagrafYazTipi"/>
-    <w:link w:val="Balk1"/>
+  <w:style w:type="character" w:customStyle="1" w:styleId="Heading1Char">
+    <w:name w:val="Heading 1 Char"/>
+    <w:basedOn w:val="DefaultParagraphFont"/>
+    <w:link w:val="Heading1"/>
     <w:uiPriority w:val="9"/>
     <w:rsid w:val="00306519"/>
     <w:rPr>
@@ -3720,10 +6179,10 @@
       <w:lang w:val="tr-TR"/>
     </w:rPr>
   </w:style>
-  <w:style w:type="character" w:customStyle="1" w:styleId="Balk2Char">
-    <w:name w:val="Başlık 2 Char"/>
-    <w:basedOn w:val="VarsaylanParagrafYazTipi"/>
-    <w:link w:val="Balk2"/>
+  <w:style w:type="character" w:customStyle="1" w:styleId="Heading2Char">
+    <w:name w:val="Heading 2 Char"/>
+    <w:basedOn w:val="DefaultParagraphFont"/>
+    <w:link w:val="Heading2"/>
     <w:uiPriority w:val="9"/>
     <w:semiHidden/>
     <w:rsid w:val="00306519"/>
@@ -3735,10 +6194,10 @@
       <w:lang w:val="tr-TR"/>
     </w:rPr>
   </w:style>
-  <w:style w:type="character" w:customStyle="1" w:styleId="Balk3Char">
-    <w:name w:val="Başlık 3 Char"/>
-    <w:basedOn w:val="VarsaylanParagrafYazTipi"/>
-    <w:link w:val="Balk3"/>
+  <w:style w:type="character" w:customStyle="1" w:styleId="Heading3Char">
+    <w:name w:val="Heading 3 Char"/>
+    <w:basedOn w:val="DefaultParagraphFont"/>
+    <w:link w:val="Heading3"/>
     <w:uiPriority w:val="9"/>
     <w:semiHidden/>
     <w:rsid w:val="00306519"/>
@@ -3750,10 +6209,10 @@
       <w:lang w:val="tr-TR"/>
     </w:rPr>
   </w:style>
-  <w:style w:type="character" w:customStyle="1" w:styleId="Balk4Char">
-    <w:name w:val="Başlık 4 Char"/>
-    <w:basedOn w:val="VarsaylanParagrafYazTipi"/>
-    <w:link w:val="Balk4"/>
+  <w:style w:type="character" w:customStyle="1" w:styleId="Heading4Char">
+    <w:name w:val="Heading 4 Char"/>
+    <w:basedOn w:val="DefaultParagraphFont"/>
+    <w:link w:val="Heading4"/>
     <w:uiPriority w:val="9"/>
     <w:semiHidden/>
     <w:rsid w:val="00306519"/>
@@ -3765,10 +6224,10 @@
       <w:lang w:val="tr-TR"/>
     </w:rPr>
   </w:style>
-  <w:style w:type="character" w:customStyle="1" w:styleId="Balk5Char">
-    <w:name w:val="Başlık 5 Char"/>
-    <w:basedOn w:val="VarsaylanParagrafYazTipi"/>
-    <w:link w:val="Balk5"/>
+  <w:style w:type="character" w:customStyle="1" w:styleId="Heading5Char">
+    <w:name w:val="Heading 5 Char"/>
+    <w:basedOn w:val="DefaultParagraphFont"/>
+    <w:link w:val="Heading5"/>
     <w:uiPriority w:val="9"/>
     <w:semiHidden/>
     <w:rsid w:val="00306519"/>
@@ -3778,10 +6237,10 @@
       <w:lang w:val="tr-TR"/>
     </w:rPr>
   </w:style>
-  <w:style w:type="character" w:customStyle="1" w:styleId="Balk6Char">
-    <w:name w:val="Başlık 6 Char"/>
-    <w:basedOn w:val="VarsaylanParagrafYazTipi"/>
-    <w:link w:val="Balk6"/>
+  <w:style w:type="character" w:customStyle="1" w:styleId="Heading6Char">
+    <w:name w:val="Heading 6 Char"/>
+    <w:basedOn w:val="DefaultParagraphFont"/>
+    <w:link w:val="Heading6"/>
     <w:uiPriority w:val="9"/>
     <w:semiHidden/>
     <w:rsid w:val="00306519"/>
@@ -3793,10 +6252,10 @@
       <w:lang w:val="tr-TR"/>
     </w:rPr>
   </w:style>
-  <w:style w:type="character" w:customStyle="1" w:styleId="Balk7Char">
-    <w:name w:val="Başlık 7 Char"/>
-    <w:basedOn w:val="VarsaylanParagrafYazTipi"/>
-    <w:link w:val="Balk7"/>
+  <w:style w:type="character" w:customStyle="1" w:styleId="Heading7Char">
+    <w:name w:val="Heading 7 Char"/>
+    <w:basedOn w:val="DefaultParagraphFont"/>
+    <w:link w:val="Heading7"/>
     <w:uiPriority w:val="9"/>
     <w:semiHidden/>
     <w:rsid w:val="00306519"/>
@@ -3806,10 +6265,10 @@
       <w:lang w:val="tr-TR"/>
     </w:rPr>
   </w:style>
-  <w:style w:type="character" w:customStyle="1" w:styleId="Balk8Char">
-    <w:name w:val="Başlık 8 Char"/>
-    <w:basedOn w:val="VarsaylanParagrafYazTipi"/>
-    <w:link w:val="Balk8"/>
+  <w:style w:type="character" w:customStyle="1" w:styleId="Heading8Char">
+    <w:name w:val="Heading 8 Char"/>
+    <w:basedOn w:val="DefaultParagraphFont"/>
+    <w:link w:val="Heading8"/>
     <w:uiPriority w:val="9"/>
     <w:semiHidden/>
     <w:rsid w:val="00306519"/>
@@ -3821,10 +6280,10 @@
       <w:lang w:val="tr-TR"/>
     </w:rPr>
   </w:style>
-  <w:style w:type="character" w:customStyle="1" w:styleId="Balk9Char">
-    <w:name w:val="Başlık 9 Char"/>
-    <w:basedOn w:val="VarsaylanParagrafYazTipi"/>
-    <w:link w:val="Balk9"/>
+  <w:style w:type="character" w:customStyle="1" w:styleId="Heading9Char">
+    <w:name w:val="Heading 9 Char"/>
+    <w:basedOn w:val="DefaultParagraphFont"/>
+    <w:link w:val="Heading9"/>
     <w:uiPriority w:val="9"/>
     <w:semiHidden/>
     <w:rsid w:val="00306519"/>
@@ -3834,11 +6293,11 @@
       <w:lang w:val="tr-TR"/>
     </w:rPr>
   </w:style>
-  <w:style w:type="paragraph" w:styleId="KonuBal">
+  <w:style w:type="paragraph" w:styleId="Title">
     <w:name w:val="Title"/>
     <w:basedOn w:val="Normal"/>
     <w:next w:val="Normal"/>
-    <w:link w:val="KonuBalChar"/>
+    <w:link w:val="TitleChar"/>
     <w:uiPriority w:val="10"/>
     <w:qFormat/>
     <w:rsid w:val="00306519"/>
@@ -3854,10 +6313,10 @@
       <w:szCs w:val="56"/>
     </w:rPr>
   </w:style>
-  <w:style w:type="character" w:customStyle="1" w:styleId="KonuBalChar">
-    <w:name w:val="Konu Başlığı Char"/>
-    <w:basedOn w:val="VarsaylanParagrafYazTipi"/>
-    <w:link w:val="KonuBal"/>
+  <w:style w:type="character" w:customStyle="1" w:styleId="TitleChar">
+    <w:name w:val="Title Char"/>
+    <w:basedOn w:val="DefaultParagraphFont"/>
+    <w:link w:val="Title"/>
     <w:uiPriority w:val="10"/>
     <w:rsid w:val="00306519"/>
     <w:rPr>
@@ -3869,11 +6328,11 @@
       <w:lang w:val="tr-TR"/>
     </w:rPr>
   </w:style>
-  <w:style w:type="paragraph" w:styleId="Altyaz">
+  <w:style w:type="paragraph" w:styleId="Subtitle">
     <w:name w:val="Subtitle"/>
     <w:basedOn w:val="Normal"/>
     <w:next w:val="Normal"/>
-    <w:link w:val="AltyazChar"/>
+    <w:link w:val="SubtitleChar"/>
     <w:uiPriority w:val="11"/>
     <w:qFormat/>
     <w:rsid w:val="00306519"/>
@@ -3890,10 +6349,10 @@
       <w:szCs w:val="28"/>
     </w:rPr>
   </w:style>
-  <w:style w:type="character" w:customStyle="1" w:styleId="AltyazChar">
-    <w:name w:val="Altyazı Char"/>
-    <w:basedOn w:val="VarsaylanParagrafYazTipi"/>
-    <w:link w:val="Altyaz"/>
+  <w:style w:type="character" w:customStyle="1" w:styleId="SubtitleChar">
+    <w:name w:val="Subtitle Char"/>
+    <w:basedOn w:val="DefaultParagraphFont"/>
+    <w:link w:val="Subtitle"/>
     <w:uiPriority w:val="11"/>
     <w:rsid w:val="00306519"/>
     <w:rPr>
@@ -3905,11 +6364,11 @@
       <w:lang w:val="tr-TR"/>
     </w:rPr>
   </w:style>
-  <w:style w:type="paragraph" w:styleId="Alnt">
+  <w:style w:type="paragraph" w:styleId="Quote">
     <w:name w:val="Quote"/>
     <w:basedOn w:val="Normal"/>
     <w:next w:val="Normal"/>
-    <w:link w:val="AlntChar"/>
+    <w:link w:val="QuoteChar"/>
     <w:uiPriority w:val="29"/>
     <w:qFormat/>
     <w:rsid w:val="00306519"/>
@@ -3923,10 +6382,10 @@
       <w:color w:val="404040" w:themeColor="text1" w:themeTint="BF"/>
     </w:rPr>
   </w:style>
-  <w:style w:type="character" w:customStyle="1" w:styleId="AlntChar">
-    <w:name w:val="Alıntı Char"/>
-    <w:basedOn w:val="VarsaylanParagrafYazTipi"/>
-    <w:link w:val="Alnt"/>
+  <w:style w:type="character" w:customStyle="1" w:styleId="QuoteChar">
+    <w:name w:val="Quote Char"/>
+    <w:basedOn w:val="DefaultParagraphFont"/>
+    <w:link w:val="Quote"/>
     <w:uiPriority w:val="29"/>
     <w:rsid w:val="00306519"/>
     <w:rPr>
@@ -3936,7 +6395,7 @@
       <w:lang w:val="tr-TR"/>
     </w:rPr>
   </w:style>
-  <w:style w:type="paragraph" w:styleId="ListeParagraf">
+  <w:style w:type="paragraph" w:styleId="ListParagraph">
     <w:name w:val="List Paragraph"/>
     <w:basedOn w:val="Normal"/>
     <w:uiPriority w:val="34"/>
@@ -3947,9 +6406,9 @@
       <w:contextualSpacing/>
     </w:pPr>
   </w:style>
-  <w:style w:type="character" w:styleId="GlVurgulama">
+  <w:style w:type="character" w:styleId="IntenseEmphasis">
     <w:name w:val="Intense Emphasis"/>
-    <w:basedOn w:val="VarsaylanParagrafYazTipi"/>
+    <w:basedOn w:val="DefaultParagraphFont"/>
     <w:uiPriority w:val="21"/>
     <w:qFormat/>
     <w:rsid w:val="00306519"/>
@@ -3959,11 +6418,11 @@
       <w:color w:val="0F4761" w:themeColor="accent1" w:themeShade="BF"/>
     </w:rPr>
   </w:style>
-  <w:style w:type="paragraph" w:styleId="GlAlnt">
+  <w:style w:type="paragraph" w:styleId="IntenseQuote">
     <w:name w:val="Intense Quote"/>
     <w:basedOn w:val="Normal"/>
     <w:next w:val="Normal"/>
-    <w:link w:val="GlAlntChar"/>
+    <w:link w:val="IntenseQuoteChar"/>
     <w:uiPriority w:val="30"/>
     <w:qFormat/>
     <w:rsid w:val="00306519"/>
@@ -3982,10 +6441,10 @@
       <w:color w:val="0F4761" w:themeColor="accent1" w:themeShade="BF"/>
     </w:rPr>
   </w:style>
-  <w:style w:type="character" w:customStyle="1" w:styleId="GlAlntChar">
-    <w:name w:val="Güçlü Alıntı Char"/>
-    <w:basedOn w:val="VarsaylanParagrafYazTipi"/>
-    <w:link w:val="GlAlnt"/>
+  <w:style w:type="character" w:customStyle="1" w:styleId="IntenseQuoteChar">
+    <w:name w:val="Intense Quote Char"/>
+    <w:basedOn w:val="DefaultParagraphFont"/>
+    <w:link w:val="IntenseQuote"/>
     <w:uiPriority w:val="30"/>
     <w:rsid w:val="00306519"/>
     <w:rPr>
@@ -3995,9 +6454,9 @@
       <w:lang w:val="tr-TR"/>
     </w:rPr>
   </w:style>
-  <w:style w:type="character" w:styleId="GlBavuru">
+  <w:style w:type="character" w:styleId="IntenseReference">
     <w:name w:val="Intense Reference"/>
-    <w:basedOn w:val="VarsaylanParagrafYazTipi"/>
+    <w:basedOn w:val="DefaultParagraphFont"/>
     <w:uiPriority w:val="32"/>
     <w:qFormat/>
     <w:rsid w:val="00306519"/>
@@ -4009,10 +6468,10 @@
       <w:spacing w:val="5"/>
     </w:rPr>
   </w:style>
-  <w:style w:type="paragraph" w:styleId="stbilgi">
+  <w:style w:type="paragraph" w:styleId="Header">
     <w:name w:val="header"/>
     <w:basedOn w:val="Normal"/>
-    <w:link w:val="stbilgiChar"/>
+    <w:link w:val="HeaderChar"/>
     <w:uiPriority w:val="99"/>
     <w:unhideWhenUsed/>
     <w:rsid w:val="00306519"/>
@@ -4024,20 +6483,20 @@
       <w:spacing w:after="0" w:line="240" w:lineRule="auto"/>
     </w:pPr>
   </w:style>
-  <w:style w:type="character" w:customStyle="1" w:styleId="stbilgiChar">
-    <w:name w:val="Üstbilgi Char"/>
-    <w:basedOn w:val="VarsaylanParagrafYazTipi"/>
-    <w:link w:val="stbilgi"/>
+  <w:style w:type="character" w:customStyle="1" w:styleId="HeaderChar">
+    <w:name w:val="Header Char"/>
+    <w:basedOn w:val="DefaultParagraphFont"/>
+    <w:link w:val="Header"/>
     <w:uiPriority w:val="99"/>
     <w:rsid w:val="00306519"/>
     <w:rPr>
       <w:lang w:val="tr-TR"/>
     </w:rPr>
   </w:style>
-  <w:style w:type="paragraph" w:styleId="Altbilgi">
+  <w:style w:type="paragraph" w:styleId="Footer">
     <w:name w:val="footer"/>
     <w:basedOn w:val="Normal"/>
-    <w:link w:val="AltbilgiChar"/>
+    <w:link w:val="FooterChar"/>
     <w:uiPriority w:val="99"/>
     <w:unhideWhenUsed/>
     <w:rsid w:val="00306519"/>
@@ -4049,17 +6508,17 @@
       <w:spacing w:after="0" w:line="240" w:lineRule="auto"/>
     </w:pPr>
   </w:style>
-  <w:style w:type="character" w:customStyle="1" w:styleId="AltbilgiChar">
-    <w:name w:val="Altbilgi Char"/>
-    <w:basedOn w:val="VarsaylanParagrafYazTipi"/>
-    <w:link w:val="Altbilgi"/>
+  <w:style w:type="character" w:customStyle="1" w:styleId="FooterChar">
+    <w:name w:val="Footer Char"/>
+    <w:basedOn w:val="DefaultParagraphFont"/>
+    <w:link w:val="Footer"/>
     <w:uiPriority w:val="99"/>
     <w:rsid w:val="00306519"/>
     <w:rPr>
       <w:lang w:val="tr-TR"/>
     </w:rPr>
   </w:style>
-  <w:style w:type="paragraph" w:styleId="ResimYazs">
+  <w:style w:type="paragraph" w:styleId="Caption">
     <w:name w:val="caption"/>
     <w:basedOn w:val="Normal"/>
     <w:next w:val="Normal"/>
@@ -4077,6 +6536,48 @@
       <w:sz w:val="18"/>
       <w:szCs w:val="18"/>
     </w:rPr>
+  </w:style>
+  <w:style w:type="character" w:styleId="Hyperlink">
+    <w:name w:val="Hyperlink"/>
+    <w:basedOn w:val="DefaultParagraphFont"/>
+    <w:uiPriority w:val="99"/>
+    <w:unhideWhenUsed/>
+    <w:rsid w:val="00373853"/>
+    <w:rPr>
+      <w:color w:val="467886" w:themeColor="hyperlink"/>
+      <w:u w:val="single"/>
+    </w:rPr>
+  </w:style>
+  <w:style w:type="character" w:styleId="UnresolvedMention">
+    <w:name w:val="Unresolved Mention"/>
+    <w:basedOn w:val="DefaultParagraphFont"/>
+    <w:uiPriority w:val="99"/>
+    <w:semiHidden/>
+    <w:unhideWhenUsed/>
+    <w:rsid w:val="00373853"/>
+    <w:rPr>
+      <w:color w:val="605E5C"/>
+      <w:shd w:val="clear" w:color="auto" w:fill="E1DFDD"/>
+    </w:rPr>
+  </w:style>
+  <w:style w:type="table" w:styleId="TableGrid">
+    <w:name w:val="Table Grid"/>
+    <w:basedOn w:val="TableNormal"/>
+    <w:uiPriority w:val="39"/>
+    <w:rsid w:val="00977472"/>
+    <w:pPr>
+      <w:spacing w:after="0" w:line="240" w:lineRule="auto"/>
+    </w:pPr>
+    <w:tblPr>
+      <w:tblBorders>
+        <w:top w:val="single" w:sz="4" w:space="0" w:color="auto"/>
+        <w:left w:val="single" w:sz="4" w:space="0" w:color="auto"/>
+        <w:bottom w:val="single" w:sz="4" w:space="0" w:color="auto"/>
+        <w:right w:val="single" w:sz="4" w:space="0" w:color="auto"/>
+        <w:insideH w:val="single" w:sz="4" w:space="0" w:color="auto"/>
+        <w:insideV w:val="single" w:sz="4" w:space="0" w:color="auto"/>
+      </w:tblBorders>
+    </w:tblPr>
   </w:style>
 </w:styles>
 </file>
@@ -4377,6 +6878,12 @@
 </file>
 
 <file path=customXml/item1.xml><?xml version="1.0" encoding="utf-8"?>
+<p:properties xmlns:p="http://schemas.microsoft.com/office/2006/metadata/properties" xmlns:xsi="http://www.w3.org/2001/XMLSchema-instance" xmlns:pc="http://schemas.microsoft.com/office/infopath/2007/PartnerControls">
+  <documentManagement/>
+</p:properties>
+</file>
+
+<file path=customXml/item2.xml><?xml version="1.0" encoding="utf-8"?>
 <ct:contentTypeSchema xmlns:ct="http://schemas.microsoft.com/office/2006/metadata/contentType" xmlns:ma="http://schemas.microsoft.com/office/2006/metadata/properties/metaAttributes" ct:_="" ma:_="" ma:contentTypeName="Belge" ma:contentTypeID="0x010100A65CD6E084667C499D80F4857825760E" ma:contentTypeVersion="5" ma:contentTypeDescription="Yeni belge oluşturun." ma:contentTypeScope="" ma:versionID="36c98096898920306b647876bbdf6f35">
   <xsd:schema xmlns:xsd="http://www.w3.org/2001/XMLSchema" xmlns:xs="http://www.w3.org/2001/XMLSchema" xmlns:p="http://schemas.microsoft.com/office/2006/metadata/properties" xmlns:ns3="572e751a-7312-40b2-8dbf-d3263b79ae7a" targetNamespace="http://schemas.microsoft.com/office/2006/metadata/properties" ma:root="true" ma:fieldsID="6b56962de018a7827ba7d32ab6ef8f54" ns3:_="">
     <xsd:import namespace="572e751a-7312-40b2-8dbf-d3263b79ae7a"/>
@@ -4526,12 +7033,6 @@
 </ct:contentTypeSchema>
 </file>
 
-<file path=customXml/item2.xml><?xml version="1.0" encoding="utf-8"?>
-<p:properties xmlns:p="http://schemas.microsoft.com/office/2006/metadata/properties" xmlns:xsi="http://www.w3.org/2001/XMLSchema-instance" xmlns:pc="http://schemas.microsoft.com/office/infopath/2007/PartnerControls">
-  <documentManagement/>
-</p:properties>
-</file>
-
 <file path=customXml/item3.xml><?xml version="1.0" encoding="utf-8"?>
 <?mso-contentType ?>
 <FormTemplates xmlns="http://schemas.microsoft.com/sharepoint/v3/contenttype/forms">
@@ -4542,6 +7043,15 @@
 </file>
 
 <file path=customXml/itemProps1.xml><?xml version="1.0" encoding="utf-8"?>
+<ds:datastoreItem xmlns:ds="http://schemas.openxmlformats.org/officeDocument/2006/customXml" ds:itemID="{E2894996-99A8-4048-8199-66A5204B4459}">
+  <ds:schemaRefs>
+    <ds:schemaRef ds:uri="http://schemas.microsoft.com/office/2006/metadata/properties"/>
+    <ds:schemaRef ds:uri="http://schemas.microsoft.com/office/infopath/2007/PartnerControls"/>
+  </ds:schemaRefs>
+</ds:datastoreItem>
+</file>
+
+<file path=customXml/itemProps2.xml><?xml version="1.0" encoding="utf-8"?>
 <ds:datastoreItem xmlns:ds="http://schemas.openxmlformats.org/officeDocument/2006/customXml" ds:itemID="{6A821943-24AD-4F12-8EAF-1E104D791C31}">
   <ds:schemaRefs>
     <ds:schemaRef ds:uri="http://schemas.microsoft.com/office/2006/metadata/contentType"/>
@@ -4559,15 +7069,6 @@
 </ds:datastoreItem>
 </file>
 
-<file path=customXml/itemProps2.xml><?xml version="1.0" encoding="utf-8"?>
-<ds:datastoreItem xmlns:ds="http://schemas.openxmlformats.org/officeDocument/2006/customXml" ds:itemID="{E2894996-99A8-4048-8199-66A5204B4459}">
-  <ds:schemaRefs>
-    <ds:schemaRef ds:uri="http://schemas.microsoft.com/office/2006/metadata/properties"/>
-    <ds:schemaRef ds:uri="http://schemas.microsoft.com/office/infopath/2007/PartnerControls"/>
-  </ds:schemaRefs>
-</ds:datastoreItem>
-</file>
-
 <file path=customXml/itemProps3.xml><?xml version="1.0" encoding="utf-8"?>
 <ds:datastoreItem xmlns:ds="http://schemas.openxmlformats.org/officeDocument/2006/customXml" ds:itemID="{C1041D41-6DF2-4FF4-9C90-D6100DD230A2}">
   <ds:schemaRefs>

</xml_diff>